<commit_message>
Updated text in document from claimant to defendant
</commit_message>
<xml_diff>
--- a/docker/docmosis/templates/CV-SPC-HRN-ENG-01357.docx
+++ b/docker/docmosis/templates/CV-SPC-HRN-ENG-01357.docx
@@ -1,6 +1,6 @@
 
 <file path=word/document.xml><?xml version="1.0" encoding="utf-8"?>
-<w:document xmlns:wpc="http://schemas.microsoft.com/office/word/2010/wordprocessingCanvas" xmlns:cx="http://schemas.microsoft.com/office/drawing/2014/chartex" xmlns:cx1="http://schemas.microsoft.com/office/drawing/2015/9/8/chartex" xmlns:cx2="http://schemas.microsoft.com/office/drawing/2015/10/21/chartex" xmlns:cx3="http://schemas.microsoft.com/office/drawing/2016/5/9/chartex" xmlns:cx4="http://schemas.microsoft.com/office/drawing/2016/5/10/chartex" xmlns:cx5="http://schemas.microsoft.com/office/drawing/2016/5/11/chartex" xmlns:cx6="http://schemas.microsoft.com/office/drawing/2016/5/12/chartex" xmlns:cx7="http://schemas.microsoft.com/office/drawing/2016/5/13/chartex" xmlns:cx8="http://schemas.microsoft.com/office/drawing/2016/5/14/chartex" xmlns:mc="http://schemas.openxmlformats.org/markup-compatibility/2006" xmlns:aink="http://schemas.microsoft.com/office/drawing/2016/ink" xmlns:am3d="http://schemas.microsoft.com/office/drawing/2017/model3d" xmlns:o="urn:schemas-microsoft-com:office:office" xmlns:oel="http://schemas.microsoft.com/office/2019/extlst" xmlns:r="http://schemas.openxmlformats.org/officeDocument/2006/relationships" xmlns:m="http://schemas.openxmlformats.org/officeDocument/2006/math" xmlns:v="urn:schemas-microsoft-com:vml" xmlns:wp14="http://schemas.microsoft.com/office/word/2010/wordprocessingDrawing" xmlns:wp="http://schemas.openxmlformats.org/drawingml/2006/wordprocessingDrawing" xmlns:w10="urn:schemas-microsoft-com:office:word" xmlns:w="http://schemas.openxmlformats.org/wordprocessingml/2006/main" xmlns:w14="http://schemas.microsoft.com/office/word/2010/wordml" xmlns:w15="http://schemas.microsoft.com/office/word/2012/wordml" xmlns:w16cex="http://schemas.microsoft.com/office/word/2018/wordml/cex" xmlns:w16cid="http://schemas.microsoft.com/office/word/2016/wordml/cid" xmlns:w16="http://schemas.microsoft.com/office/word/2018/wordml" xmlns:w16sdtdh="http://schemas.microsoft.com/office/word/2020/wordml/sdtdatahash" xmlns:w16se="http://schemas.microsoft.com/office/word/2015/wordml/symex" xmlns:wpg="http://schemas.microsoft.com/office/word/2010/wordprocessingGroup" xmlns:wpi="http://schemas.microsoft.com/office/word/2010/wordprocessingInk" xmlns:wne="http://schemas.microsoft.com/office/word/2006/wordml" xmlns:wps="http://schemas.microsoft.com/office/word/2010/wordprocessingShape" mc:Ignorable="w14 w15 w16se w16cid w16 w16cex w16sdtdh wp14">
+<w:document xmlns:wpc="http://schemas.microsoft.com/office/word/2010/wordprocessingCanvas" xmlns:cx="http://schemas.microsoft.com/office/drawing/2014/chartex" xmlns:cx1="http://schemas.microsoft.com/office/drawing/2015/9/8/chartex" xmlns:cx2="http://schemas.microsoft.com/office/drawing/2015/10/21/chartex" xmlns:cx3="http://schemas.microsoft.com/office/drawing/2016/5/9/chartex" xmlns:cx4="http://schemas.microsoft.com/office/drawing/2016/5/10/chartex" xmlns:cx5="http://schemas.microsoft.com/office/drawing/2016/5/11/chartex" xmlns:cx6="http://schemas.microsoft.com/office/drawing/2016/5/12/chartex" xmlns:cx7="http://schemas.microsoft.com/office/drawing/2016/5/13/chartex" xmlns:cx8="http://schemas.microsoft.com/office/drawing/2016/5/14/chartex" xmlns:mc="http://schemas.openxmlformats.org/markup-compatibility/2006" xmlns:aink="http://schemas.microsoft.com/office/drawing/2016/ink" xmlns:am3d="http://schemas.microsoft.com/office/drawing/2017/model3d" xmlns:o="urn:schemas-microsoft-com:office:office" xmlns:oel="http://schemas.microsoft.com/office/2019/extlst" xmlns:r="http://schemas.openxmlformats.org/officeDocument/2006/relationships" xmlns:m="http://schemas.openxmlformats.org/officeDocument/2006/math" xmlns:v="urn:schemas-microsoft-com:vml" xmlns:wp14="http://schemas.microsoft.com/office/word/2010/wordprocessingDrawing" xmlns:wp="http://schemas.openxmlformats.org/drawingml/2006/wordprocessingDrawing" xmlns:w10="urn:schemas-microsoft-com:office:word" xmlns:w="http://schemas.openxmlformats.org/wordprocessingml/2006/main" xmlns:w14="http://schemas.microsoft.com/office/word/2010/wordml" xmlns:w15="http://schemas.microsoft.com/office/word/2012/wordml" xmlns:w16cex="http://schemas.microsoft.com/office/word/2018/wordml/cex" xmlns:w16cid="http://schemas.microsoft.com/office/word/2016/wordml/cid" xmlns:w16="http://schemas.microsoft.com/office/word/2018/wordml" xmlns:w16du="http://schemas.microsoft.com/office/word/2023/wordml/word16du" xmlns:w16sdtdh="http://schemas.microsoft.com/office/word/2020/wordml/sdtdatahash" xmlns:w16se="http://schemas.microsoft.com/office/word/2015/wordml/symex" xmlns:wpg="http://schemas.microsoft.com/office/word/2010/wordprocessingGroup" xmlns:wpi="http://schemas.microsoft.com/office/word/2010/wordprocessingInk" xmlns:wne="http://schemas.microsoft.com/office/word/2006/wordml" xmlns:wps="http://schemas.microsoft.com/office/word/2010/wordprocessingShape" mc:Ignorable="w14 w15 w16se w16cid w16 w16cex w16sdtdh w16du wp14">
   <w:body>
     <w:p>
       <w:pPr>
@@ -129,27 +129,7 @@
                 <w:sz w:val="28"/>
                 <w:szCs w:val="28"/>
               </w:rPr>
-              <w:t>Claim number: &lt;&lt;</w:t>
-            </w:r>
-            <w:proofErr w:type="spellStart"/>
-            <w:r>
-              <w:rPr>
-                <w:rFonts w:ascii="GDSTransportWebsite" w:hAnsi="GDSTransportWebsite"/>
-                <w:color w:val="60686D"/>
-                <w:sz w:val="28"/>
-                <w:szCs w:val="28"/>
-              </w:rPr>
-              <w:t>referenceNumber</w:t>
-            </w:r>
-            <w:proofErr w:type="spellEnd"/>
-            <w:r>
-              <w:rPr>
-                <w:rFonts w:ascii="GDSTransportWebsite" w:hAnsi="GDSTransportWebsite"/>
-                <w:color w:val="60686D"/>
-                <w:sz w:val="28"/>
-                <w:szCs w:val="28"/>
-              </w:rPr>
-              <w:t>&gt;&gt;</w:t>
+              <w:t>Claim number: &lt;&lt;referenceNumber&gt;&gt;</w:t>
             </w:r>
           </w:p>
         </w:tc>
@@ -260,27 +240,7 @@
                 <w:sz w:val="28"/>
                 <w:szCs w:val="28"/>
               </w:rPr>
-              <w:t>Case name: &lt;&lt;</w:t>
-            </w:r>
-            <w:proofErr w:type="spellStart"/>
-            <w:r>
-              <w:rPr>
-                <w:rFonts w:ascii="GDSTransportWebsite" w:hAnsi="GDSTransportWebsite"/>
-                <w:color w:val="60686D"/>
-                <w:sz w:val="28"/>
-                <w:szCs w:val="28"/>
-              </w:rPr>
-              <w:t>caseName</w:t>
-            </w:r>
-            <w:proofErr w:type="spellEnd"/>
-            <w:r>
-              <w:rPr>
-                <w:rFonts w:ascii="GDSTransportWebsite" w:hAnsi="GDSTransportWebsite"/>
-                <w:color w:val="60686D"/>
-                <w:sz w:val="28"/>
-                <w:szCs w:val="28"/>
-              </w:rPr>
-              <w:t>&gt;&gt;</w:t>
+              <w:t>Case name: &lt;&lt;caseName&gt;&gt;</w:t>
             </w:r>
           </w:p>
         </w:tc>
@@ -444,98 +404,7 @@
                 <w:sz w:val="20"/>
                 <w:szCs w:val="20"/>
               </w:rPr>
-              <w:t>Received: &lt;</w:t>
-            </w:r>
-            <w:proofErr w:type="gramStart"/>
-            <w:r>
-              <w:rPr>
-                <w:rFonts w:ascii="GDSTransportWebsite" w:eastAsia="Times New Roman" w:hAnsi="GDSTransportWebsite" w:cs="Times New Roman"/>
-                <w:color w:val="60686D"/>
-                <w:sz w:val="20"/>
-                <w:szCs w:val="20"/>
-              </w:rPr>
-              <w:t>&lt;{</w:t>
-            </w:r>
-            <w:proofErr w:type="spellStart"/>
-            <w:proofErr w:type="gramEnd"/>
-            <w:r>
-              <w:rPr>
-                <w:rFonts w:ascii="GDSTransportWebsite" w:eastAsia="Times New Roman" w:hAnsi="GDSTransportWebsite" w:cs="Times New Roman"/>
-                <w:color w:val="60686D"/>
-                <w:sz w:val="20"/>
-                <w:szCs w:val="20"/>
-              </w:rPr>
-              <w:t>dateFormat</w:t>
-            </w:r>
-            <w:proofErr w:type="spellEnd"/>
-            <w:r>
-              <w:rPr>
-                <w:rFonts w:ascii="GDSTransportWebsite" w:eastAsia="Times New Roman" w:hAnsi="GDSTransportWebsite" w:cs="Times New Roman"/>
-                <w:color w:val="60686D"/>
-                <w:sz w:val="20"/>
-                <w:szCs w:val="20"/>
-              </w:rPr>
-              <w:t>(</w:t>
-            </w:r>
-            <w:proofErr w:type="spellStart"/>
-            <w:r>
-              <w:rPr>
-                <w:rFonts w:ascii="GDSTransportWebsite" w:eastAsia="Times New Roman" w:hAnsi="GDSTransportWebsite" w:cs="Times New Roman"/>
-                <w:color w:val="60686D"/>
-                <w:sz w:val="20"/>
-                <w:szCs w:val="20"/>
-              </w:rPr>
-              <w:t>submittedOn</w:t>
-            </w:r>
-            <w:proofErr w:type="spellEnd"/>
-            <w:r>
-              <w:rPr>
-                <w:rFonts w:ascii="GDSTransportWebsite" w:eastAsia="Times New Roman" w:hAnsi="GDSTransportWebsite" w:cs="Times New Roman"/>
-                <w:color w:val="60686D"/>
-                <w:sz w:val="20"/>
-                <w:szCs w:val="20"/>
-              </w:rPr>
-              <w:t xml:space="preserve">, ‘d MMMM </w:t>
-            </w:r>
-            <w:proofErr w:type="spellStart"/>
-            <w:r>
-              <w:rPr>
-                <w:rFonts w:ascii="GDSTransportWebsite" w:eastAsia="Times New Roman" w:hAnsi="GDSTransportWebsite" w:cs="Times New Roman"/>
-                <w:color w:val="60686D"/>
-                <w:sz w:val="20"/>
-                <w:szCs w:val="20"/>
-              </w:rPr>
-              <w:t>yyyy</w:t>
-            </w:r>
-            <w:proofErr w:type="spellEnd"/>
-            <w:r>
-              <w:rPr>
-                <w:rFonts w:ascii="GDSTransportWebsite" w:eastAsia="Times New Roman" w:hAnsi="GDSTransportWebsite" w:cs="Times New Roman"/>
-                <w:color w:val="60686D"/>
-                <w:sz w:val="20"/>
-                <w:szCs w:val="20"/>
-              </w:rPr>
-              <w:t>’, ‘dd-MM-</w:t>
-            </w:r>
-            <w:proofErr w:type="spellStart"/>
-            <w:r>
-              <w:rPr>
-                <w:rFonts w:ascii="GDSTransportWebsite" w:eastAsia="Times New Roman" w:hAnsi="GDSTransportWebsite" w:cs="Times New Roman"/>
-                <w:color w:val="60686D"/>
-                <w:sz w:val="20"/>
-                <w:szCs w:val="20"/>
-              </w:rPr>
-              <w:t>yyyy</w:t>
-            </w:r>
-            <w:proofErr w:type="spellEnd"/>
-            <w:r>
-              <w:rPr>
-                <w:rFonts w:ascii="GDSTransportWebsite" w:eastAsia="Times New Roman" w:hAnsi="GDSTransportWebsite" w:cs="Times New Roman"/>
-                <w:color w:val="60686D"/>
-                <w:sz w:val="20"/>
-                <w:szCs w:val="20"/>
-              </w:rPr>
-              <w:t>’)}&gt;&gt;</w:t>
+              <w:t>Received: &lt;&lt;{dateFormat(submittedOn, ‘d MMMM yyyy’, ‘dd-MM-yyyy’)}&gt;&gt;</w:t>
             </w:r>
           </w:p>
         </w:tc>
@@ -716,23 +585,7 @@
                 <w:rFonts w:ascii="GDSTransportWebsite" w:hAnsi="GDSTransportWebsite"/>
                 <w:color w:val="0A0A0A"/>
               </w:rPr>
-              <w:t>&lt;&lt;cs_{</w:t>
-            </w:r>
-            <w:proofErr w:type="gramStart"/>
-            <w:r>
-              <w:rPr>
-                <w:rFonts w:ascii="GDSTransportWebsite" w:hAnsi="GDSTransportWebsite"/>
-                <w:color w:val="0A0A0A"/>
-              </w:rPr>
-              <w:t>applicant.primaryAddress.AddressLine</w:t>
-            </w:r>
-            <w:proofErr w:type="gramEnd"/>
-            <w:r>
-              <w:rPr>
-                <w:rFonts w:ascii="GDSTransportWebsite" w:hAnsi="GDSTransportWebsite"/>
-                <w:color w:val="0A0A0A"/>
-              </w:rPr>
-              <w:t>1!=null}&gt;&gt;&lt;&lt;applicant.primaryAddress.AddressLine1&gt;&gt;&lt;&lt;es_&gt;&gt;&lt;&lt;cs_{!isBlank(applicant.primaryAddress.AddressLine2)}&gt;&gt;</w:t>
+              <w:t>&lt;&lt;cs_{applicant.primaryAddress.AddressLine1!=null}&gt;&gt;&lt;&lt;applicant.primaryAddress.AddressLine1&gt;&gt;&lt;&lt;es_&gt;&gt;&lt;&lt;cs_{!isBlank(applicant.primaryAddress.AddressLine2)}&gt;&gt;</w:t>
             </w:r>
           </w:p>
           <w:p>
@@ -749,155 +602,71 @@
                 <w:rFonts w:ascii="GDSTransportWebsite" w:hAnsi="GDSTransportWebsite"/>
                 <w:color w:val="0A0A0A"/>
               </w:rPr>
-              <w:t>&lt;&lt;</w:t>
-            </w:r>
-            <w:proofErr w:type="gramStart"/>
-            <w:r>
-              <w:rPr>
-                <w:rFonts w:ascii="GDSTransportWebsite" w:hAnsi="GDSTransportWebsite"/>
-                <w:color w:val="0A0A0A"/>
-              </w:rPr>
-              <w:t>applicant.primaryAddress.AddressLine</w:t>
-            </w:r>
-            <w:proofErr w:type="gramEnd"/>
-            <w:r>
-              <w:rPr>
-                <w:rFonts w:ascii="GDSTransportWebsite" w:hAnsi="GDSTransportWebsite"/>
-                <w:color w:val="0A0A0A"/>
-              </w:rPr>
-              <w:t>2&gt;&gt;&lt;&lt;es_&gt;&gt;&lt;&lt;cs_{!isBlank(applicant.primaryAddress.AddressLine3)}&gt;&gt;</w:t>
-            </w:r>
-          </w:p>
-          <w:p>
-            <w:pPr>
-              <w:spacing w:before="40" w:after="40"/>
-              <w:rPr>
-                <w:rFonts w:ascii="GDSTransportWebsite" w:hAnsi="GDSTransportWebsite"/>
-                <w:color w:val="0A0A0A"/>
-              </w:rPr>
-            </w:pPr>
-            <w:r>
-              <w:rPr>
-                <w:rFonts w:ascii="GDSTransportWebsite" w:hAnsi="GDSTransportWebsite"/>
-                <w:color w:val="0A0A0A"/>
-              </w:rPr>
-              <w:t>&lt;&lt;</w:t>
-            </w:r>
-            <w:proofErr w:type="gramStart"/>
-            <w:r>
-              <w:rPr>
-                <w:rFonts w:ascii="GDSTransportWebsite" w:hAnsi="GDSTransportWebsite"/>
-                <w:color w:val="0A0A0A"/>
-              </w:rPr>
-              <w:t>applicant.primaryAddress.AddressLine</w:t>
-            </w:r>
-            <w:proofErr w:type="gramEnd"/>
-            <w:r>
-              <w:rPr>
-                <w:rFonts w:ascii="GDSTransportWebsite" w:hAnsi="GDSTransportWebsite"/>
-                <w:color w:val="0A0A0A"/>
-              </w:rPr>
-              <w:t>3&gt;&gt;&lt;&lt;es_&gt;&gt;&lt;&lt;cs_{!isBlank(applicant.primaryAddress.PostTown)}&gt;&gt;</w:t>
-            </w:r>
-          </w:p>
-          <w:p>
-            <w:pPr>
-              <w:spacing w:before="40" w:after="40"/>
-              <w:rPr>
-                <w:rFonts w:ascii="GDSTransportWebsite" w:hAnsi="GDSTransportWebsite"/>
-                <w:color w:val="0A0A0A"/>
-              </w:rPr>
-            </w:pPr>
-            <w:r>
-              <w:rPr>
-                <w:rFonts w:ascii="GDSTransportWebsite" w:hAnsi="GDSTransportWebsite"/>
-                <w:color w:val="0A0A0A"/>
-              </w:rPr>
-              <w:t>&lt;&lt;</w:t>
-            </w:r>
-            <w:proofErr w:type="spellStart"/>
-            <w:proofErr w:type="gramStart"/>
-            <w:r>
-              <w:rPr>
-                <w:rFonts w:ascii="GDSTransportWebsite" w:hAnsi="GDSTransportWebsite"/>
-                <w:color w:val="0A0A0A"/>
-              </w:rPr>
-              <w:t>applicant.primaryAddress.PostTown</w:t>
-            </w:r>
-            <w:proofErr w:type="spellEnd"/>
-            <w:proofErr w:type="gramEnd"/>
-            <w:r>
-              <w:rPr>
-                <w:rFonts w:ascii="GDSTransportWebsite" w:hAnsi="GDSTransportWebsite"/>
-                <w:color w:val="0A0A0A"/>
-              </w:rPr>
-              <w:t>&gt;&gt;&lt;&lt;es_&gt;&gt;</w:t>
-            </w:r>
-          </w:p>
-          <w:p>
-            <w:pPr>
-              <w:spacing w:before="40" w:after="40"/>
-              <w:rPr>
-                <w:rFonts w:ascii="GDSTransportWebsite" w:hAnsi="GDSTransportWebsite"/>
-                <w:color w:val="0A0A0A"/>
-              </w:rPr>
-            </w:pPr>
-            <w:r>
-              <w:rPr>
-                <w:rFonts w:ascii="GDSTransportWebsite" w:hAnsi="GDSTransportWebsite"/>
-                <w:color w:val="0A0A0A"/>
-              </w:rPr>
-              <w:t>&lt;&lt;</w:t>
-            </w:r>
-            <w:proofErr w:type="gramStart"/>
-            <w:r>
-              <w:rPr>
-                <w:rFonts w:ascii="GDSTransportWebsite" w:hAnsi="GDSTransportWebsite"/>
-                <w:color w:val="0A0A0A"/>
-              </w:rPr>
-              <w:t>applicant.primaryAddress.PostCode</w:t>
-            </w:r>
-            <w:proofErr w:type="gramEnd"/>
-            <w:r>
-              <w:rPr>
-                <w:rFonts w:ascii="GDSTransportWebsite" w:hAnsi="GDSTransportWebsite"/>
-                <w:color w:val="0A0A0A"/>
-              </w:rPr>
-              <w:t>&gt;&gt;&lt;&lt;cs_{!isBlank(applicant.primaryAddress.Country)}&gt;&gt;</w:t>
-            </w:r>
-          </w:p>
-          <w:p>
-            <w:pPr>
-              <w:spacing w:before="40" w:after="40"/>
-              <w:rPr>
-                <w:rFonts w:ascii="GDSTransportWebsite" w:hAnsi="GDSTransportWebsite"/>
-                <w:color w:val="0A0A0A"/>
-              </w:rPr>
-            </w:pPr>
-            <w:r>
-              <w:rPr>
-                <w:rFonts w:ascii="GDSTransportWebsite" w:hAnsi="GDSTransportWebsite"/>
-                <w:color w:val="0A0A0A"/>
-              </w:rPr>
-              <w:t>&lt;&lt;</w:t>
-            </w:r>
-            <w:proofErr w:type="spellStart"/>
-            <w:proofErr w:type="gramStart"/>
-            <w:r>
-              <w:rPr>
-                <w:rFonts w:ascii="GDSTransportWebsite" w:hAnsi="GDSTransportWebsite"/>
-                <w:color w:val="0A0A0A"/>
-              </w:rPr>
-              <w:t>applicant.primaryAddress.Country</w:t>
-            </w:r>
-            <w:proofErr w:type="spellEnd"/>
-            <w:proofErr w:type="gramEnd"/>
-            <w:r>
-              <w:rPr>
-                <w:rFonts w:ascii="GDSTransportWebsite" w:hAnsi="GDSTransportWebsite"/>
-                <w:color w:val="0A0A0A"/>
-              </w:rPr>
-              <w:t>&gt;&gt;&lt;&lt;es_&gt;&gt;</w:t>
+              <w:t>&lt;&lt;applicant.primaryAddress.AddressLine2&gt;&gt;&lt;&lt;es_&gt;&gt;&lt;&lt;cs_{!isBlank(applicant.primaryAddress.AddressLine3)}&gt;&gt;</w:t>
+            </w:r>
+          </w:p>
+          <w:p>
+            <w:pPr>
+              <w:spacing w:before="40" w:after="40"/>
+              <w:rPr>
+                <w:rFonts w:ascii="GDSTransportWebsite" w:hAnsi="GDSTransportWebsite"/>
+                <w:color w:val="0A0A0A"/>
+              </w:rPr>
+            </w:pPr>
+            <w:r>
+              <w:rPr>
+                <w:rFonts w:ascii="GDSTransportWebsite" w:hAnsi="GDSTransportWebsite"/>
+                <w:color w:val="0A0A0A"/>
+              </w:rPr>
+              <w:t>&lt;&lt;applicant.primaryAddress.AddressLine3&gt;&gt;&lt;&lt;es_&gt;&gt;&lt;&lt;cs_{!isBlank(applicant.primaryAddress.PostTown)}&gt;&gt;</w:t>
+            </w:r>
+          </w:p>
+          <w:p>
+            <w:pPr>
+              <w:spacing w:before="40" w:after="40"/>
+              <w:rPr>
+                <w:rFonts w:ascii="GDSTransportWebsite" w:hAnsi="GDSTransportWebsite"/>
+                <w:color w:val="0A0A0A"/>
+              </w:rPr>
+            </w:pPr>
+            <w:r>
+              <w:rPr>
+                <w:rFonts w:ascii="GDSTransportWebsite" w:hAnsi="GDSTransportWebsite"/>
+                <w:color w:val="0A0A0A"/>
+              </w:rPr>
+              <w:t>&lt;&lt;applicant.primaryAddress.PostTown&gt;&gt;&lt;&lt;es_&gt;&gt;</w:t>
+            </w:r>
+          </w:p>
+          <w:p>
+            <w:pPr>
+              <w:spacing w:before="40" w:after="40"/>
+              <w:rPr>
+                <w:rFonts w:ascii="GDSTransportWebsite" w:hAnsi="GDSTransportWebsite"/>
+                <w:color w:val="0A0A0A"/>
+              </w:rPr>
+            </w:pPr>
+            <w:r>
+              <w:rPr>
+                <w:rFonts w:ascii="GDSTransportWebsite" w:hAnsi="GDSTransportWebsite"/>
+                <w:color w:val="0A0A0A"/>
+              </w:rPr>
+              <w:t>&lt;&lt;applicant.primaryAddress.PostCode&gt;&gt;&lt;&lt;cs_{!isBlank(applicant.primaryAddress.Country)}&gt;&gt;</w:t>
+            </w:r>
+          </w:p>
+          <w:p>
+            <w:pPr>
+              <w:spacing w:before="40" w:after="40"/>
+              <w:rPr>
+                <w:rFonts w:ascii="GDSTransportWebsite" w:hAnsi="GDSTransportWebsite"/>
+                <w:color w:val="0A0A0A"/>
+              </w:rPr>
+            </w:pPr>
+            <w:r>
+              <w:rPr>
+                <w:rFonts w:ascii="GDSTransportWebsite" w:hAnsi="GDSTransportWebsite"/>
+                <w:color w:val="0A0A0A"/>
+              </w:rPr>
+              <w:t>&lt;&lt;applicant.primaryAddress.Country&gt;&gt;&lt;&lt;es_&gt;&gt;</w:t>
             </w:r>
           </w:p>
         </w:tc>
@@ -982,57 +751,7 @@
                 <w:rFonts w:ascii="GDSTransportWebsite" w:hAnsi="GDSTransportWebsite"/>
                 <w:color w:val="0A0A0A"/>
               </w:rPr>
-              <w:t>&lt;&lt;cs_{</w:t>
-            </w:r>
-            <w:proofErr w:type="spellStart"/>
-            <w:r>
-              <w:rPr>
-                <w:rFonts w:ascii="GDSTransportWebsite" w:hAnsi="GDSTransportWebsite"/>
-                <w:color w:val="0A0A0A"/>
-              </w:rPr>
-              <w:t>isBlank</w:t>
-            </w:r>
-            <w:proofErr w:type="spellEnd"/>
-            <w:r>
-              <w:rPr>
-                <w:rFonts w:ascii="GDSTransportWebsite" w:hAnsi="GDSTransportWebsite"/>
-                <w:color w:val="0A0A0A"/>
-              </w:rPr>
-              <w:t>(</w:t>
-            </w:r>
-            <w:proofErr w:type="spellStart"/>
-            <w:proofErr w:type="gramStart"/>
-            <w:r>
-              <w:rPr>
-                <w:rFonts w:ascii="GDSTransportWebsite" w:hAnsi="GDSTransportWebsite"/>
-                <w:color w:val="0A0A0A"/>
-              </w:rPr>
-              <w:t>applicant.phoneNumber</w:t>
-            </w:r>
-            <w:proofErr w:type="spellEnd"/>
-            <w:proofErr w:type="gramEnd"/>
-            <w:r>
-              <w:rPr>
-                <w:rFonts w:ascii="GDSTransportWebsite" w:hAnsi="GDSTransportWebsite"/>
-                <w:color w:val="0A0A0A"/>
-              </w:rPr>
-              <w:t xml:space="preserve">)}&gt;&gt;Not Provided&lt;&lt;else&gt;&gt;&lt;&lt; </w:t>
-            </w:r>
-            <w:proofErr w:type="spellStart"/>
-            <w:r>
-              <w:rPr>
-                <w:rFonts w:ascii="GDSTransportWebsite" w:hAnsi="GDSTransportWebsite"/>
-                <w:color w:val="0A0A0A"/>
-              </w:rPr>
-              <w:t>applicant.phoneNumber</w:t>
-            </w:r>
-            <w:proofErr w:type="spellEnd"/>
-            <w:r>
-              <w:rPr>
-                <w:rFonts w:ascii="GDSTransportWebsite" w:hAnsi="GDSTransportWebsite"/>
-                <w:color w:val="0A0A0A"/>
-              </w:rPr>
-              <w:t xml:space="preserve"> &gt;&gt;&lt;&lt;es_&gt;&gt;</w:t>
+              <w:t>&lt;&lt;cs_{isBlank(applicant.phoneNumber)}&gt;&gt;Not Provided&lt;&lt;else&gt;&gt;&lt;&lt; applicant.phoneNumber &gt;&gt;&lt;&lt;es_&gt;&gt;</w:t>
             </w:r>
           </w:p>
         </w:tc>
@@ -1095,57 +814,7 @@
                 <w:rFonts w:ascii="GDSTransportWebsite" w:hAnsi="GDSTransportWebsite"/>
                 <w:color w:val="0A0A0A"/>
               </w:rPr>
-              <w:t>&lt;&lt;cs_{</w:t>
-            </w:r>
-            <w:proofErr w:type="spellStart"/>
-            <w:r>
-              <w:rPr>
-                <w:rFonts w:ascii="GDSTransportWebsite" w:hAnsi="GDSTransportWebsite"/>
-                <w:color w:val="0A0A0A"/>
-              </w:rPr>
-              <w:t>isBlank</w:t>
-            </w:r>
-            <w:proofErr w:type="spellEnd"/>
-            <w:r>
-              <w:rPr>
-                <w:rFonts w:ascii="GDSTransportWebsite" w:hAnsi="GDSTransportWebsite"/>
-                <w:color w:val="0A0A0A"/>
-              </w:rPr>
-              <w:t>(</w:t>
-            </w:r>
-            <w:proofErr w:type="spellStart"/>
-            <w:proofErr w:type="gramStart"/>
-            <w:r>
-              <w:rPr>
-                <w:rFonts w:ascii="GDSTransportWebsite" w:hAnsi="GDSTransportWebsite"/>
-                <w:color w:val="0A0A0A"/>
-              </w:rPr>
-              <w:t>applicant.emailAddress</w:t>
-            </w:r>
-            <w:proofErr w:type="spellEnd"/>
-            <w:proofErr w:type="gramEnd"/>
-            <w:r>
-              <w:rPr>
-                <w:rFonts w:ascii="GDSTransportWebsite" w:hAnsi="GDSTransportWebsite"/>
-                <w:color w:val="0A0A0A"/>
-              </w:rPr>
-              <w:t xml:space="preserve">)}&gt;&gt;Not Provided&lt;&lt;else&gt;&gt;&lt;&lt; </w:t>
-            </w:r>
-            <w:proofErr w:type="spellStart"/>
-            <w:r>
-              <w:rPr>
-                <w:rFonts w:ascii="GDSTransportWebsite" w:hAnsi="GDSTransportWebsite"/>
-                <w:color w:val="0A0A0A"/>
-              </w:rPr>
-              <w:t>applicant.emailAddress</w:t>
-            </w:r>
-            <w:proofErr w:type="spellEnd"/>
-            <w:r>
-              <w:rPr>
-                <w:rFonts w:ascii="GDSTransportWebsite" w:hAnsi="GDSTransportWebsite"/>
-                <w:color w:val="0A0A0A"/>
-              </w:rPr>
-              <w:t xml:space="preserve"> &gt;&gt;&lt;&lt;es_&gt;&gt;</w:t>
+              <w:t>&lt;&lt;cs_{isBlank(applicant.emailAddress)}&gt;&gt;Not Provided&lt;&lt;else&gt;&gt;&lt;&lt; applicant.emailAddress &gt;&gt;&lt;&lt;es_&gt;&gt;</w:t>
             </w:r>
           </w:p>
         </w:tc>
@@ -1181,51 +850,7 @@
                 <w:color w:val="0A0A0A"/>
                 <w:shd w:val="clear" w:color="auto" w:fill="FFFFFF"/>
               </w:rPr>
-              <w:t>&lt;&lt;</w:t>
-            </w:r>
-            <w:proofErr w:type="spellStart"/>
-            <w:r>
-              <w:rPr>
-                <w:rFonts w:ascii="GDSTransportWebsite" w:hAnsi="GDSTransportWebsite"/>
-                <w:b/>
-                <w:bCs/>
-                <w:color w:val="0A0A0A"/>
-                <w:shd w:val="clear" w:color="auto" w:fill="FFFFFF"/>
-              </w:rPr>
-              <w:t>cr</w:t>
-            </w:r>
-            <w:proofErr w:type="spellEnd"/>
-            <w:r>
-              <w:rPr>
-                <w:rFonts w:ascii="GDSTransportWebsite" w:hAnsi="GDSTransportWebsite"/>
-                <w:b/>
-                <w:bCs/>
-                <w:color w:val="0A0A0A"/>
-                <w:shd w:val="clear" w:color="auto" w:fill="FFFFFF"/>
-              </w:rPr>
-              <w:t>_{</w:t>
-            </w:r>
-            <w:proofErr w:type="gramStart"/>
-            <w:r>
-              <w:rPr>
-                <w:rFonts w:ascii="GDSTransportWebsite" w:hAnsi="GDSTransportWebsite"/>
-                <w:b/>
-                <w:bCs/>
-                <w:color w:val="0A0A0A"/>
-                <w:shd w:val="clear" w:color="auto" w:fill="FFFFFF"/>
-              </w:rPr>
-              <w:t>applicant2.name!=</w:t>
-            </w:r>
-            <w:proofErr w:type="gramEnd"/>
-            <w:r>
-              <w:rPr>
-                <w:rFonts w:ascii="GDSTransportWebsite" w:hAnsi="GDSTransportWebsite"/>
-                <w:b/>
-                <w:bCs/>
-                <w:color w:val="0A0A0A"/>
-                <w:shd w:val="clear" w:color="auto" w:fill="FFFFFF"/>
-              </w:rPr>
-              <w:t>null}&gt;&gt;</w:t>
+              <w:t>&lt;&lt;cr_{applicant2.name!=null}&gt;&gt;</w:t>
             </w:r>
           </w:p>
         </w:tc>
@@ -1398,23 +1023,7 @@
                 <w:rFonts w:ascii="GDSTransportWebsite" w:hAnsi="GDSTransportWebsite"/>
                 <w:color w:val="0A0A0A"/>
               </w:rPr>
-              <w:t>&lt;&lt;cs_{</w:t>
-            </w:r>
-            <w:proofErr w:type="gramStart"/>
-            <w:r>
-              <w:rPr>
-                <w:rFonts w:ascii="GDSTransportWebsite" w:hAnsi="GDSTransportWebsite"/>
-                <w:color w:val="0A0A0A"/>
-              </w:rPr>
-              <w:t>applicant2.primaryAddress.AddressLine</w:t>
-            </w:r>
-            <w:proofErr w:type="gramEnd"/>
-            <w:r>
-              <w:rPr>
-                <w:rFonts w:ascii="GDSTransportWebsite" w:hAnsi="GDSTransportWebsite"/>
-                <w:color w:val="0A0A0A"/>
-              </w:rPr>
-              <w:t>1!=null}&gt;&gt;&lt;&lt;applicant2.primaryAddress.AddressLine1&gt;&gt;&lt;&lt;es_&gt;&gt;&lt;&lt;cs_{!isBlank(applicant2.primaryAddress.AddressLine2)}&gt;&gt;</w:t>
+              <w:t>&lt;&lt;cs_{applicant2.primaryAddress.AddressLine1!=null}&gt;&gt;&lt;&lt;applicant2.primaryAddress.AddressLine1&gt;&gt;&lt;&lt;es_&gt;&gt;&lt;&lt;cs_{!isBlank(applicant2.primaryAddress.AddressLine2)}&gt;&gt;</w:t>
             </w:r>
           </w:p>
           <w:p>
@@ -1426,122 +1035,77 @@
                 <w:szCs w:val="22"/>
               </w:rPr>
             </w:pPr>
-            <w:proofErr w:type="gramStart"/>
-            <w:r>
-              <w:rPr>
-                <w:rFonts w:ascii="GDSTransportWebsite" w:hAnsi="GDSTransportWebsite"/>
-                <w:color w:val="0A0A0A"/>
-              </w:rPr>
-              <w:t>&lt;&lt;applicant2.primaryAddress.AddressLine</w:t>
-            </w:r>
-            <w:proofErr w:type="gramEnd"/>
-            <w:r>
-              <w:rPr>
-                <w:rFonts w:ascii="GDSTransportWebsite" w:hAnsi="GDSTransportWebsite"/>
-                <w:color w:val="0A0A0A"/>
-              </w:rPr>
-              <w:t>2&gt;&gt;&lt;&lt;es_&gt;&gt;&lt;&lt;cs_{!isBlank(applicant2.primaryAddress.AddressLine3)}&gt;&gt;</w:t>
-            </w:r>
-          </w:p>
-          <w:p>
-            <w:pPr>
-              <w:spacing w:before="40" w:after="40"/>
-              <w:rPr>
-                <w:rFonts w:ascii="GDSTransportWebsite" w:hAnsi="GDSTransportWebsite"/>
-                <w:color w:val="0A0A0A"/>
-              </w:rPr>
-            </w:pPr>
-            <w:proofErr w:type="gramStart"/>
-            <w:r>
-              <w:rPr>
-                <w:rFonts w:ascii="GDSTransportWebsite" w:hAnsi="GDSTransportWebsite"/>
-                <w:color w:val="0A0A0A"/>
-              </w:rPr>
-              <w:t>&lt;&lt;applicant2.primaryAddress.AddressLine</w:t>
-            </w:r>
-            <w:proofErr w:type="gramEnd"/>
-            <w:r>
-              <w:rPr>
-                <w:rFonts w:ascii="GDSTransportWebsite" w:hAnsi="GDSTransportWebsite"/>
-                <w:color w:val="0A0A0A"/>
-              </w:rPr>
-              <w:t>3&gt;&gt;&lt;&lt;es_&gt;&gt;&lt;&lt;cs_{!isBlank(applicant2.primaryAddress.PostTown)}&gt;&gt;</w:t>
-            </w:r>
-          </w:p>
-          <w:p>
-            <w:pPr>
-              <w:spacing w:before="40" w:after="40"/>
-              <w:rPr>
-                <w:rFonts w:ascii="GDSTransportWebsite" w:hAnsi="GDSTransportWebsite"/>
-                <w:color w:val="0A0A0A"/>
-              </w:rPr>
-            </w:pPr>
-            <w:proofErr w:type="gramStart"/>
+            <w:r>
+              <w:rPr>
+                <w:rFonts w:ascii="GDSTransportWebsite" w:hAnsi="GDSTransportWebsite"/>
+                <w:color w:val="0A0A0A"/>
+              </w:rPr>
+              <w:t>&lt;&lt;applicant2.primaryAddress.AddressLine2&gt;&gt;&lt;&lt;es_&gt;&gt;&lt;&lt;cs_{!isBlank(applicant2.primaryAddress.AddressLine3)}&gt;&gt;</w:t>
+            </w:r>
+          </w:p>
+          <w:p>
+            <w:pPr>
+              <w:spacing w:before="40" w:after="40"/>
+              <w:rPr>
+                <w:rFonts w:ascii="GDSTransportWebsite" w:hAnsi="GDSTransportWebsite"/>
+                <w:color w:val="0A0A0A"/>
+              </w:rPr>
+            </w:pPr>
+            <w:r>
+              <w:rPr>
+                <w:rFonts w:ascii="GDSTransportWebsite" w:hAnsi="GDSTransportWebsite"/>
+                <w:color w:val="0A0A0A"/>
+              </w:rPr>
+              <w:t>&lt;&lt;applicant2.primaryAddress.AddressLine3&gt;&gt;&lt;&lt;es_&gt;&gt;&lt;&lt;cs_{!isBlank(applicant2.primaryAddress.PostTown)}&gt;&gt;</w:t>
+            </w:r>
+          </w:p>
+          <w:p>
+            <w:pPr>
+              <w:spacing w:before="40" w:after="40"/>
+              <w:rPr>
+                <w:rFonts w:ascii="GDSTransportWebsite" w:hAnsi="GDSTransportWebsite"/>
+                <w:color w:val="0A0A0A"/>
+              </w:rPr>
+            </w:pPr>
             <w:r>
               <w:rPr>
                 <w:rFonts w:ascii="GDSTransportWebsite" w:hAnsi="GDSTransportWebsite"/>
                 <w:color w:val="0A0A0A"/>
               </w:rPr>
               <w:lastRenderedPageBreak/>
-              <w:t>&lt;&lt;applicant2.primaryAddress.PostTown</w:t>
-            </w:r>
-            <w:proofErr w:type="gramEnd"/>
-            <w:r>
-              <w:rPr>
-                <w:rFonts w:ascii="GDSTransportWebsite" w:hAnsi="GDSTransportWebsite"/>
-                <w:color w:val="0A0A0A"/>
-              </w:rPr>
-              <w:t>&gt;&gt;&lt;&lt;es_&gt;&gt;</w:t>
-            </w:r>
-          </w:p>
-          <w:p>
-            <w:pPr>
-              <w:spacing w:before="40" w:after="40"/>
-              <w:rPr>
-                <w:rFonts w:ascii="GDSTransportWebsite" w:hAnsi="GDSTransportWebsite"/>
-                <w:color w:val="0A0A0A"/>
-              </w:rPr>
-            </w:pPr>
-            <w:proofErr w:type="gramStart"/>
-            <w:r>
-              <w:rPr>
-                <w:rFonts w:ascii="GDSTransportWebsite" w:hAnsi="GDSTransportWebsite"/>
-                <w:color w:val="0A0A0A"/>
-              </w:rPr>
-              <w:t>&lt;&lt;applicant2.primaryAddress.PostCode</w:t>
-            </w:r>
-            <w:proofErr w:type="gramEnd"/>
-            <w:r>
-              <w:rPr>
-                <w:rFonts w:ascii="GDSTransportWebsite" w:hAnsi="GDSTransportWebsite"/>
-                <w:color w:val="0A0A0A"/>
-              </w:rPr>
-              <w:t>&gt;&gt;&lt;&lt;cs_{!isBlank(applicant2.primaryAddress.Country)}&gt;&gt;</w:t>
-            </w:r>
-          </w:p>
-          <w:p>
-            <w:pPr>
-              <w:spacing w:before="40" w:after="40"/>
-              <w:rPr>
-                <w:rFonts w:ascii="GDSTransportWebsite" w:hAnsi="GDSTransportWebsite"/>
-                <w:color w:val="0A0A0A"/>
-              </w:rPr>
-            </w:pPr>
-            <w:proofErr w:type="gramStart"/>
-            <w:r>
-              <w:rPr>
-                <w:rFonts w:ascii="GDSTransportWebsite" w:hAnsi="GDSTransportWebsite"/>
-                <w:color w:val="0A0A0A"/>
-              </w:rPr>
-              <w:t>&lt;&lt;applicant2.primaryAddress.Country</w:t>
-            </w:r>
-            <w:proofErr w:type="gramEnd"/>
-            <w:r>
-              <w:rPr>
-                <w:rFonts w:ascii="GDSTransportWebsite" w:hAnsi="GDSTransportWebsite"/>
-                <w:color w:val="0A0A0A"/>
-              </w:rPr>
-              <w:t>&gt;&gt;&lt;&lt;es_&gt;&gt;</w:t>
+              <w:t>&lt;&lt;applicant2.primaryAddress.PostTown&gt;&gt;&lt;&lt;es_&gt;&gt;</w:t>
+            </w:r>
+          </w:p>
+          <w:p>
+            <w:pPr>
+              <w:spacing w:before="40" w:after="40"/>
+              <w:rPr>
+                <w:rFonts w:ascii="GDSTransportWebsite" w:hAnsi="GDSTransportWebsite"/>
+                <w:color w:val="0A0A0A"/>
+              </w:rPr>
+            </w:pPr>
+            <w:r>
+              <w:rPr>
+                <w:rFonts w:ascii="GDSTransportWebsite" w:hAnsi="GDSTransportWebsite"/>
+                <w:color w:val="0A0A0A"/>
+              </w:rPr>
+              <w:t>&lt;&lt;applicant2.primaryAddress.PostCode&gt;&gt;&lt;&lt;cs_{!isBlank(applicant2.primaryAddress.Country)}&gt;&gt;</w:t>
+            </w:r>
+          </w:p>
+          <w:p>
+            <w:pPr>
+              <w:spacing w:before="40" w:after="40"/>
+              <w:rPr>
+                <w:rFonts w:ascii="GDSTransportWebsite" w:hAnsi="GDSTransportWebsite"/>
+                <w:color w:val="0A0A0A"/>
+              </w:rPr>
+            </w:pPr>
+            <w:r>
+              <w:rPr>
+                <w:rFonts w:ascii="GDSTransportWebsite" w:hAnsi="GDSTransportWebsite"/>
+                <w:color w:val="0A0A0A"/>
+              </w:rPr>
+              <w:t>&lt;&lt;applicant2.primaryAddress.Country&gt;&gt;&lt;&lt;es_&gt;&gt;</w:t>
             </w:r>
           </w:p>
         </w:tc>
@@ -1626,32 +1190,7 @@
                 <w:rFonts w:ascii="GDSTransportWebsite" w:hAnsi="GDSTransportWebsite"/>
                 <w:color w:val="0A0A0A"/>
               </w:rPr>
-              <w:t>&lt;&lt;cs_{</w:t>
-            </w:r>
-            <w:proofErr w:type="spellStart"/>
-            <w:proofErr w:type="gramStart"/>
-            <w:r>
-              <w:rPr>
-                <w:rFonts w:ascii="GDSTransportWebsite" w:hAnsi="GDSTransportWebsite"/>
-                <w:color w:val="0A0A0A"/>
-              </w:rPr>
-              <w:t>isBlank</w:t>
-            </w:r>
-            <w:proofErr w:type="spellEnd"/>
-            <w:r>
-              <w:rPr>
-                <w:rFonts w:ascii="GDSTransportWebsite" w:hAnsi="GDSTransportWebsite"/>
-                <w:color w:val="0A0A0A"/>
-              </w:rPr>
-              <w:t>(</w:t>
-            </w:r>
-            <w:proofErr w:type="gramEnd"/>
-            <w:r>
-              <w:rPr>
-                <w:rFonts w:ascii="GDSTransportWebsite" w:hAnsi="GDSTransportWebsite"/>
-                <w:color w:val="0A0A0A"/>
-              </w:rPr>
-              <w:t>applicant2.phoneNumber)}&gt;&gt;Not Provided&lt;&lt;else&gt;&gt;&lt;&lt; applicant2.phoneNumber &gt;&gt;&lt;&lt;es_&gt;&gt;</w:t>
+              <w:t>&lt;&lt;cs_{isBlank(applicant2.phoneNumber)}&gt;&gt;Not Provided&lt;&lt;else&gt;&gt;&lt;&lt; applicant2.phoneNumber &gt;&gt;&lt;&lt;es_&gt;&gt;</w:t>
             </w:r>
           </w:p>
         </w:tc>
@@ -1714,32 +1253,7 @@
                 <w:rFonts w:ascii="GDSTransportWebsite" w:hAnsi="GDSTransportWebsite"/>
                 <w:color w:val="0A0A0A"/>
               </w:rPr>
-              <w:t>&lt;&lt;cs_{</w:t>
-            </w:r>
-            <w:proofErr w:type="spellStart"/>
-            <w:proofErr w:type="gramStart"/>
-            <w:r>
-              <w:rPr>
-                <w:rFonts w:ascii="GDSTransportWebsite" w:hAnsi="GDSTransportWebsite"/>
-                <w:color w:val="0A0A0A"/>
-              </w:rPr>
-              <w:t>isBlank</w:t>
-            </w:r>
-            <w:proofErr w:type="spellEnd"/>
-            <w:r>
-              <w:rPr>
-                <w:rFonts w:ascii="GDSTransportWebsite" w:hAnsi="GDSTransportWebsite"/>
-                <w:color w:val="0A0A0A"/>
-              </w:rPr>
-              <w:t>(</w:t>
-            </w:r>
-            <w:proofErr w:type="gramEnd"/>
-            <w:r>
-              <w:rPr>
-                <w:rFonts w:ascii="GDSTransportWebsite" w:hAnsi="GDSTransportWebsite"/>
-                <w:color w:val="0A0A0A"/>
-              </w:rPr>
-              <w:t>applicant2.emailAddress)}&gt;&gt;Not Provided&lt;&lt;else&gt;&gt;&lt;&lt; applicant2.emailAddress &gt;&gt;&lt;&lt;es_&gt;&gt;</w:t>
+              <w:t>&lt;&lt;cs_{isBlank(applicant2.emailAddress)}&gt;&gt;Not Provided&lt;&lt;else&gt;&gt;&lt;&lt; applicant2.emailAddress &gt;&gt;&lt;&lt;es_&gt;&gt;</w:t>
             </w:r>
           </w:p>
         </w:tc>
@@ -1869,29 +1383,7 @@
                 <w:color w:val="0A0A0A"/>
                 <w:shd w:val="clear" w:color="auto" w:fill="FFFFFF"/>
               </w:rPr>
-              <w:t>&lt;&lt;</w:t>
-            </w:r>
-            <w:proofErr w:type="spellStart"/>
-            <w:r>
-              <w:rPr>
-                <w:rFonts w:ascii="GDSTransportWebsite" w:hAnsi="GDSTransportWebsite"/>
-                <w:b/>
-                <w:bCs/>
-                <w:color w:val="0A0A0A"/>
-                <w:shd w:val="clear" w:color="auto" w:fill="FFFFFF"/>
-              </w:rPr>
-              <w:t>rr_respondents</w:t>
-            </w:r>
-            <w:proofErr w:type="spellEnd"/>
-            <w:r>
-              <w:rPr>
-                <w:rFonts w:ascii="GDSTransportWebsite" w:hAnsi="GDSTransportWebsite"/>
-                <w:b/>
-                <w:bCs/>
-                <w:color w:val="0A0A0A"/>
-                <w:shd w:val="clear" w:color="auto" w:fill="FFFFFF"/>
-              </w:rPr>
-              <w:t>&gt;&gt;</w:t>
+              <w:t>&lt;&lt;rr_respondents&gt;&gt;</w:t>
             </w:r>
           </w:p>
         </w:tc>
@@ -1931,29 +1423,7 @@
                 <w:color w:val="0A0A0A"/>
                 <w:shd w:val="clear" w:color="auto" w:fill="FFFFFF"/>
               </w:rPr>
-              <w:t>&lt;&lt;cs_{$size&gt;1}&gt;&gt; Defendant &lt;&lt;$</w:t>
-            </w:r>
-            <w:proofErr w:type="spellStart"/>
-            <w:r>
-              <w:rPr>
-                <w:rFonts w:ascii="GDSTransportWebsite" w:hAnsi="GDSTransportWebsite"/>
-                <w:b/>
-                <w:bCs/>
-                <w:color w:val="0A0A0A"/>
-                <w:shd w:val="clear" w:color="auto" w:fill="FFFFFF"/>
-              </w:rPr>
-              <w:t>itemnum</w:t>
-            </w:r>
-            <w:proofErr w:type="spellEnd"/>
-            <w:r>
-              <w:rPr>
-                <w:rFonts w:ascii="GDSTransportWebsite" w:hAnsi="GDSTransportWebsite"/>
-                <w:b/>
-                <w:bCs/>
-                <w:color w:val="0A0A0A"/>
-                <w:shd w:val="clear" w:color="auto" w:fill="FFFFFF"/>
-              </w:rPr>
-              <w:t>&gt;&gt;&lt;&lt;es_&gt;&gt;</w:t>
+              <w:t>&lt;&lt;cs_{$size&gt;1}&gt;&gt; Defendant &lt;&lt;$itemnum&gt;&gt;&lt;&lt;es_&gt;&gt;</w:t>
             </w:r>
           </w:p>
         </w:tc>
@@ -2070,23 +1540,7 @@
                 <w:rFonts w:ascii="GDSTransportWebsite" w:hAnsi="GDSTransportWebsite"/>
                 <w:color w:val="0A0A0A"/>
               </w:rPr>
-              <w:t>&lt;&lt;cs_{primaryAddress.AddressLine</w:t>
-            </w:r>
-            <w:proofErr w:type="gramStart"/>
-            <w:r>
-              <w:rPr>
-                <w:rFonts w:ascii="GDSTransportWebsite" w:hAnsi="GDSTransportWebsite"/>
-                <w:color w:val="0A0A0A"/>
-              </w:rPr>
-              <w:t>1!=</w:t>
-            </w:r>
-            <w:proofErr w:type="gramEnd"/>
-            <w:r>
-              <w:rPr>
-                <w:rFonts w:ascii="GDSTransportWebsite" w:hAnsi="GDSTransportWebsite"/>
-                <w:color w:val="0A0A0A"/>
-              </w:rPr>
-              <w:t>null}&gt;&gt;&lt;&lt;primaryAddress.AddressLine1&gt;&gt;&lt;&lt;es_&gt;&gt;&lt;&lt;cs_{!isBlank(primaryAddress.AddressLine2)}&gt;&gt;</w:t>
+              <w:t>&lt;&lt;cs_{primaryAddress.AddressLine1!=null}&gt;&gt;&lt;&lt;primaryAddress.AddressLine1&gt;&gt;&lt;&lt;es_&gt;&gt;&lt;&lt;cs_{!isBlank(primaryAddress.AddressLine2)}&gt;&gt;</w:t>
             </w:r>
           </w:p>
           <w:p>
@@ -2103,119 +1557,55 @@
                 <w:rFonts w:ascii="GDSTransportWebsite" w:hAnsi="GDSTransportWebsite"/>
                 <w:color w:val="0A0A0A"/>
               </w:rPr>
-              <w:t>&lt;&lt;primaryAddress.AddressLine2&gt;&gt;&lt;&lt;es_&gt;&gt;&lt;&lt;cs_</w:t>
-            </w:r>
-            <w:proofErr w:type="gramStart"/>
-            <w:r>
-              <w:rPr>
-                <w:rFonts w:ascii="GDSTransportWebsite" w:hAnsi="GDSTransportWebsite"/>
-                <w:color w:val="0A0A0A"/>
-              </w:rPr>
-              <w:t>{!isBlank</w:t>
-            </w:r>
-            <w:proofErr w:type="gramEnd"/>
-            <w:r>
-              <w:rPr>
-                <w:rFonts w:ascii="GDSTransportWebsite" w:hAnsi="GDSTransportWebsite"/>
-                <w:color w:val="0A0A0A"/>
-              </w:rPr>
-              <w:t>(primaryAddress.AddressLine3)}&gt;&gt;</w:t>
-            </w:r>
-          </w:p>
-          <w:p>
-            <w:pPr>
-              <w:spacing w:before="40" w:after="40"/>
-              <w:rPr>
-                <w:rFonts w:ascii="GDSTransportWebsite" w:hAnsi="GDSTransportWebsite"/>
-                <w:color w:val="0A0A0A"/>
-              </w:rPr>
-            </w:pPr>
-            <w:r>
-              <w:rPr>
-                <w:rFonts w:ascii="GDSTransportWebsite" w:hAnsi="GDSTransportWebsite"/>
-                <w:color w:val="0A0A0A"/>
-              </w:rPr>
-              <w:t>&lt;&lt;primaryAddress.AddressLine3&gt;&gt;&lt;&lt;es_&gt;&gt;&lt;&lt;cs_</w:t>
-            </w:r>
-            <w:proofErr w:type="gramStart"/>
-            <w:r>
-              <w:rPr>
-                <w:rFonts w:ascii="GDSTransportWebsite" w:hAnsi="GDSTransportWebsite"/>
-                <w:color w:val="0A0A0A"/>
-              </w:rPr>
-              <w:t>{!isBlank</w:t>
-            </w:r>
-            <w:proofErr w:type="gramEnd"/>
-            <w:r>
-              <w:rPr>
-                <w:rFonts w:ascii="GDSTransportWebsite" w:hAnsi="GDSTransportWebsite"/>
-                <w:color w:val="0A0A0A"/>
-              </w:rPr>
-              <w:t>(primaryAddress.PostTown)}&gt;&gt;</w:t>
-            </w:r>
-          </w:p>
-          <w:p>
-            <w:pPr>
-              <w:spacing w:before="40" w:after="40"/>
-              <w:rPr>
-                <w:rFonts w:ascii="GDSTransportWebsite" w:hAnsi="GDSTransportWebsite"/>
-                <w:color w:val="0A0A0A"/>
-              </w:rPr>
-            </w:pPr>
-            <w:r>
-              <w:rPr>
-                <w:rFonts w:ascii="GDSTransportWebsite" w:hAnsi="GDSTransportWebsite"/>
-                <w:color w:val="0A0A0A"/>
-              </w:rPr>
-              <w:t xml:space="preserve">&lt;&lt; </w:t>
-            </w:r>
-            <w:proofErr w:type="spellStart"/>
-            <w:r>
-              <w:rPr>
-                <w:rFonts w:ascii="GDSTransportWebsite" w:hAnsi="GDSTransportWebsite"/>
-                <w:color w:val="0A0A0A"/>
-              </w:rPr>
-              <w:t>primaryAddress.PostTown</w:t>
-            </w:r>
-            <w:proofErr w:type="spellEnd"/>
-            <w:r>
-              <w:rPr>
-                <w:rFonts w:ascii="GDSTransportWebsite" w:hAnsi="GDSTransportWebsite"/>
-                <w:color w:val="0A0A0A"/>
-              </w:rPr>
-              <w:t>&gt;&gt;&lt;&lt;es_&gt;&gt;</w:t>
-            </w:r>
-          </w:p>
-          <w:p>
-            <w:pPr>
-              <w:spacing w:before="40" w:after="40"/>
-              <w:rPr>
-                <w:rFonts w:ascii="GDSTransportWebsite" w:hAnsi="GDSTransportWebsite"/>
-                <w:color w:val="0A0A0A"/>
-              </w:rPr>
-            </w:pPr>
-            <w:r>
-              <w:rPr>
-                <w:rFonts w:ascii="GDSTransportWebsite" w:hAnsi="GDSTransportWebsite"/>
-                <w:color w:val="0A0A0A"/>
-              </w:rPr>
-              <w:t>&lt;&lt;primaryAddress.PostCode&gt;&gt;&lt;&lt;cs_</w:t>
-            </w:r>
-            <w:proofErr w:type="gramStart"/>
-            <w:r>
-              <w:rPr>
-                <w:rFonts w:ascii="GDSTransportWebsite" w:hAnsi="GDSTransportWebsite"/>
-                <w:color w:val="0A0A0A"/>
-              </w:rPr>
-              <w:t>{!isBlank</w:t>
-            </w:r>
-            <w:proofErr w:type="gramEnd"/>
-            <w:r>
-              <w:rPr>
-                <w:rFonts w:ascii="GDSTransportWebsite" w:hAnsi="GDSTransportWebsite"/>
-                <w:color w:val="0A0A0A"/>
-              </w:rPr>
-              <w:t>(primaryAddress.Country)}&gt;&gt;</w:t>
+              <w:t>&lt;&lt;primaryAddress.AddressLine2&gt;&gt;&lt;&lt;es_&gt;&gt;&lt;&lt;cs_{!isBlank(primaryAddress.AddressLine3)}&gt;&gt;</w:t>
+            </w:r>
+          </w:p>
+          <w:p>
+            <w:pPr>
+              <w:spacing w:before="40" w:after="40"/>
+              <w:rPr>
+                <w:rFonts w:ascii="GDSTransportWebsite" w:hAnsi="GDSTransportWebsite"/>
+                <w:color w:val="0A0A0A"/>
+              </w:rPr>
+            </w:pPr>
+            <w:r>
+              <w:rPr>
+                <w:rFonts w:ascii="GDSTransportWebsite" w:hAnsi="GDSTransportWebsite"/>
+                <w:color w:val="0A0A0A"/>
+              </w:rPr>
+              <w:t>&lt;&lt;primaryAddress.AddressLine3&gt;&gt;&lt;&lt;es_&gt;&gt;&lt;&lt;cs_{!isBlank(primaryAddress.PostTown)}&gt;&gt;</w:t>
+            </w:r>
+          </w:p>
+          <w:p>
+            <w:pPr>
+              <w:spacing w:before="40" w:after="40"/>
+              <w:rPr>
+                <w:rFonts w:ascii="GDSTransportWebsite" w:hAnsi="GDSTransportWebsite"/>
+                <w:color w:val="0A0A0A"/>
+              </w:rPr>
+            </w:pPr>
+            <w:r>
+              <w:rPr>
+                <w:rFonts w:ascii="GDSTransportWebsite" w:hAnsi="GDSTransportWebsite"/>
+                <w:color w:val="0A0A0A"/>
+              </w:rPr>
+              <w:t>&lt;&lt; primaryAddress.PostTown&gt;&gt;&lt;&lt;es_&gt;&gt;</w:t>
+            </w:r>
+          </w:p>
+          <w:p>
+            <w:pPr>
+              <w:spacing w:before="40" w:after="40"/>
+              <w:rPr>
+                <w:rFonts w:ascii="GDSTransportWebsite" w:hAnsi="GDSTransportWebsite"/>
+                <w:color w:val="0A0A0A"/>
+              </w:rPr>
+            </w:pPr>
+            <w:r>
+              <w:rPr>
+                <w:rFonts w:ascii="GDSTransportWebsite" w:hAnsi="GDSTransportWebsite"/>
+                <w:color w:val="0A0A0A"/>
+              </w:rPr>
+              <w:t>&lt;&lt;primaryAddress.PostCode&gt;&gt;&lt;&lt;cs_{!isBlank(primaryAddress.Country)}&gt;&gt;</w:t>
             </w:r>
           </w:p>
           <w:p>
@@ -2232,23 +1622,7 @@
                 <w:rFonts w:ascii="GDSTransportWebsite" w:hAnsi="GDSTransportWebsite"/>
                 <w:color w:val="0A0A0A"/>
               </w:rPr>
-              <w:t xml:space="preserve">&lt;&lt; </w:t>
-            </w:r>
-            <w:proofErr w:type="spellStart"/>
-            <w:r>
-              <w:rPr>
-                <w:rFonts w:ascii="GDSTransportWebsite" w:hAnsi="GDSTransportWebsite"/>
-                <w:color w:val="0A0A0A"/>
-              </w:rPr>
-              <w:t>primaryAddress.Country</w:t>
-            </w:r>
-            <w:proofErr w:type="spellEnd"/>
-            <w:r>
-              <w:rPr>
-                <w:rFonts w:ascii="GDSTransportWebsite" w:hAnsi="GDSTransportWebsite"/>
-                <w:color w:val="0A0A0A"/>
-              </w:rPr>
-              <w:t>&gt;&gt;&lt;&lt;es_&gt;&gt;</w:t>
+              <w:t>&lt;&lt; primaryAddress.Country&gt;&gt;&lt;&lt;es_&gt;&gt;</w:t>
             </w:r>
           </w:p>
         </w:tc>
@@ -2333,55 +1707,7 @@
                 <w:rFonts w:ascii="GDSTransportWebsite" w:hAnsi="GDSTransportWebsite"/>
                 <w:color w:val="0A0A0A"/>
               </w:rPr>
-              <w:t>&lt;&lt;cs_{</w:t>
-            </w:r>
-            <w:proofErr w:type="spellStart"/>
-            <w:r>
-              <w:rPr>
-                <w:rFonts w:ascii="GDSTransportWebsite" w:hAnsi="GDSTransportWebsite"/>
-                <w:color w:val="0A0A0A"/>
-              </w:rPr>
-              <w:t>isBlank</w:t>
-            </w:r>
-            <w:proofErr w:type="spellEnd"/>
-            <w:r>
-              <w:rPr>
-                <w:rFonts w:ascii="GDSTransportWebsite" w:hAnsi="GDSTransportWebsite"/>
-                <w:color w:val="0A0A0A"/>
-              </w:rPr>
-              <w:t>(</w:t>
-            </w:r>
-            <w:proofErr w:type="spellStart"/>
-            <w:r>
-              <w:rPr>
-                <w:rFonts w:ascii="GDSTransportWebsite" w:hAnsi="GDSTransportWebsite"/>
-                <w:color w:val="0A0A0A"/>
-              </w:rPr>
-              <w:t>phoneNumber</w:t>
-            </w:r>
-            <w:proofErr w:type="spellEnd"/>
-            <w:r>
-              <w:rPr>
-                <w:rFonts w:ascii="GDSTransportWebsite" w:hAnsi="GDSTransportWebsite"/>
-                <w:color w:val="0A0A0A"/>
-              </w:rPr>
-              <w:t>)}&gt;&gt;Not Provided&lt;&lt;else&gt;&gt;&lt;&lt;</w:t>
-            </w:r>
-            <w:proofErr w:type="spellStart"/>
-            <w:r>
-              <w:rPr>
-                <w:rFonts w:ascii="GDSTransportWebsite" w:hAnsi="GDSTransportWebsite"/>
-                <w:color w:val="0A0A0A"/>
-              </w:rPr>
-              <w:t>phoneNumber</w:t>
-            </w:r>
-            <w:proofErr w:type="spellEnd"/>
-            <w:r>
-              <w:rPr>
-                <w:rFonts w:ascii="GDSTransportWebsite" w:hAnsi="GDSTransportWebsite"/>
-                <w:color w:val="0A0A0A"/>
-              </w:rPr>
-              <w:t xml:space="preserve"> &gt;&gt;&lt;&lt;es_&gt;&gt;</w:t>
+              <w:t>&lt;&lt;cs_{isBlank(phoneNumber)}&gt;&gt;Not Provided&lt;&lt;else&gt;&gt;&lt;&lt;phoneNumber &gt;&gt;&lt;&lt;es_&gt;&gt;</w:t>
             </w:r>
           </w:p>
         </w:tc>
@@ -2444,55 +1770,7 @@
                 <w:rFonts w:ascii="GDSTransportWebsite" w:hAnsi="GDSTransportWebsite"/>
                 <w:color w:val="0A0A0A"/>
               </w:rPr>
-              <w:t>&lt;&lt;cs_{</w:t>
-            </w:r>
-            <w:proofErr w:type="spellStart"/>
-            <w:r>
-              <w:rPr>
-                <w:rFonts w:ascii="GDSTransportWebsite" w:hAnsi="GDSTransportWebsite"/>
-                <w:color w:val="0A0A0A"/>
-              </w:rPr>
-              <w:t>isBlank</w:t>
-            </w:r>
-            <w:proofErr w:type="spellEnd"/>
-            <w:r>
-              <w:rPr>
-                <w:rFonts w:ascii="GDSTransportWebsite" w:hAnsi="GDSTransportWebsite"/>
-                <w:color w:val="0A0A0A"/>
-              </w:rPr>
-              <w:t>(</w:t>
-            </w:r>
-            <w:proofErr w:type="spellStart"/>
-            <w:r>
-              <w:rPr>
-                <w:rFonts w:ascii="GDSTransportWebsite" w:hAnsi="GDSTransportWebsite"/>
-                <w:color w:val="0A0A0A"/>
-              </w:rPr>
-              <w:t>emailAddress</w:t>
-            </w:r>
-            <w:proofErr w:type="spellEnd"/>
-            <w:r>
-              <w:rPr>
-                <w:rFonts w:ascii="GDSTransportWebsite" w:hAnsi="GDSTransportWebsite"/>
-                <w:color w:val="0A0A0A"/>
-              </w:rPr>
-              <w:t>)}&gt;&gt;Not Provided&lt;&lt;else&gt;&gt;&lt;&lt;</w:t>
-            </w:r>
-            <w:proofErr w:type="spellStart"/>
-            <w:r>
-              <w:rPr>
-                <w:rFonts w:ascii="GDSTransportWebsite" w:hAnsi="GDSTransportWebsite"/>
-                <w:color w:val="0A0A0A"/>
-              </w:rPr>
-              <w:t>emailAddress</w:t>
-            </w:r>
-            <w:proofErr w:type="spellEnd"/>
-            <w:r>
-              <w:rPr>
-                <w:rFonts w:ascii="GDSTransportWebsite" w:hAnsi="GDSTransportWebsite"/>
-                <w:color w:val="0A0A0A"/>
-              </w:rPr>
-              <w:t>&gt;&gt;&lt;&lt;es_&gt;&gt;</w:t>
+              <w:t>&lt;&lt;cs_{isBlank(emailAddress)}&gt;&gt;Not Provided&lt;&lt;else&gt;&gt;&lt;&lt;emailAddress&gt;&gt;&lt;&lt;es_&gt;&gt;</w:t>
             </w:r>
           </w:p>
         </w:tc>
@@ -2613,20 +1891,8 @@
                 <w:color w:val="0A0A0A"/>
                 <w:shd w:val="clear" w:color="auto" w:fill="FFFFFF"/>
               </w:rPr>
-              <w:t>&lt;&lt;</w:t>
-            </w:r>
-            <w:proofErr w:type="spellStart"/>
-            <w:r>
-              <w:rPr>
-                <w:rFonts w:ascii="GDSTransportWebsite" w:hAnsi="GDSTransportWebsite"/>
-                <w:b/>
-                <w:bCs/>
-                <w:color w:val="0A0A0A"/>
-                <w:shd w:val="clear" w:color="auto" w:fill="FFFFFF"/>
-              </w:rPr>
-              <w:t>legalRepHeading</w:t>
-            </w:r>
-            <w:proofErr w:type="spellEnd"/>
+              <w:t>&lt;&lt;legalRepHeading</w:t>
+            </w:r>
             <w:r>
               <w:rPr>
                 <w:rFonts w:ascii="GDSTransportWebsite" w:hAnsi="GDSTransportWebsite"/>
@@ -2668,25 +1934,7 @@
                 <w:rFonts w:ascii="GDSTransportWebsite" w:hAnsi="GDSTransportWebsite"/>
                 <w:color w:val="0A0A0A"/>
               </w:rPr>
-              <w:t>&lt;&lt;</w:t>
-            </w:r>
-            <w:proofErr w:type="spellStart"/>
-            <w:proofErr w:type="gramStart"/>
-            <w:r>
-              <w:rPr>
-                <w:rFonts w:ascii="GDSTransportWebsite" w:hAnsi="GDSTransportWebsite"/>
-                <w:color w:val="0A0A0A"/>
-              </w:rPr>
-              <w:t>representative.organisationName</w:t>
-            </w:r>
-            <w:proofErr w:type="spellEnd"/>
-            <w:proofErr w:type="gramEnd"/>
-            <w:r>
-              <w:rPr>
-                <w:rFonts w:ascii="GDSTransportWebsite" w:hAnsi="GDSTransportWebsite"/>
-                <w:color w:val="0A0A0A"/>
-              </w:rPr>
-              <w:t>&gt;&gt;</w:t>
+              <w:t>&lt;&lt;representative.organisationName&gt;&gt;</w:t>
             </w:r>
           </w:p>
         </w:tc>
@@ -2749,23 +1997,7 @@
                 <w:rFonts w:ascii="GDSTransportWebsite" w:hAnsi="GDSTransportWebsite"/>
                 <w:color w:val="0A0A0A"/>
               </w:rPr>
-              <w:t>&lt;&lt;cs_</w:t>
-            </w:r>
-            <w:proofErr w:type="gramStart"/>
-            <w:r>
-              <w:rPr>
-                <w:rFonts w:ascii="GDSTransportWebsite" w:hAnsi="GDSTransportWebsite"/>
-                <w:color w:val="0A0A0A"/>
-              </w:rPr>
-              <w:t>{!isBlank</w:t>
-            </w:r>
-            <w:proofErr w:type="gramEnd"/>
-            <w:r>
-              <w:rPr>
-                <w:rFonts w:ascii="GDSTransportWebsite" w:hAnsi="GDSTransportWebsite"/>
-                <w:color w:val="0A0A0A"/>
-              </w:rPr>
-              <w:t>(representative.serviceAddress.AddressLine1)}&gt;&gt;&lt;&lt;representative.serviceAddress.AddressLine1&gt;&gt;&lt;&lt;es_&gt;&gt;&lt;&lt;cs_{!isBlank(representative.serviceAddress.AddressLine2)}&gt;&gt;</w:t>
+              <w:t>&lt;&lt;cs_{!isBlank(representative.serviceAddress.AddressLine1)}&gt;&gt;&lt;&lt;representative.serviceAddress.AddressLine1&gt;&gt;&lt;&lt;es_&gt;&gt;&lt;&lt;cs_{!isBlank(representative.serviceAddress.AddressLine2)}&gt;&gt;</w:t>
             </w:r>
           </w:p>
           <w:p>
@@ -2782,155 +2014,71 @@
                 <w:color w:val="0A0A0A"/>
               </w:rPr>
               <w:lastRenderedPageBreak/>
-              <w:t>&lt;&lt;</w:t>
-            </w:r>
-            <w:proofErr w:type="gramStart"/>
-            <w:r>
-              <w:rPr>
-                <w:rFonts w:ascii="GDSTransportWebsite" w:hAnsi="GDSTransportWebsite"/>
-                <w:color w:val="0A0A0A"/>
-              </w:rPr>
-              <w:t>representative.serviceAddress.AddressLine</w:t>
-            </w:r>
-            <w:proofErr w:type="gramEnd"/>
-            <w:r>
-              <w:rPr>
-                <w:rFonts w:ascii="GDSTransportWebsite" w:hAnsi="GDSTransportWebsite"/>
-                <w:color w:val="0A0A0A"/>
-              </w:rPr>
-              <w:t>2&gt;&gt;&lt;&lt;es_&gt;&gt;&lt;&lt;cs_{!isBlank(representative.serviceAddress.AddressLine3)}&gt;&gt;</w:t>
-            </w:r>
-          </w:p>
-          <w:p>
-            <w:pPr>
-              <w:spacing w:before="40" w:after="40"/>
-              <w:rPr>
-                <w:rFonts w:ascii="GDSTransportWebsite" w:hAnsi="GDSTransportWebsite"/>
-                <w:color w:val="0A0A0A"/>
-              </w:rPr>
-            </w:pPr>
-            <w:r>
-              <w:rPr>
-                <w:rFonts w:ascii="GDSTransportWebsite" w:hAnsi="GDSTransportWebsite"/>
-                <w:color w:val="0A0A0A"/>
-              </w:rPr>
-              <w:t>&lt;&lt;</w:t>
-            </w:r>
-            <w:proofErr w:type="gramStart"/>
-            <w:r>
-              <w:rPr>
-                <w:rFonts w:ascii="GDSTransportWebsite" w:hAnsi="GDSTransportWebsite"/>
-                <w:color w:val="0A0A0A"/>
-              </w:rPr>
-              <w:t>representative.serviceAddress.AddressLine</w:t>
-            </w:r>
-            <w:proofErr w:type="gramEnd"/>
-            <w:r>
-              <w:rPr>
-                <w:rFonts w:ascii="GDSTransportWebsite" w:hAnsi="GDSTransportWebsite"/>
-                <w:color w:val="0A0A0A"/>
-              </w:rPr>
-              <w:t>3&gt;&gt;&lt;&lt;es_&gt;&gt;&lt;&lt;cs_{!isBlank(representative.serviceAddress.PostTown)}&gt;&gt;</w:t>
-            </w:r>
-          </w:p>
-          <w:p>
-            <w:pPr>
-              <w:spacing w:before="40" w:after="40"/>
-              <w:rPr>
-                <w:rFonts w:ascii="GDSTransportWebsite" w:hAnsi="GDSTransportWebsite"/>
-                <w:color w:val="0A0A0A"/>
-              </w:rPr>
-            </w:pPr>
-            <w:r>
-              <w:rPr>
-                <w:rFonts w:ascii="GDSTransportWebsite" w:hAnsi="GDSTransportWebsite"/>
-                <w:color w:val="0A0A0A"/>
-              </w:rPr>
-              <w:t>&lt;&lt;</w:t>
-            </w:r>
-            <w:proofErr w:type="spellStart"/>
-            <w:proofErr w:type="gramStart"/>
-            <w:r>
-              <w:rPr>
-                <w:rFonts w:ascii="GDSTransportWebsite" w:hAnsi="GDSTransportWebsite"/>
-                <w:color w:val="0A0A0A"/>
-              </w:rPr>
-              <w:t>representative.serviceAddress.PostTown</w:t>
-            </w:r>
-            <w:proofErr w:type="spellEnd"/>
-            <w:proofErr w:type="gramEnd"/>
-            <w:r>
-              <w:rPr>
-                <w:rFonts w:ascii="GDSTransportWebsite" w:hAnsi="GDSTransportWebsite"/>
-                <w:color w:val="0A0A0A"/>
-              </w:rPr>
-              <w:t>&gt;&gt;&lt;&lt;es_&gt;&gt;</w:t>
-            </w:r>
-          </w:p>
-          <w:p>
-            <w:pPr>
-              <w:spacing w:before="40" w:after="40"/>
-              <w:rPr>
-                <w:rFonts w:ascii="GDSTransportWebsite" w:hAnsi="GDSTransportWebsite"/>
-                <w:color w:val="0A0A0A"/>
-              </w:rPr>
-            </w:pPr>
-            <w:r>
-              <w:rPr>
-                <w:rFonts w:ascii="GDSTransportWebsite" w:hAnsi="GDSTransportWebsite"/>
-                <w:color w:val="0A0A0A"/>
-              </w:rPr>
-              <w:t>&lt;&lt;</w:t>
-            </w:r>
-            <w:proofErr w:type="gramStart"/>
-            <w:r>
-              <w:rPr>
-                <w:rFonts w:ascii="GDSTransportWebsite" w:hAnsi="GDSTransportWebsite"/>
-                <w:color w:val="0A0A0A"/>
-              </w:rPr>
-              <w:t>representative.serviceAddress.PostCode</w:t>
-            </w:r>
-            <w:proofErr w:type="gramEnd"/>
-            <w:r>
-              <w:rPr>
-                <w:rFonts w:ascii="GDSTransportWebsite" w:hAnsi="GDSTransportWebsite"/>
-                <w:color w:val="0A0A0A"/>
-              </w:rPr>
-              <w:t>&gt;&gt;&lt;&lt;cs_{!isBlank(representative.serviceAddress.Country)}&gt;&gt;</w:t>
-            </w:r>
-          </w:p>
-          <w:p>
-            <w:pPr>
-              <w:spacing w:before="40" w:after="40"/>
-              <w:rPr>
-                <w:rFonts w:ascii="GDSTransportWebsite" w:hAnsi="GDSTransportWebsite"/>
-                <w:color w:val="0A0A0A"/>
-              </w:rPr>
-            </w:pPr>
-            <w:r>
-              <w:rPr>
-                <w:rFonts w:ascii="GDSTransportWebsite" w:hAnsi="GDSTransportWebsite"/>
-                <w:color w:val="0A0A0A"/>
-              </w:rPr>
-              <w:t xml:space="preserve">&lt;&lt; </w:t>
-            </w:r>
-            <w:proofErr w:type="spellStart"/>
-            <w:proofErr w:type="gramStart"/>
-            <w:r>
-              <w:rPr>
-                <w:rFonts w:ascii="GDSTransportWebsite" w:hAnsi="GDSTransportWebsite"/>
-                <w:color w:val="0A0A0A"/>
-              </w:rPr>
-              <w:t>representative.serviceAddress.Country</w:t>
-            </w:r>
-            <w:proofErr w:type="spellEnd"/>
-            <w:proofErr w:type="gramEnd"/>
-            <w:r>
-              <w:rPr>
-                <w:rFonts w:ascii="GDSTransportWebsite" w:hAnsi="GDSTransportWebsite"/>
-                <w:color w:val="0A0A0A"/>
-              </w:rPr>
-              <w:t>&gt;&gt;&lt;&lt;es_&gt;&gt;</w:t>
+              <w:t>&lt;&lt;representative.serviceAddress.AddressLine2&gt;&gt;&lt;&lt;es_&gt;&gt;&lt;&lt;cs_{!isBlank(representative.serviceAddress.AddressLine3)}&gt;&gt;</w:t>
+            </w:r>
+          </w:p>
+          <w:p>
+            <w:pPr>
+              <w:spacing w:before="40" w:after="40"/>
+              <w:rPr>
+                <w:rFonts w:ascii="GDSTransportWebsite" w:hAnsi="GDSTransportWebsite"/>
+                <w:color w:val="0A0A0A"/>
+              </w:rPr>
+            </w:pPr>
+            <w:r>
+              <w:rPr>
+                <w:rFonts w:ascii="GDSTransportWebsite" w:hAnsi="GDSTransportWebsite"/>
+                <w:color w:val="0A0A0A"/>
+              </w:rPr>
+              <w:t>&lt;&lt;representative.serviceAddress.AddressLine3&gt;&gt;&lt;&lt;es_&gt;&gt;&lt;&lt;cs_{!isBlank(representative.serviceAddress.PostTown)}&gt;&gt;</w:t>
+            </w:r>
+          </w:p>
+          <w:p>
+            <w:pPr>
+              <w:spacing w:before="40" w:after="40"/>
+              <w:rPr>
+                <w:rFonts w:ascii="GDSTransportWebsite" w:hAnsi="GDSTransportWebsite"/>
+                <w:color w:val="0A0A0A"/>
+              </w:rPr>
+            </w:pPr>
+            <w:r>
+              <w:rPr>
+                <w:rFonts w:ascii="GDSTransportWebsite" w:hAnsi="GDSTransportWebsite"/>
+                <w:color w:val="0A0A0A"/>
+              </w:rPr>
+              <w:t>&lt;&lt;representative.serviceAddress.PostTown&gt;&gt;&lt;&lt;es_&gt;&gt;</w:t>
+            </w:r>
+          </w:p>
+          <w:p>
+            <w:pPr>
+              <w:spacing w:before="40" w:after="40"/>
+              <w:rPr>
+                <w:rFonts w:ascii="GDSTransportWebsite" w:hAnsi="GDSTransportWebsite"/>
+                <w:color w:val="0A0A0A"/>
+              </w:rPr>
+            </w:pPr>
+            <w:r>
+              <w:rPr>
+                <w:rFonts w:ascii="GDSTransportWebsite" w:hAnsi="GDSTransportWebsite"/>
+                <w:color w:val="0A0A0A"/>
+              </w:rPr>
+              <w:t>&lt;&lt;representative.serviceAddress.PostCode&gt;&gt;&lt;&lt;cs_{!isBlank(representative.serviceAddress.Country)}&gt;&gt;</w:t>
+            </w:r>
+          </w:p>
+          <w:p>
+            <w:pPr>
+              <w:spacing w:before="40" w:after="40"/>
+              <w:rPr>
+                <w:rFonts w:ascii="GDSTransportWebsite" w:hAnsi="GDSTransportWebsite"/>
+                <w:color w:val="0A0A0A"/>
+              </w:rPr>
+            </w:pPr>
+            <w:r>
+              <w:rPr>
+                <w:rFonts w:ascii="GDSTransportWebsite" w:hAnsi="GDSTransportWebsite"/>
+                <w:color w:val="0A0A0A"/>
+              </w:rPr>
+              <w:t>&lt;&lt; representative.serviceAddress.Country&gt;&gt;&lt;&lt;es_&gt;&gt;</w:t>
             </w:r>
           </w:p>
         </w:tc>
@@ -2997,25 +2145,7 @@
                 <w:rFonts w:ascii="GDSTransportWebsite" w:hAnsi="GDSTransportWebsite"/>
                 <w:color w:val="0A0A0A"/>
               </w:rPr>
-              <w:t>&lt;&lt;</w:t>
-            </w:r>
-            <w:proofErr w:type="spellStart"/>
-            <w:proofErr w:type="gramStart"/>
-            <w:r>
-              <w:rPr>
-                <w:rFonts w:ascii="GDSTransportWebsite" w:hAnsi="GDSTransportWebsite"/>
-                <w:color w:val="0A0A0A"/>
-              </w:rPr>
-              <w:t>representative.emailAddress</w:t>
-            </w:r>
-            <w:proofErr w:type="spellEnd"/>
-            <w:proofErr w:type="gramEnd"/>
-            <w:r>
-              <w:rPr>
-                <w:rFonts w:ascii="GDSTransportWebsite" w:hAnsi="GDSTransportWebsite"/>
-                <w:color w:val="0A0A0A"/>
-              </w:rPr>
-              <w:t>&gt;&gt;</w:t>
+              <w:t>&lt;&lt;representative.emailAddress&gt;&gt;</w:t>
             </w:r>
           </w:p>
         </w:tc>
@@ -3075,25 +2205,7 @@
                 <w:rFonts w:ascii="GDSTransportWebsite" w:hAnsi="GDSTransportWebsite"/>
                 <w:color w:val="0A0A0A"/>
               </w:rPr>
-              <w:t>&lt;&lt;</w:t>
-            </w:r>
-            <w:proofErr w:type="spellStart"/>
-            <w:proofErr w:type="gramStart"/>
-            <w:r>
-              <w:rPr>
-                <w:rFonts w:ascii="GDSTransportWebsite" w:hAnsi="GDSTransportWebsite"/>
-                <w:color w:val="0A0A0A"/>
-              </w:rPr>
-              <w:t>representative.phoneNumber</w:t>
-            </w:r>
-            <w:proofErr w:type="spellEnd"/>
-            <w:proofErr w:type="gramEnd"/>
-            <w:r>
-              <w:rPr>
-                <w:rFonts w:ascii="GDSTransportWebsite" w:hAnsi="GDSTransportWebsite"/>
-                <w:color w:val="0A0A0A"/>
-              </w:rPr>
-              <w:t>&gt;&gt;</w:t>
+              <w:t>&lt;&lt;representative.phoneNumber&gt;&gt;</w:t>
             </w:r>
           </w:p>
         </w:tc>
@@ -3153,25 +2265,7 @@
                 <w:rFonts w:ascii="GDSTransportWebsite" w:hAnsi="GDSTransportWebsite"/>
                 <w:color w:val="0A0A0A"/>
               </w:rPr>
-              <w:t>&lt;&lt;</w:t>
-            </w:r>
-            <w:proofErr w:type="spellStart"/>
-            <w:proofErr w:type="gramStart"/>
-            <w:r>
-              <w:rPr>
-                <w:rFonts w:ascii="GDSTransportWebsite" w:hAnsi="GDSTransportWebsite"/>
-                <w:color w:val="0A0A0A"/>
-              </w:rPr>
-              <w:t>representative.dxAddress</w:t>
-            </w:r>
-            <w:proofErr w:type="spellEnd"/>
-            <w:proofErr w:type="gramEnd"/>
-            <w:r>
-              <w:rPr>
-                <w:rFonts w:ascii="GDSTransportWebsite" w:hAnsi="GDSTransportWebsite"/>
-                <w:color w:val="0A0A0A"/>
-              </w:rPr>
-              <w:t>&gt;&gt;</w:t>
+              <w:t>&lt;&lt;representative.dxAddress&gt;&gt;</w:t>
             </w:r>
           </w:p>
         </w:tc>
@@ -3206,29 +2300,7 @@
                 <w:color w:val="0A0A0A"/>
                 <w:shd w:val="clear" w:color="auto" w:fill="FFFFFF"/>
               </w:rPr>
-              <w:t>&lt;&lt;</w:t>
-            </w:r>
-            <w:proofErr w:type="spellStart"/>
-            <w:r>
-              <w:rPr>
-                <w:rFonts w:ascii="GDSTransportWebsite" w:hAnsi="GDSTransportWebsite"/>
-                <w:b/>
-                <w:bCs/>
-                <w:color w:val="0A0A0A"/>
-                <w:shd w:val="clear" w:color="auto" w:fill="FFFFFF"/>
-              </w:rPr>
-              <w:t>er_respondents</w:t>
-            </w:r>
-            <w:proofErr w:type="spellEnd"/>
-            <w:r>
-              <w:rPr>
-                <w:rFonts w:ascii="GDSTransportWebsite" w:hAnsi="GDSTransportWebsite"/>
-                <w:b/>
-                <w:bCs/>
-                <w:color w:val="0A0A0A"/>
-                <w:shd w:val="clear" w:color="auto" w:fill="FFFFFF"/>
-              </w:rPr>
-              <w:t>&gt;&gt;</w:t>
+              <w:t>&lt;&lt;er_respondents&gt;&gt;</w:t>
             </w:r>
           </w:p>
         </w:tc>
@@ -3268,38 +2340,7 @@
           <w:sz w:val="36"/>
           <w:szCs w:val="36"/>
         </w:rPr>
-        <w:t>&lt;&lt;cs_{</w:t>
-      </w:r>
-      <w:proofErr w:type="spellStart"/>
-      <w:proofErr w:type="gramStart"/>
-      <w:r>
-        <w:rPr>
-          <w:rFonts w:ascii="GDSTransportWebsite" w:hAnsi="GDSTransportWebsite"/>
-          <w:color w:val="0A0A0A"/>
-          <w:sz w:val="36"/>
-          <w:szCs w:val="36"/>
-        </w:rPr>
-        <w:t>allocatedTrack</w:t>
-      </w:r>
-      <w:proofErr w:type="spellEnd"/>
-      <w:r>
-        <w:rPr>
-          <w:rFonts w:ascii="GDSTransportWebsite" w:hAnsi="GDSTransportWebsite"/>
-          <w:color w:val="0A0A0A"/>
-          <w:sz w:val="36"/>
-          <w:szCs w:val="36"/>
-        </w:rPr>
-        <w:t>!=</w:t>
-      </w:r>
-      <w:proofErr w:type="gramEnd"/>
-      <w:r>
-        <w:rPr>
-          <w:rFonts w:ascii="GDSTransportWebsite" w:hAnsi="GDSTransportWebsite"/>
-          <w:color w:val="0A0A0A"/>
-          <w:sz w:val="36"/>
-          <w:szCs w:val="36"/>
-        </w:rPr>
-        <w:t>'SMALL_CLAIM'}&gt;&gt;</w:t>
+        <w:t>&lt;&lt;cs_{allocatedTrack!='SMALL_CLAIM'}&gt;&gt;</w:t>
       </w:r>
     </w:p>
     <w:p>
@@ -3454,23 +2495,7 @@
                 <w:rFonts w:ascii="GDSTransportWebsite" w:hAnsi="GDSTransportWebsite"/>
                 <w:color w:val="0A0A0A"/>
               </w:rPr>
-              <w:t>&lt;&lt;</w:t>
-            </w:r>
-            <w:proofErr w:type="spellStart"/>
-            <w:r>
-              <w:rPr>
-                <w:rFonts w:ascii="GDSTransportWebsite" w:hAnsi="GDSTransportWebsite"/>
-                <w:color w:val="0A0A0A"/>
-              </w:rPr>
-              <w:t>fileDirectionsQuestionnaire.oneMonthStayRequested</w:t>
-            </w:r>
-            <w:proofErr w:type="spellEnd"/>
-            <w:r>
-              <w:rPr>
-                <w:rFonts w:ascii="GDSTransportWebsite" w:hAnsi="GDSTransportWebsite"/>
-                <w:color w:val="0A0A0A"/>
-              </w:rPr>
-              <w:t>&gt;&gt;</w:t>
+              <w:t>&lt;&lt;fileDirectionsQuestionnaire.oneMonthStayRequested&gt;&gt;</w:t>
             </w:r>
           </w:p>
         </w:tc>
@@ -3532,27 +2557,7 @@
           <w:sz w:val="36"/>
           <w:szCs w:val="36"/>
         </w:rPr>
-        <w:t>&lt;&lt;cs_{</w:t>
-      </w:r>
-      <w:proofErr w:type="spellStart"/>
-      <w:r>
-        <w:rPr>
-          <w:rFonts w:ascii="GDSTransportWebsite" w:hAnsi="GDSTransportWebsite"/>
-          <w:color w:val="0A0A0A"/>
-          <w:sz w:val="36"/>
-          <w:szCs w:val="36"/>
-        </w:rPr>
-        <w:t>allocatedTrack</w:t>
-      </w:r>
-      <w:proofErr w:type="spellEnd"/>
-      <w:r>
-        <w:rPr>
-          <w:rFonts w:ascii="GDSTransportWebsite" w:hAnsi="GDSTransportWebsite"/>
-          <w:color w:val="0A0A0A"/>
-          <w:sz w:val="36"/>
-          <w:szCs w:val="36"/>
-        </w:rPr>
-        <w:t>='FAST_CLAIM'}&gt;&gt;</w:t>
+        <w:t>&lt;&lt;cs_{allocatedTrack='FAST_CLAIM'}&gt;&gt;</w:t>
       </w:r>
     </w:p>
     <w:p>
@@ -3658,23 +2663,7 @@
                 <w:color w:val="0A0A0A"/>
               </w:rPr>
               <w:lastRenderedPageBreak/>
-              <w:t>&lt;&lt;</w:t>
-            </w:r>
-            <w:proofErr w:type="spellStart"/>
-            <w:r>
-              <w:rPr>
-                <w:rFonts w:ascii="GDSTransportWebsite" w:hAnsi="GDSTransportWebsite"/>
-                <w:color w:val="0A0A0A"/>
-              </w:rPr>
-              <w:t>disclosureOfElectronicDocuments.reachedAgreement</w:t>
-            </w:r>
-            <w:proofErr w:type="spellEnd"/>
-            <w:r>
-              <w:rPr>
-                <w:rFonts w:ascii="GDSTransportWebsite" w:hAnsi="GDSTransportWebsite"/>
-                <w:color w:val="0A0A0A"/>
-              </w:rPr>
-              <w:t>&gt;&gt;</w:t>
+              <w:t>&lt;&lt;disclosureOfElectronicDocuments.reachedAgreement&gt;&gt;</w:t>
             </w:r>
           </w:p>
         </w:tc>
@@ -3687,53 +2676,7 @@
           <w:color w:val="0A0A0A"/>
           <w:shd w:val="clear" w:color="auto" w:fill="FFFFFF"/>
         </w:rPr>
-        <w:t>&lt;&lt;cs</w:t>
-      </w:r>
-      <w:proofErr w:type="gramStart"/>
-      <w:r>
-        <w:rPr>
-          <w:rFonts w:ascii="GDSTransportWebsite" w:hAnsi="GDSTransportWebsite"/>
-          <w:color w:val="0A0A0A"/>
-          <w:shd w:val="clear" w:color="auto" w:fill="FFFFFF"/>
-        </w:rPr>
-        <w:t>_{</w:t>
-      </w:r>
-      <w:proofErr w:type="spellStart"/>
-      <w:proofErr w:type="gramEnd"/>
-      <w:r>
-        <w:rPr>
-          <w:rFonts w:ascii="GDSTransportWebsite" w:hAnsi="GDSTransportWebsite"/>
-          <w:color w:val="0A0A0A"/>
-          <w:shd w:val="clear" w:color="auto" w:fill="FFFFFF"/>
-        </w:rPr>
-        <w:t>disclosureOfElectronicDocuments.reachedAgreement</w:t>
-      </w:r>
-      <w:proofErr w:type="spellEnd"/>
-      <w:r>
-        <w:rPr>
-          <w:rFonts w:ascii="GDSTransportWebsite" w:hAnsi="GDSTransportWebsite"/>
-          <w:color w:val="0A0A0A"/>
-          <w:shd w:val="clear" w:color="auto" w:fill="FFFFFF"/>
-        </w:rPr>
-        <w:t xml:space="preserve">='No' &amp;&amp; </w:t>
-      </w:r>
-      <w:proofErr w:type="spellStart"/>
-      <w:r>
-        <w:rPr>
-          <w:rFonts w:ascii="GDSTransportWebsite" w:hAnsi="GDSTransportWebsite"/>
-          <w:color w:val="0A0A0A"/>
-          <w:shd w:val="clear" w:color="auto" w:fill="FFFFFF"/>
-        </w:rPr>
-        <w:t>disclosureOfElectronicDocuments.agreementLikely</w:t>
-      </w:r>
-      <w:proofErr w:type="spellEnd"/>
-      <w:r>
-        <w:rPr>
-          <w:rFonts w:ascii="GDSTransportWebsite" w:hAnsi="GDSTransportWebsite"/>
-          <w:color w:val="0A0A0A"/>
-          <w:shd w:val="clear" w:color="auto" w:fill="FFFFFF"/>
-        </w:rPr>
-        <w:t>='No' }&gt;&gt;</w:t>
+        <w:t>&lt;&lt;cs_{disclosureOfElectronicDocuments.reachedAgreement='No' &amp;&amp; disclosureOfElectronicDocuments.agreementLikely='No' }&gt;&gt;</w:t>
       </w:r>
     </w:p>
     <w:tbl>
@@ -3778,29 +2721,7 @@
                 <w:color w:val="0A0A0A"/>
                 <w:shd w:val="clear" w:color="auto" w:fill="FFFFFF"/>
               </w:rPr>
-              <w:t xml:space="preserve">Explain why </w:t>
-            </w:r>
-            <w:proofErr w:type="gramStart"/>
-            <w:r>
-              <w:rPr>
-                <w:rFonts w:ascii="GDSTransportWebsite" w:hAnsi="GDSTransportWebsite"/>
-                <w:b/>
-                <w:bCs/>
-                <w:color w:val="0A0A0A"/>
-                <w:shd w:val="clear" w:color="auto" w:fill="FFFFFF"/>
-              </w:rPr>
-              <w:t>not</w:t>
-            </w:r>
-            <w:proofErr w:type="gramEnd"/>
-            <w:r>
-              <w:rPr>
-                <w:rFonts w:ascii="GDSTransportWebsite" w:hAnsi="GDSTransportWebsite"/>
-                <w:b/>
-                <w:bCs/>
-                <w:color w:val="0A0A0A"/>
-                <w:shd w:val="clear" w:color="auto" w:fill="FFFFFF"/>
-              </w:rPr>
-              <w:t xml:space="preserve"> </w:t>
+              <w:t xml:space="preserve">Explain why not </w:t>
             </w:r>
           </w:p>
           <w:p>
@@ -3834,23 +2755,7 @@
                 <w:rFonts w:ascii="GDSTransportWebsite" w:hAnsi="GDSTransportWebsite"/>
                 <w:color w:val="0A0A0A"/>
               </w:rPr>
-              <w:t>&lt;&lt;</w:t>
-            </w:r>
-            <w:proofErr w:type="spellStart"/>
-            <w:r>
-              <w:rPr>
-                <w:rFonts w:ascii="GDSTransportWebsite" w:hAnsi="GDSTransportWebsite"/>
-                <w:color w:val="0A0A0A"/>
-              </w:rPr>
-              <w:t>disclosureOfElectronicDocuments.reasonForNoAgreement</w:t>
-            </w:r>
-            <w:proofErr w:type="spellEnd"/>
-            <w:r>
-              <w:rPr>
-                <w:rFonts w:ascii="GDSTransportWebsite" w:hAnsi="GDSTransportWebsite"/>
-                <w:color w:val="0A0A0A"/>
-              </w:rPr>
-              <w:t>&gt;&gt;</w:t>
+              <w:t>&lt;&lt;disclosureOfElectronicDocuments.reasonForNoAgreement&gt;&gt;</w:t>
             </w:r>
           </w:p>
         </w:tc>
@@ -3880,25 +2785,7 @@
           <w:color w:val="0A0A0A"/>
           <w:shd w:val="clear" w:color="auto" w:fill="FFFFFF"/>
         </w:rPr>
-        <w:t>&lt;&lt;cs</w:t>
-      </w:r>
-      <w:proofErr w:type="gramStart"/>
-      <w:r>
-        <w:rPr>
-          <w:rFonts w:ascii="GDSTransportWebsite" w:hAnsi="GDSTransportWebsite"/>
-          <w:color w:val="0A0A0A"/>
-          <w:shd w:val="clear" w:color="auto" w:fill="FFFFFF"/>
-        </w:rPr>
-        <w:t>_{</w:t>
-      </w:r>
-      <w:proofErr w:type="gramEnd"/>
-      <w:r>
-        <w:rPr>
-          <w:rFonts w:ascii="GDSTransportWebsite" w:hAnsi="GDSTransportWebsite"/>
-          <w:color w:val="0A0A0A"/>
-          <w:shd w:val="clear" w:color="auto" w:fill="FFFFFF"/>
-        </w:rPr>
-        <w:t>disclosureOfNonElectronicDocuments.directionsForDisclosureProposed='Yes' &amp;&amp; disclosureOfNonElectronicDocuments.standardDirectionsRequired=No}&gt;&gt;</w:t>
+        <w:t>&lt;&lt;cs_{disclosureOfNonElectronicDocuments.directionsForDisclosureProposed='Yes' &amp;&amp; disclosureOfNonElectronicDocuments.standardDirectionsRequired=No}&gt;&gt;</w:t>
       </w:r>
     </w:p>
     <w:tbl>
@@ -3943,20 +2830,8 @@
                 <w:color w:val="0A0A0A"/>
                 <w:shd w:val="clear" w:color="auto" w:fill="FFFFFF"/>
               </w:rPr>
-              <w:t xml:space="preserve">Enter your preferred directions for </w:t>
-            </w:r>
-            <w:proofErr w:type="gramStart"/>
-            <w:r>
-              <w:rPr>
-                <w:rFonts w:ascii="GDSTransportWebsite" w:hAnsi="GDSTransportWebsite"/>
-                <w:b/>
-                <w:bCs/>
-                <w:color w:val="0A0A0A"/>
-                <w:shd w:val="clear" w:color="auto" w:fill="FFFFFF"/>
-              </w:rPr>
-              <w:t>disclosure</w:t>
-            </w:r>
-            <w:proofErr w:type="gramEnd"/>
+              <w:t>Enter your preferred directions for disclosure</w:t>
+            </w:r>
           </w:p>
           <w:p>
             <w:pPr>
@@ -3995,23 +2870,7 @@
                 <w:rFonts w:ascii="GDSTransportWebsite" w:hAnsi="GDSTransportWebsite"/>
                 <w:color w:val="0A0A0A"/>
               </w:rPr>
-              <w:t>&lt;&lt;</w:t>
-            </w:r>
-            <w:proofErr w:type="spellStart"/>
-            <w:r>
-              <w:rPr>
-                <w:rFonts w:ascii="GDSTransportWebsite" w:hAnsi="GDSTransportWebsite"/>
-                <w:color w:val="0A0A0A"/>
-              </w:rPr>
-              <w:t>disclosureOfNonElectronicDocuments.bespokeDirections</w:t>
-            </w:r>
-            <w:proofErr w:type="spellEnd"/>
-            <w:r>
-              <w:rPr>
-                <w:rFonts w:ascii="GDSTransportWebsite" w:hAnsi="GDSTransportWebsite"/>
-                <w:color w:val="0A0A0A"/>
-              </w:rPr>
-              <w:t>&gt;&gt;</w:t>
+              <w:t>&lt;&lt;disclosureOfNonElectronicDocuments.bespokeDirections&gt;&gt;</w:t>
             </w:r>
           </w:p>
         </w:tc>
@@ -4122,23 +2981,7 @@
                 <w:rFonts w:ascii="GDSTransportWebsite" w:hAnsi="GDSTransportWebsite"/>
                 <w:color w:val="0A0A0A"/>
               </w:rPr>
-              <w:t>&lt;&lt;</w:t>
-            </w:r>
-            <w:proofErr w:type="spellStart"/>
-            <w:r>
-              <w:rPr>
-                <w:rFonts w:ascii="GDSTransportWebsite" w:hAnsi="GDSTransportWebsite"/>
-                <w:color w:val="0A0A0A"/>
-              </w:rPr>
-              <w:t>disclosureReport.disclosureFormFiledAndServed</w:t>
-            </w:r>
-            <w:proofErr w:type="spellEnd"/>
-            <w:r>
-              <w:rPr>
-                <w:rFonts w:ascii="GDSTransportWebsite" w:hAnsi="GDSTransportWebsite"/>
-                <w:color w:val="0A0A0A"/>
-              </w:rPr>
-              <w:t>&gt;&gt;</w:t>
+              <w:t>&lt;&lt;disclosureReport.disclosureFormFiledAndServed&gt;&gt;</w:t>
             </w:r>
           </w:p>
         </w:tc>
@@ -4153,7 +2996,6 @@
         </w:rPr>
         <w:t>&lt;&lt;cs</w:t>
       </w:r>
-      <w:proofErr w:type="gramStart"/>
       <w:r>
         <w:rPr>
           <w:rFonts w:ascii="GDSTransportWebsite" w:hAnsi="GDSTransportWebsite"/>
@@ -4163,7 +3005,6 @@
         </w:rPr>
         <w:t>_{</w:t>
       </w:r>
-      <w:proofErr w:type="gramEnd"/>
       <w:r>
         <w:rPr>
           <w:rFonts w:ascii="GDSTransportWebsite" w:hAnsi="GDSTransportWebsite"/>
@@ -4172,7 +3013,6 @@
         </w:rPr>
         <w:t>'Yes'=</w:t>
       </w:r>
-      <w:proofErr w:type="spellStart"/>
       <w:r>
         <w:rPr>
           <w:rFonts w:ascii="GDSTransportWebsite" w:hAnsi="GDSTransportWebsite"/>
@@ -4180,7 +3020,6 @@
         </w:rPr>
         <w:t>disclosureReport.disclosureFormFiledAndServed</w:t>
       </w:r>
-      <w:proofErr w:type="spellEnd"/>
       <w:r>
         <w:rPr>
           <w:rFonts w:ascii="GDSTransportWebsite" w:hAnsi="GDSTransportWebsite"/>
@@ -4272,23 +3111,7 @@
                 <w:rFonts w:ascii="GDSTransportWebsite" w:hAnsi="GDSTransportWebsite"/>
                 <w:color w:val="0A0A0A"/>
               </w:rPr>
-              <w:t>&lt;&lt;</w:t>
-            </w:r>
-            <w:proofErr w:type="spellStart"/>
-            <w:r>
-              <w:rPr>
-                <w:rFonts w:ascii="GDSTransportWebsite" w:hAnsi="GDSTransportWebsite"/>
-                <w:color w:val="0A0A0A"/>
-              </w:rPr>
-              <w:t>disclosureReport.draftOrderNumber</w:t>
-            </w:r>
-            <w:proofErr w:type="spellEnd"/>
-            <w:r>
-              <w:rPr>
-                <w:rFonts w:ascii="GDSTransportWebsite" w:hAnsi="GDSTransportWebsite"/>
-                <w:color w:val="0A0A0A"/>
-              </w:rPr>
-              <w:t>&gt;&gt;</w:t>
+              <w:t>&lt;&lt;disclosureReport.draftOrderNumber&gt;&gt;</w:t>
             </w:r>
           </w:p>
         </w:tc>
@@ -4464,25 +3287,7 @@
                 <w:rFonts w:ascii="GDSTransportWebsite" w:hAnsi="GDSTransportWebsite"/>
                 <w:color w:val="0A0A0A"/>
               </w:rPr>
-              <w:t>&lt;&lt;</w:t>
-            </w:r>
-            <w:proofErr w:type="spellStart"/>
-            <w:proofErr w:type="gramStart"/>
-            <w:r>
-              <w:rPr>
-                <w:rFonts w:ascii="GDSTransportWebsite" w:hAnsi="GDSTransportWebsite"/>
-                <w:color w:val="0A0A0A"/>
-              </w:rPr>
-              <w:t>experts.expertRequired</w:t>
-            </w:r>
-            <w:proofErr w:type="spellEnd"/>
-            <w:proofErr w:type="gramEnd"/>
-            <w:r>
-              <w:rPr>
-                <w:rFonts w:ascii="GDSTransportWebsite" w:hAnsi="GDSTransportWebsite"/>
-                <w:color w:val="0A0A0A"/>
-              </w:rPr>
-              <w:t>&gt;&gt;</w:t>
+              <w:t>&lt;&lt;experts.expertRequired&gt;&gt;</w:t>
             </w:r>
           </w:p>
         </w:tc>
@@ -4495,27 +3300,7 @@
           <w:color w:val="0A0A0A"/>
           <w:shd w:val="clear" w:color="auto" w:fill="FFFFFF"/>
         </w:rPr>
-        <w:t>&lt;&lt;cs_{</w:t>
-      </w:r>
-      <w:proofErr w:type="spellStart"/>
-      <w:proofErr w:type="gramStart"/>
-      <w:r>
-        <w:rPr>
-          <w:rFonts w:ascii="GDSTransportWebsite" w:hAnsi="GDSTransportWebsite"/>
-          <w:color w:val="0A0A0A"/>
-          <w:shd w:val="clear" w:color="auto" w:fill="FFFFFF"/>
-        </w:rPr>
-        <w:t>experts.expertRequired</w:t>
-      </w:r>
-      <w:proofErr w:type="spellEnd"/>
-      <w:proofErr w:type="gramEnd"/>
-      <w:r>
-        <w:rPr>
-          <w:rFonts w:ascii="GDSTransportWebsite" w:hAnsi="GDSTransportWebsite"/>
-          <w:color w:val="0A0A0A"/>
-          <w:shd w:val="clear" w:color="auto" w:fill="FFFFFF"/>
-        </w:rPr>
-        <w:t>='Yes'}&gt;&gt;</w:t>
+        <w:t>&lt;&lt;cs_{experts.expertRequired='Yes'}&gt;&gt;</w:t>
       </w:r>
     </w:p>
     <w:tbl>
@@ -4561,29 +3346,7 @@
                 <w:color w:val="0A0A0A"/>
                 <w:shd w:val="clear" w:color="auto" w:fill="FFFFFF"/>
               </w:rPr>
-              <w:t xml:space="preserve">Have you already sent expert reports or </w:t>
-            </w:r>
-            <w:proofErr w:type="gramStart"/>
-            <w:r>
-              <w:rPr>
-                <w:rFonts w:ascii="GDSTransportWebsite" w:hAnsi="GDSTransportWebsite"/>
-                <w:b/>
-                <w:bCs/>
-                <w:color w:val="0A0A0A"/>
-                <w:shd w:val="clear" w:color="auto" w:fill="FFFFFF"/>
-              </w:rPr>
-              <w:t>similar to</w:t>
-            </w:r>
-            <w:proofErr w:type="gramEnd"/>
-            <w:r>
-              <w:rPr>
-                <w:rFonts w:ascii="GDSTransportWebsite" w:hAnsi="GDSTransportWebsite"/>
-                <w:b/>
-                <w:bCs/>
-                <w:color w:val="0A0A0A"/>
-                <w:shd w:val="clear" w:color="auto" w:fill="FFFFFF"/>
-              </w:rPr>
-              <w:t xml:space="preserve"> other parties?</w:t>
+              <w:t>Have you already sent expert reports or similar to other parties?</w:t>
             </w:r>
           </w:p>
           <w:p>
@@ -4616,57 +3379,7 @@
                 <w:rFonts w:ascii="GDSTransportWebsite" w:hAnsi="GDSTransportWebsite"/>
                 <w:color w:val="0A0A0A"/>
               </w:rPr>
-              <w:t>&lt;&lt;cs_{</w:t>
-            </w:r>
-            <w:proofErr w:type="spellStart"/>
-            <w:r>
-              <w:rPr>
-                <w:rFonts w:ascii="GDSTransportWebsite" w:hAnsi="GDSTransportWebsite"/>
-                <w:color w:val="0A0A0A"/>
-              </w:rPr>
-              <w:t>isBlank</w:t>
-            </w:r>
-            <w:proofErr w:type="spellEnd"/>
-            <w:r>
-              <w:rPr>
-                <w:rFonts w:ascii="GDSTransportWebsite" w:hAnsi="GDSTransportWebsite"/>
-                <w:color w:val="0A0A0A"/>
-              </w:rPr>
-              <w:t>(</w:t>
-            </w:r>
-            <w:proofErr w:type="spellStart"/>
-            <w:proofErr w:type="gramStart"/>
-            <w:r>
-              <w:rPr>
-                <w:rFonts w:ascii="GDSTransportWebsite" w:hAnsi="GDSTransportWebsite"/>
-                <w:color w:val="0A0A0A"/>
-              </w:rPr>
-              <w:t>experts.expertReportsSent</w:t>
-            </w:r>
-            <w:proofErr w:type="spellEnd"/>
-            <w:proofErr w:type="gramEnd"/>
-            <w:r>
-              <w:rPr>
-                <w:rFonts w:ascii="GDSTransportWebsite" w:hAnsi="GDSTransportWebsite"/>
-                <w:color w:val="0A0A0A"/>
-              </w:rPr>
-              <w:t>)}&gt;&gt;Not Provided&lt;&lt;else&gt;&gt;&lt;&lt;</w:t>
-            </w:r>
-            <w:proofErr w:type="spellStart"/>
-            <w:r>
-              <w:rPr>
-                <w:rFonts w:ascii="GDSTransportWebsite" w:hAnsi="GDSTransportWebsite"/>
-                <w:color w:val="0A0A0A"/>
-              </w:rPr>
-              <w:t>experts.expertReportsSent</w:t>
-            </w:r>
-            <w:proofErr w:type="spellEnd"/>
-            <w:r>
-              <w:rPr>
-                <w:rFonts w:ascii="GDSTransportWebsite" w:hAnsi="GDSTransportWebsite"/>
-                <w:color w:val="0A0A0A"/>
-              </w:rPr>
-              <w:t>&gt;&gt;&lt;&lt;es_&gt;&gt;</w:t>
+              <w:t>&lt;&lt;cs_{isBlank(experts.expertReportsSent)}&gt;&gt;Not Provided&lt;&lt;else&gt;&gt;&lt;&lt;experts.expertReportsSent&gt;&gt;&lt;&lt;es_&gt;&gt;</w:t>
             </w:r>
           </w:p>
         </w:tc>
@@ -4742,57 +3455,7 @@
                 <w:rFonts w:ascii="GDSTransportWebsite" w:hAnsi="GDSTransportWebsite"/>
                 <w:color w:val="0A0A0A"/>
               </w:rPr>
-              <w:t>&lt;&lt;cs_{</w:t>
-            </w:r>
-            <w:proofErr w:type="spellStart"/>
-            <w:r>
-              <w:rPr>
-                <w:rFonts w:ascii="GDSTransportWebsite" w:hAnsi="GDSTransportWebsite"/>
-                <w:color w:val="0A0A0A"/>
-              </w:rPr>
-              <w:t>isBlank</w:t>
-            </w:r>
-            <w:proofErr w:type="spellEnd"/>
-            <w:r>
-              <w:rPr>
-                <w:rFonts w:ascii="GDSTransportWebsite" w:hAnsi="GDSTransportWebsite"/>
-                <w:color w:val="0A0A0A"/>
-              </w:rPr>
-              <w:t>(</w:t>
-            </w:r>
-            <w:proofErr w:type="spellStart"/>
-            <w:proofErr w:type="gramStart"/>
-            <w:r>
-              <w:rPr>
-                <w:rFonts w:ascii="GDSTransportWebsite" w:hAnsi="GDSTransportWebsite"/>
-                <w:color w:val="0A0A0A"/>
-              </w:rPr>
-              <w:t>experts.jointExpertSuitable</w:t>
-            </w:r>
-            <w:proofErr w:type="spellEnd"/>
-            <w:proofErr w:type="gramEnd"/>
-            <w:r>
-              <w:rPr>
-                <w:rFonts w:ascii="GDSTransportWebsite" w:hAnsi="GDSTransportWebsite"/>
-                <w:color w:val="0A0A0A"/>
-              </w:rPr>
-              <w:t>)}&gt;&gt;Not Provided&lt;&lt;else&gt;&gt;&lt;&lt;</w:t>
-            </w:r>
-            <w:proofErr w:type="spellStart"/>
-            <w:r>
-              <w:rPr>
-                <w:rFonts w:ascii="GDSTransportWebsite" w:hAnsi="GDSTransportWebsite"/>
-                <w:color w:val="0A0A0A"/>
-              </w:rPr>
-              <w:t>experts.jointExpertSuitable</w:t>
-            </w:r>
-            <w:proofErr w:type="spellEnd"/>
-            <w:r>
-              <w:rPr>
-                <w:rFonts w:ascii="GDSTransportWebsite" w:hAnsi="GDSTransportWebsite"/>
-                <w:color w:val="0A0A0A"/>
-              </w:rPr>
-              <w:t>&gt;&gt;&lt;&lt;es_&gt;&gt;</w:t>
+              <w:t>&lt;&lt;cs_{isBlank(experts.jointExpertSuitable)}&gt;&gt;Not Provided&lt;&lt;else&gt;&gt;&lt;&lt;experts.jointExpertSuitable&gt;&gt;&lt;&lt;es_&gt;&gt;</w:t>
             </w:r>
           </w:p>
         </w:tc>
@@ -4823,35 +3486,7 @@
                 <w:color w:val="0A0A0A"/>
                 <w:shd w:val="clear" w:color="auto" w:fill="FFFFFF"/>
               </w:rPr>
-              <w:t>&lt;&lt;</w:t>
-            </w:r>
-            <w:proofErr w:type="spellStart"/>
-            <w:r>
-              <w:rPr>
-                <w:rFonts w:ascii="GDSTransportWebsite" w:hAnsi="GDSTransportWebsite"/>
-                <w:color w:val="0A0A0A"/>
-                <w:shd w:val="clear" w:color="auto" w:fill="FFFFFF"/>
-              </w:rPr>
-              <w:t>rr_</w:t>
-            </w:r>
-            <w:proofErr w:type="gramStart"/>
-            <w:r>
-              <w:rPr>
-                <w:rFonts w:ascii="GDSTransportWebsite" w:hAnsi="GDSTransportWebsite"/>
-                <w:color w:val="0A0A0A"/>
-                <w:shd w:val="clear" w:color="auto" w:fill="FFFFFF"/>
-              </w:rPr>
-              <w:t>experts.details</w:t>
-            </w:r>
-            <w:proofErr w:type="spellEnd"/>
-            <w:proofErr w:type="gramEnd"/>
-            <w:r>
-              <w:rPr>
-                <w:rFonts w:ascii="GDSTransportWebsite" w:hAnsi="GDSTransportWebsite"/>
-                <w:color w:val="0A0A0A"/>
-                <w:shd w:val="clear" w:color="auto" w:fill="FFFFFF"/>
-              </w:rPr>
-              <w:t>&gt;&gt;</w:t>
+              <w:t>&lt;&lt;rr_experts.details&gt;&gt;</w:t>
             </w:r>
           </w:p>
         </w:tc>
@@ -4884,23 +3519,7 @@
                 <w:rFonts w:ascii="GDSTransportWebsite" w:hAnsi="GDSTransportWebsite"/>
                 <w:color w:val="0A0A0A"/>
               </w:rPr>
-              <w:t>Expert &lt;&lt;$</w:t>
-            </w:r>
-            <w:proofErr w:type="spellStart"/>
-            <w:r>
-              <w:rPr>
-                <w:rFonts w:ascii="GDSTransportWebsite" w:hAnsi="GDSTransportWebsite"/>
-                <w:color w:val="0A0A0A"/>
-              </w:rPr>
-              <w:t>itemnum</w:t>
-            </w:r>
-            <w:proofErr w:type="spellEnd"/>
-            <w:r>
-              <w:rPr>
-                <w:rFonts w:ascii="GDSTransportWebsite" w:hAnsi="GDSTransportWebsite"/>
-                <w:color w:val="0A0A0A"/>
-              </w:rPr>
-              <w:t>&gt;&gt;</w:t>
+              <w:t>Expert &lt;&lt;$itemnum&gt;&gt;</w:t>
             </w:r>
           </w:p>
         </w:tc>
@@ -4977,25 +3596,8 @@
                 <w:rFonts w:ascii="GDSTransportWebsite" w:hAnsi="GDSTransportWebsite"/>
                 <w:color w:val="0A0A0A"/>
               </w:rPr>
-              <w:t>&lt;&lt;cs_{</w:t>
-            </w:r>
-            <w:proofErr w:type="spellStart"/>
-            <w:r>
-              <w:rPr>
-                <w:rFonts w:ascii="GDSTransportWebsite" w:hAnsi="GDSTransportWebsite"/>
-                <w:color w:val="0A0A0A"/>
-              </w:rPr>
-              <w:t>isBlank</w:t>
-            </w:r>
-            <w:proofErr w:type="spellEnd"/>
-            <w:r>
-              <w:rPr>
-                <w:rFonts w:ascii="GDSTransportWebsite" w:hAnsi="GDSTransportWebsite"/>
-                <w:color w:val="0A0A0A"/>
-              </w:rPr>
-              <w:t>(</w:t>
-            </w:r>
-            <w:proofErr w:type="spellStart"/>
+              <w:t>&lt;&lt;cs_{isBlank(</w:t>
+            </w:r>
             <w:r>
               <w:rPr>
                 <w:rFonts w:ascii="GDSTransportWebsite" w:hAnsi="GDSTransportWebsite"/>
@@ -5003,7 +3605,6 @@
               </w:rPr>
               <w:t>firstName</w:t>
             </w:r>
-            <w:proofErr w:type="spellEnd"/>
             <w:r>
               <w:rPr>
                 <w:rFonts w:ascii="GDSTransportWebsite" w:hAnsi="GDSTransportWebsite"/>
@@ -5011,7 +3612,6 @@
               </w:rPr>
               <w:t xml:space="preserve">)}&gt;&gt;Not Provided&lt;&lt;else&gt;&gt;&lt;&lt; </w:t>
             </w:r>
-            <w:proofErr w:type="spellStart"/>
             <w:r>
               <w:rPr>
                 <w:rFonts w:ascii="GDSTransportWebsite" w:hAnsi="GDSTransportWebsite"/>
@@ -5019,7 +3619,6 @@
               </w:rPr>
               <w:t>firstName</w:t>
             </w:r>
-            <w:proofErr w:type="spellEnd"/>
             <w:r>
               <w:rPr>
                 <w:rFonts w:ascii="GDSTransportWebsite" w:hAnsi="GDSTransportWebsite"/>
@@ -5032,23 +3631,7 @@
                 <w:rFonts w:ascii="GDSTransportWebsite" w:hAnsi="GDSTransportWebsite"/>
                 <w:color w:val="0A0A0A"/>
               </w:rPr>
-              <w:t xml:space="preserve"> &lt;&lt;</w:t>
-            </w:r>
-            <w:proofErr w:type="spellStart"/>
-            <w:r>
-              <w:rPr>
-                <w:rFonts w:ascii="GDSTransportWebsite" w:hAnsi="GDSTransportWebsite"/>
-                <w:color w:val="0A0A0A"/>
-              </w:rPr>
-              <w:t>lastName</w:t>
-            </w:r>
-            <w:proofErr w:type="spellEnd"/>
-            <w:r>
-              <w:rPr>
-                <w:rFonts w:ascii="GDSTransportWebsite" w:hAnsi="GDSTransportWebsite"/>
-                <w:color w:val="0A0A0A"/>
-              </w:rPr>
-              <w:t>&gt;&gt;</w:t>
+              <w:t xml:space="preserve"> &lt;&lt;lastName&gt;&gt;</w:t>
             </w:r>
             <w:r>
               <w:rPr>
@@ -5135,23 +3718,13 @@
               </w:rPr>
               <w:t>&lt;&lt;cs_{</w:t>
             </w:r>
-            <w:proofErr w:type="spellStart"/>
-            <w:r>
-              <w:rPr>
-                <w:rFonts w:ascii="GDSTransportWebsite" w:hAnsi="GDSTransportWebsite"/>
-                <w:color w:val="0A0A0A"/>
-              </w:rPr>
-              <w:t>isBlank</w:t>
-            </w:r>
-            <w:proofErr w:type="spellEnd"/>
-            <w:r>
-              <w:rPr>
-                <w:rFonts w:ascii="GDSTransportWebsite" w:hAnsi="GDSTransportWebsite"/>
-                <w:color w:val="0A0A0A"/>
-              </w:rPr>
-              <w:t>(</w:t>
-            </w:r>
-            <w:proofErr w:type="spellStart"/>
+            <w:r>
+              <w:rPr>
+                <w:rFonts w:ascii="GDSTransportWebsite" w:hAnsi="GDSTransportWebsite"/>
+                <w:color w:val="0A0A0A"/>
+              </w:rPr>
+              <w:t>isBlank(</w:t>
+            </w:r>
             <w:r>
               <w:rPr>
                 <w:rFonts w:ascii="GDSTransportWebsite" w:hAnsi="GDSTransportWebsite"/>
@@ -5159,7 +3732,6 @@
               </w:rPr>
               <w:t>phoneNumber</w:t>
             </w:r>
-            <w:proofErr w:type="spellEnd"/>
             <w:r>
               <w:rPr>
                 <w:rFonts w:ascii="GDSTransportWebsite" w:hAnsi="GDSTransportWebsite"/>
@@ -5186,23 +3758,7 @@
                 <w:rFonts w:ascii="GDSTransportWebsite" w:hAnsi="GDSTransportWebsite"/>
                 <w:color w:val="0A0A0A"/>
               </w:rPr>
-              <w:t>&lt;&lt;</w:t>
-            </w:r>
-            <w:proofErr w:type="spellStart"/>
-            <w:r>
-              <w:rPr>
-                <w:rFonts w:ascii="GDSTransportWebsite" w:hAnsi="GDSTransportWebsite"/>
-                <w:color w:val="0A0A0A"/>
-              </w:rPr>
-              <w:t>phoneNumber</w:t>
-            </w:r>
-            <w:proofErr w:type="spellEnd"/>
-            <w:r>
-              <w:rPr>
-                <w:rFonts w:ascii="GDSTransportWebsite" w:hAnsi="GDSTransportWebsite"/>
-                <w:color w:val="0A0A0A"/>
-              </w:rPr>
-              <w:t>&gt;&gt;&lt;&lt;es_&gt;&gt;</w:t>
+              <w:t>&lt;&lt;phoneNumber&gt;&gt;&lt;&lt;es_&gt;&gt;</w:t>
             </w:r>
           </w:p>
         </w:tc>
@@ -5279,55 +3835,7 @@
                 <w:rFonts w:ascii="GDSTransportWebsite" w:hAnsi="GDSTransportWebsite"/>
                 <w:color w:val="0A0A0A"/>
               </w:rPr>
-              <w:t>&lt;&lt;cs_{</w:t>
-            </w:r>
-            <w:proofErr w:type="spellStart"/>
-            <w:r>
-              <w:rPr>
-                <w:rFonts w:ascii="GDSTransportWebsite" w:hAnsi="GDSTransportWebsite"/>
-                <w:color w:val="0A0A0A"/>
-              </w:rPr>
-              <w:t>isBlank</w:t>
-            </w:r>
-            <w:proofErr w:type="spellEnd"/>
-            <w:r>
-              <w:rPr>
-                <w:rFonts w:ascii="GDSTransportWebsite" w:hAnsi="GDSTransportWebsite"/>
-                <w:color w:val="0A0A0A"/>
-              </w:rPr>
-              <w:t>(</w:t>
-            </w:r>
-            <w:proofErr w:type="spellStart"/>
-            <w:r>
-              <w:rPr>
-                <w:rFonts w:ascii="GDSTransportWebsite" w:hAnsi="GDSTransportWebsite"/>
-                <w:color w:val="0A0A0A"/>
-              </w:rPr>
-              <w:t>emailAddress</w:t>
-            </w:r>
-            <w:proofErr w:type="spellEnd"/>
-            <w:r>
-              <w:rPr>
-                <w:rFonts w:ascii="GDSTransportWebsite" w:hAnsi="GDSTransportWebsite"/>
-                <w:color w:val="0A0A0A"/>
-              </w:rPr>
-              <w:t>)}&gt;&gt;Not Provided&lt;&lt;else&gt;&gt;&lt;&lt;</w:t>
-            </w:r>
-            <w:proofErr w:type="spellStart"/>
-            <w:r>
-              <w:rPr>
-                <w:rFonts w:ascii="GDSTransportWebsite" w:hAnsi="GDSTransportWebsite"/>
-                <w:color w:val="0A0A0A"/>
-              </w:rPr>
-              <w:t>emailAddress</w:t>
-            </w:r>
-            <w:proofErr w:type="spellEnd"/>
-            <w:r>
-              <w:rPr>
-                <w:rFonts w:ascii="GDSTransportWebsite" w:hAnsi="GDSTransportWebsite"/>
-                <w:color w:val="0A0A0A"/>
-              </w:rPr>
-              <w:t>&gt;&gt;&lt;&lt;es_&gt;&gt;</w:t>
+              <w:t>&lt;&lt;cs_{isBlank(emailAddress)}&gt;&gt;Not Provided&lt;&lt;else&gt;&gt;&lt;&lt;emailAddress&gt;&gt;&lt;&lt;es_&gt;&gt;</w:t>
             </w:r>
           </w:p>
         </w:tc>
@@ -5404,55 +3912,7 @@
                 <w:rFonts w:ascii="GDSTransportWebsite" w:hAnsi="GDSTransportWebsite"/>
                 <w:color w:val="0A0A0A"/>
               </w:rPr>
-              <w:t>&lt;&lt;cs_{</w:t>
-            </w:r>
-            <w:proofErr w:type="spellStart"/>
-            <w:r>
-              <w:rPr>
-                <w:rFonts w:ascii="GDSTransportWebsite" w:hAnsi="GDSTransportWebsite"/>
-                <w:color w:val="0A0A0A"/>
-              </w:rPr>
-              <w:t>isBlank</w:t>
-            </w:r>
-            <w:proofErr w:type="spellEnd"/>
-            <w:r>
-              <w:rPr>
-                <w:rFonts w:ascii="GDSTransportWebsite" w:hAnsi="GDSTransportWebsite"/>
-                <w:color w:val="0A0A0A"/>
-              </w:rPr>
-              <w:t>(</w:t>
-            </w:r>
-            <w:proofErr w:type="spellStart"/>
-            <w:r>
-              <w:rPr>
-                <w:rFonts w:ascii="GDSTransportWebsite" w:hAnsi="GDSTransportWebsite"/>
-                <w:color w:val="0A0A0A"/>
-              </w:rPr>
-              <w:t>fieldOfExpertise</w:t>
-            </w:r>
-            <w:proofErr w:type="spellEnd"/>
-            <w:r>
-              <w:rPr>
-                <w:rFonts w:ascii="GDSTransportWebsite" w:hAnsi="GDSTransportWebsite"/>
-                <w:color w:val="0A0A0A"/>
-              </w:rPr>
-              <w:t>)}&gt;&gt;Not Provided&lt;&lt;else&gt;&gt;&lt;&lt;</w:t>
-            </w:r>
-            <w:proofErr w:type="spellStart"/>
-            <w:r>
-              <w:rPr>
-                <w:rFonts w:ascii="GDSTransportWebsite" w:hAnsi="GDSTransportWebsite"/>
-                <w:color w:val="0A0A0A"/>
-              </w:rPr>
-              <w:t>fieldOfExpertise</w:t>
-            </w:r>
-            <w:proofErr w:type="spellEnd"/>
-            <w:r>
-              <w:rPr>
-                <w:rFonts w:ascii="GDSTransportWebsite" w:hAnsi="GDSTransportWebsite"/>
-                <w:color w:val="0A0A0A"/>
-              </w:rPr>
-              <w:t>&gt;&gt;&lt;&lt;es_&gt;&gt;</w:t>
+              <w:t>&lt;&lt;cs_{isBlank(fieldOfExpertise)}&gt;&gt;Not Provided&lt;&lt;else&gt;&gt;&lt;&lt;fieldOfExpertise&gt;&gt;&lt;&lt;es_&gt;&gt;</w:t>
             </w:r>
           </w:p>
         </w:tc>
@@ -5490,20 +3950,8 @@
                 <w:color w:val="0A0A0A"/>
                 <w:shd w:val="clear" w:color="auto" w:fill="FFFFFF"/>
               </w:rPr>
-              <w:t xml:space="preserve">Why you need this </w:t>
-            </w:r>
-            <w:proofErr w:type="gramStart"/>
-            <w:r>
-              <w:rPr>
-                <w:rFonts w:ascii="GDSTransportWebsite" w:hAnsi="GDSTransportWebsite"/>
-                <w:b/>
-                <w:bCs/>
-                <w:color w:val="0A0A0A"/>
-                <w:shd w:val="clear" w:color="auto" w:fill="FFFFFF"/>
-              </w:rPr>
-              <w:t>expert</w:t>
-            </w:r>
-            <w:proofErr w:type="gramEnd"/>
+              <w:t>Why you need this expert</w:t>
+            </w:r>
           </w:p>
           <w:p>
             <w:pPr>
@@ -5544,55 +3992,7 @@
                 <w:rFonts w:ascii="GDSTransportWebsite" w:hAnsi="GDSTransportWebsite"/>
                 <w:color w:val="0A0A0A"/>
               </w:rPr>
-              <w:t>&lt;&lt;cs_{</w:t>
-            </w:r>
-            <w:proofErr w:type="spellStart"/>
-            <w:r>
-              <w:rPr>
-                <w:rFonts w:ascii="GDSTransportWebsite" w:hAnsi="GDSTransportWebsite"/>
-                <w:color w:val="0A0A0A"/>
-              </w:rPr>
-              <w:t>isBlank</w:t>
-            </w:r>
-            <w:proofErr w:type="spellEnd"/>
-            <w:r>
-              <w:rPr>
-                <w:rFonts w:ascii="GDSTransportWebsite" w:hAnsi="GDSTransportWebsite"/>
-                <w:color w:val="0A0A0A"/>
-              </w:rPr>
-              <w:t>(</w:t>
-            </w:r>
-            <w:proofErr w:type="spellStart"/>
-            <w:r>
-              <w:rPr>
-                <w:rFonts w:ascii="GDSTransportWebsite" w:hAnsi="GDSTransportWebsite"/>
-                <w:color w:val="0A0A0A"/>
-              </w:rPr>
-              <w:t>whyRequired</w:t>
-            </w:r>
-            <w:proofErr w:type="spellEnd"/>
-            <w:r>
-              <w:rPr>
-                <w:rFonts w:ascii="GDSTransportWebsite" w:hAnsi="GDSTransportWebsite"/>
-                <w:color w:val="0A0A0A"/>
-              </w:rPr>
-              <w:t>)}&gt;&gt;Not Provided&lt;&lt;else&gt;&gt;&lt;&lt;</w:t>
-            </w:r>
-            <w:proofErr w:type="spellStart"/>
-            <w:r>
-              <w:rPr>
-                <w:rFonts w:ascii="GDSTransportWebsite" w:hAnsi="GDSTransportWebsite"/>
-                <w:color w:val="0A0A0A"/>
-              </w:rPr>
-              <w:t>whyRequired</w:t>
-            </w:r>
-            <w:proofErr w:type="spellEnd"/>
-            <w:r>
-              <w:rPr>
-                <w:rFonts w:ascii="GDSTransportWebsite" w:hAnsi="GDSTransportWebsite"/>
-                <w:color w:val="0A0A0A"/>
-              </w:rPr>
-              <w:t>&gt;&gt;&lt;&lt;es_&gt;&gt;</w:t>
+              <w:t>&lt;&lt;cs_{isBlank(whyRequired)}&gt;&gt;Not Provided&lt;&lt;else&gt;&gt;&lt;&lt;whyRequired&gt;&gt;&lt;&lt;es_&gt;&gt;</w:t>
             </w:r>
           </w:p>
         </w:tc>
@@ -5672,55 +4072,7 @@
                 <w:rFonts w:ascii="GDSTransportWebsite" w:hAnsi="GDSTransportWebsite"/>
                 <w:color w:val="0A0A0A"/>
               </w:rPr>
-              <w:t>&lt;&lt;cs_{</w:t>
-            </w:r>
-            <w:proofErr w:type="spellStart"/>
-            <w:r>
-              <w:rPr>
-                <w:rFonts w:ascii="GDSTransportWebsite" w:hAnsi="GDSTransportWebsite"/>
-                <w:color w:val="0A0A0A"/>
-              </w:rPr>
-              <w:t>isBlank</w:t>
-            </w:r>
-            <w:proofErr w:type="spellEnd"/>
-            <w:r>
-              <w:rPr>
-                <w:rFonts w:ascii="GDSTransportWebsite" w:hAnsi="GDSTransportWebsite"/>
-                <w:color w:val="0A0A0A"/>
-              </w:rPr>
-              <w:t>(</w:t>
-            </w:r>
-            <w:proofErr w:type="spellStart"/>
-            <w:r>
-              <w:rPr>
-                <w:rFonts w:ascii="GDSTransportWebsite" w:hAnsi="GDSTransportWebsite"/>
-                <w:color w:val="0A0A0A"/>
-              </w:rPr>
-              <w:t>formattedCost</w:t>
-            </w:r>
-            <w:proofErr w:type="spellEnd"/>
-            <w:r>
-              <w:rPr>
-                <w:rFonts w:ascii="GDSTransportWebsite" w:hAnsi="GDSTransportWebsite"/>
-                <w:color w:val="0A0A0A"/>
-              </w:rPr>
-              <w:t>)}&gt;&gt;Not Provided&lt;&lt;else&gt;&gt;&lt;&lt;</w:t>
-            </w:r>
-            <w:proofErr w:type="spellStart"/>
-            <w:r>
-              <w:rPr>
-                <w:rFonts w:ascii="GDSTransportWebsite" w:hAnsi="GDSTransportWebsite"/>
-                <w:color w:val="0A0A0A"/>
-              </w:rPr>
-              <w:t>formattedCost</w:t>
-            </w:r>
-            <w:proofErr w:type="spellEnd"/>
-            <w:r>
-              <w:rPr>
-                <w:rFonts w:ascii="GDSTransportWebsite" w:hAnsi="GDSTransportWebsite"/>
-                <w:color w:val="0A0A0A"/>
-              </w:rPr>
-              <w:t>&gt;&gt;&lt;&lt;es_&gt;&gt;</w:t>
+              <w:t>&lt;&lt;cs_{isBlank(formattedCost)}&gt;&gt;Not Provided&lt;&lt;else&gt;&gt;&lt;&lt;formattedCost&gt;&gt;&lt;&lt;es_&gt;&gt;</w:t>
             </w:r>
           </w:p>
         </w:tc>
@@ -5752,35 +4104,7 @@
                 <w:color w:val="0A0A0A"/>
                 <w:shd w:val="clear" w:color="auto" w:fill="FFFFFF"/>
               </w:rPr>
-              <w:t>&lt;&lt;</w:t>
-            </w:r>
-            <w:proofErr w:type="spellStart"/>
-            <w:r>
-              <w:rPr>
-                <w:rFonts w:ascii="GDSTransportWebsite" w:hAnsi="GDSTransportWebsite"/>
-                <w:color w:val="0A0A0A"/>
-                <w:shd w:val="clear" w:color="auto" w:fill="FFFFFF"/>
-              </w:rPr>
-              <w:t>er_</w:t>
-            </w:r>
-            <w:proofErr w:type="gramStart"/>
-            <w:r>
-              <w:rPr>
-                <w:rFonts w:ascii="GDSTransportWebsite" w:hAnsi="GDSTransportWebsite"/>
-                <w:color w:val="0A0A0A"/>
-                <w:shd w:val="clear" w:color="auto" w:fill="FFFFFF"/>
-              </w:rPr>
-              <w:t>experts.details</w:t>
-            </w:r>
-            <w:proofErr w:type="spellEnd"/>
-            <w:proofErr w:type="gramEnd"/>
-            <w:r>
-              <w:rPr>
-                <w:rFonts w:ascii="GDSTransportWebsite" w:hAnsi="GDSTransportWebsite"/>
-                <w:color w:val="0A0A0A"/>
-                <w:shd w:val="clear" w:color="auto" w:fill="FFFFFF"/>
-              </w:rPr>
-              <w:t>&gt;&gt;</w:t>
+              <w:t>&lt;&lt;er_experts.details&gt;&gt;</w:t>
             </w:r>
           </w:p>
         </w:tc>
@@ -5910,25 +4234,7 @@
                 <w:rFonts w:ascii="GDSTransportWebsite" w:hAnsi="GDSTransportWebsite"/>
                 <w:color w:val="0A0A0A"/>
               </w:rPr>
-              <w:t>&lt;&lt;</w:t>
-            </w:r>
-            <w:proofErr w:type="spellStart"/>
-            <w:proofErr w:type="gramStart"/>
-            <w:r>
-              <w:rPr>
-                <w:rFonts w:ascii="GDSTransportWebsite" w:hAnsi="GDSTransportWebsite"/>
-                <w:color w:val="0A0A0A"/>
-              </w:rPr>
-              <w:t>witnesses.witnessesToAppear</w:t>
-            </w:r>
-            <w:proofErr w:type="spellEnd"/>
-            <w:proofErr w:type="gramEnd"/>
-            <w:r>
-              <w:rPr>
-                <w:rFonts w:ascii="GDSTransportWebsite" w:hAnsi="GDSTransportWebsite"/>
-                <w:color w:val="0A0A0A"/>
-              </w:rPr>
-              <w:t>&gt;&gt;</w:t>
+              <w:t>&lt;&lt;witnesses.witnessesToAppear&gt;&gt;</w:t>
             </w:r>
           </w:p>
         </w:tc>
@@ -5959,35 +4265,7 @@
                 <w:color w:val="0A0A0A"/>
                 <w:shd w:val="clear" w:color="auto" w:fill="FFFFFF"/>
               </w:rPr>
-              <w:t>&lt;&lt;</w:t>
-            </w:r>
-            <w:proofErr w:type="spellStart"/>
-            <w:r>
-              <w:rPr>
-                <w:rFonts w:ascii="GDSTransportWebsite" w:hAnsi="GDSTransportWebsite"/>
-                <w:color w:val="0A0A0A"/>
-                <w:shd w:val="clear" w:color="auto" w:fill="FFFFFF"/>
-              </w:rPr>
-              <w:t>rr_</w:t>
-            </w:r>
-            <w:proofErr w:type="gramStart"/>
-            <w:r>
-              <w:rPr>
-                <w:rFonts w:ascii="GDSTransportWebsite" w:hAnsi="GDSTransportWebsite"/>
-                <w:color w:val="0A0A0A"/>
-                <w:shd w:val="clear" w:color="auto" w:fill="FFFFFF"/>
-              </w:rPr>
-              <w:t>witnesses.details</w:t>
-            </w:r>
-            <w:proofErr w:type="spellEnd"/>
-            <w:proofErr w:type="gramEnd"/>
-            <w:r>
-              <w:rPr>
-                <w:rFonts w:ascii="GDSTransportWebsite" w:hAnsi="GDSTransportWebsite"/>
-                <w:color w:val="0A0A0A"/>
-                <w:shd w:val="clear" w:color="auto" w:fill="FFFFFF"/>
-              </w:rPr>
-              <w:t>&gt;&gt;</w:t>
+              <w:t>&lt;&lt;rr_witnesses.details&gt;&gt;</w:t>
             </w:r>
           </w:p>
         </w:tc>
@@ -6020,23 +4298,7 @@
                 <w:rFonts w:ascii="GDSTransportWebsite" w:hAnsi="GDSTransportWebsite"/>
                 <w:color w:val="0A0A0A"/>
               </w:rPr>
-              <w:t>Witness &lt;&lt;$</w:t>
-            </w:r>
-            <w:proofErr w:type="spellStart"/>
-            <w:r>
-              <w:rPr>
-                <w:rFonts w:ascii="GDSTransportWebsite" w:hAnsi="GDSTransportWebsite"/>
-                <w:color w:val="0A0A0A"/>
-              </w:rPr>
-              <w:t>itemnum</w:t>
-            </w:r>
-            <w:proofErr w:type="spellEnd"/>
-            <w:r>
-              <w:rPr>
-                <w:rFonts w:ascii="GDSTransportWebsite" w:hAnsi="GDSTransportWebsite"/>
-                <w:color w:val="0A0A0A"/>
-              </w:rPr>
-              <w:t>&gt;&gt;</w:t>
+              <w:t>Witness &lt;&lt;$itemnum&gt;&gt;</w:t>
             </w:r>
           </w:p>
         </w:tc>
@@ -6104,71 +4366,7 @@
                 <w:rFonts w:ascii="GDSTransportWebsite" w:hAnsi="GDSTransportWebsite"/>
                 <w:color w:val="0A0A0A"/>
               </w:rPr>
-              <w:t>&lt;&lt;cs_{</w:t>
-            </w:r>
-            <w:proofErr w:type="spellStart"/>
-            <w:r>
-              <w:rPr>
-                <w:rFonts w:ascii="GDSTransportWebsite" w:hAnsi="GDSTransportWebsite"/>
-                <w:color w:val="0A0A0A"/>
-              </w:rPr>
-              <w:t>isBlank</w:t>
-            </w:r>
-            <w:proofErr w:type="spellEnd"/>
-            <w:r>
-              <w:rPr>
-                <w:rFonts w:ascii="GDSTransportWebsite" w:hAnsi="GDSTransportWebsite"/>
-                <w:color w:val="0A0A0A"/>
-              </w:rPr>
-              <w:t>(</w:t>
-            </w:r>
-            <w:proofErr w:type="spellStart"/>
-            <w:r>
-              <w:rPr>
-                <w:rFonts w:ascii="GDSTransportWebsite" w:hAnsi="GDSTransportWebsite"/>
-                <w:color w:val="0A0A0A"/>
-              </w:rPr>
-              <w:t>firstName</w:t>
-            </w:r>
-            <w:proofErr w:type="spellEnd"/>
-            <w:r>
-              <w:rPr>
-                <w:rFonts w:ascii="GDSTransportWebsite" w:hAnsi="GDSTransportWebsite"/>
-                <w:color w:val="0A0A0A"/>
-              </w:rPr>
-              <w:t xml:space="preserve">)}&gt;&gt;Not Provided&lt;&lt;else&gt;&gt;&lt;&lt; </w:t>
-            </w:r>
-            <w:proofErr w:type="spellStart"/>
-            <w:r>
-              <w:rPr>
-                <w:rFonts w:ascii="GDSTransportWebsite" w:hAnsi="GDSTransportWebsite"/>
-                <w:color w:val="0A0A0A"/>
-              </w:rPr>
-              <w:t>firstName</w:t>
-            </w:r>
-            <w:proofErr w:type="spellEnd"/>
-            <w:r>
-              <w:rPr>
-                <w:rFonts w:ascii="GDSTransportWebsite" w:hAnsi="GDSTransportWebsite"/>
-                <w:color w:val="0A0A0A"/>
-              </w:rPr>
-              <w:t>&gt;&gt; &lt;&lt;</w:t>
-            </w:r>
-            <w:proofErr w:type="spellStart"/>
-            <w:r>
-              <w:rPr>
-                <w:rFonts w:ascii="GDSTransportWebsite" w:hAnsi="GDSTransportWebsite"/>
-                <w:color w:val="0A0A0A"/>
-              </w:rPr>
-              <w:t>lastName</w:t>
-            </w:r>
-            <w:proofErr w:type="spellEnd"/>
-            <w:r>
-              <w:rPr>
-                <w:rFonts w:ascii="GDSTransportWebsite" w:hAnsi="GDSTransportWebsite"/>
-                <w:color w:val="0A0A0A"/>
-              </w:rPr>
-              <w:t>&gt;&gt;&lt;&lt;es_&gt;&gt;</w:t>
+              <w:t>&lt;&lt;cs_{isBlank(firstName)}&gt;&gt;Not Provided&lt;&lt;else&gt;&gt;&lt;&lt; firstName&gt;&gt; &lt;&lt;lastName&gt;&gt;&lt;&lt;es_&gt;&gt;</w:t>
             </w:r>
           </w:p>
         </w:tc>
@@ -6233,55 +4431,7 @@
                 <w:rFonts w:ascii="GDSTransportWebsite" w:hAnsi="GDSTransportWebsite"/>
                 <w:color w:val="0A0A0A"/>
               </w:rPr>
-              <w:t>&lt;&lt;cs_{</w:t>
-            </w:r>
-            <w:proofErr w:type="spellStart"/>
-            <w:r>
-              <w:rPr>
-                <w:rFonts w:ascii="GDSTransportWebsite" w:hAnsi="GDSTransportWebsite"/>
-                <w:color w:val="0A0A0A"/>
-              </w:rPr>
-              <w:t>isBlank</w:t>
-            </w:r>
-            <w:proofErr w:type="spellEnd"/>
-            <w:r>
-              <w:rPr>
-                <w:rFonts w:ascii="GDSTransportWebsite" w:hAnsi="GDSTransportWebsite"/>
-                <w:color w:val="0A0A0A"/>
-              </w:rPr>
-              <w:t>(</w:t>
-            </w:r>
-            <w:proofErr w:type="spellStart"/>
-            <w:r>
-              <w:rPr>
-                <w:rFonts w:ascii="GDSTransportWebsite" w:hAnsi="GDSTransportWebsite"/>
-                <w:color w:val="0A0A0A"/>
-              </w:rPr>
-              <w:t>phoneNumber</w:t>
-            </w:r>
-            <w:proofErr w:type="spellEnd"/>
-            <w:r>
-              <w:rPr>
-                <w:rFonts w:ascii="GDSTransportWebsite" w:hAnsi="GDSTransportWebsite"/>
-                <w:color w:val="0A0A0A"/>
-              </w:rPr>
-              <w:t>)}&gt;&gt;Not Provided&lt;&lt;else&gt;&gt;&lt;&lt;</w:t>
-            </w:r>
-            <w:proofErr w:type="spellStart"/>
-            <w:r>
-              <w:rPr>
-                <w:rFonts w:ascii="GDSTransportWebsite" w:hAnsi="GDSTransportWebsite"/>
-                <w:color w:val="0A0A0A"/>
-              </w:rPr>
-              <w:t>phoneNumber</w:t>
-            </w:r>
-            <w:proofErr w:type="spellEnd"/>
-            <w:r>
-              <w:rPr>
-                <w:rFonts w:ascii="GDSTransportWebsite" w:hAnsi="GDSTransportWebsite"/>
-                <w:color w:val="0A0A0A"/>
-              </w:rPr>
-              <w:t>&gt;&gt;&lt;&lt;es_&gt;&gt;</w:t>
+              <w:t>&lt;&lt;cs_{isBlank(phoneNumber)}&gt;&gt;Not Provided&lt;&lt;else&gt;&gt;&lt;&lt;phoneNumber&gt;&gt;&lt;&lt;es_&gt;&gt;</w:t>
             </w:r>
           </w:p>
         </w:tc>
@@ -6346,55 +4496,7 @@
                 <w:rFonts w:ascii="GDSTransportWebsite" w:hAnsi="GDSTransportWebsite"/>
                 <w:color w:val="0A0A0A"/>
               </w:rPr>
-              <w:t>&lt;&lt;cs_{</w:t>
-            </w:r>
-            <w:proofErr w:type="spellStart"/>
-            <w:r>
-              <w:rPr>
-                <w:rFonts w:ascii="GDSTransportWebsite" w:hAnsi="GDSTransportWebsite"/>
-                <w:color w:val="0A0A0A"/>
-              </w:rPr>
-              <w:t>isBlank</w:t>
-            </w:r>
-            <w:proofErr w:type="spellEnd"/>
-            <w:r>
-              <w:rPr>
-                <w:rFonts w:ascii="GDSTransportWebsite" w:hAnsi="GDSTransportWebsite"/>
-                <w:color w:val="0A0A0A"/>
-              </w:rPr>
-              <w:t>(</w:t>
-            </w:r>
-            <w:proofErr w:type="spellStart"/>
-            <w:r>
-              <w:rPr>
-                <w:rFonts w:ascii="GDSTransportWebsite" w:hAnsi="GDSTransportWebsite"/>
-                <w:color w:val="0A0A0A"/>
-              </w:rPr>
-              <w:t>emailAddress</w:t>
-            </w:r>
-            <w:proofErr w:type="spellEnd"/>
-            <w:r>
-              <w:rPr>
-                <w:rFonts w:ascii="GDSTransportWebsite" w:hAnsi="GDSTransportWebsite"/>
-                <w:color w:val="0A0A0A"/>
-              </w:rPr>
-              <w:t>)}&gt;&gt;Not Provided&lt;&lt;else&gt;&gt;&lt;&lt;</w:t>
-            </w:r>
-            <w:proofErr w:type="spellStart"/>
-            <w:r>
-              <w:rPr>
-                <w:rFonts w:ascii="GDSTransportWebsite" w:hAnsi="GDSTransportWebsite"/>
-                <w:color w:val="0A0A0A"/>
-              </w:rPr>
-              <w:t>emailAddress</w:t>
-            </w:r>
-            <w:proofErr w:type="spellEnd"/>
-            <w:r>
-              <w:rPr>
-                <w:rFonts w:ascii="GDSTransportWebsite" w:hAnsi="GDSTransportWebsite"/>
-                <w:color w:val="0A0A0A"/>
-              </w:rPr>
-              <w:t>&gt;&gt;&lt;&lt;es_&gt;&gt;</w:t>
+              <w:t>&lt;&lt;cs_{isBlank(emailAddress)}&gt;&gt;Not Provided&lt;&lt;else&gt;&gt;&lt;&lt;emailAddress&gt;&gt;&lt;&lt;es_&gt;&gt;</w:t>
             </w:r>
           </w:p>
         </w:tc>
@@ -6474,23 +4576,7 @@
                 <w:rFonts w:ascii="GDSTransportWebsite" w:hAnsi="GDSTransportWebsite"/>
                 <w:color w:val="0A0A0A"/>
               </w:rPr>
-              <w:t>&lt;&lt;</w:t>
-            </w:r>
-            <w:proofErr w:type="spellStart"/>
-            <w:r>
-              <w:rPr>
-                <w:rFonts w:ascii="GDSTransportWebsite" w:hAnsi="GDSTransportWebsite"/>
-                <w:color w:val="0A0A0A"/>
-              </w:rPr>
-              <w:t>reasonForWitness</w:t>
-            </w:r>
-            <w:proofErr w:type="spellEnd"/>
-            <w:r>
-              <w:rPr>
-                <w:rFonts w:ascii="GDSTransportWebsite" w:hAnsi="GDSTransportWebsite"/>
-                <w:color w:val="0A0A0A"/>
-              </w:rPr>
-              <w:t>&gt;&gt;</w:t>
+              <w:t>&lt;&lt;reasonForWitness&gt;&gt;</w:t>
             </w:r>
           </w:p>
         </w:tc>
@@ -6522,35 +4608,7 @@
                 <w:color w:val="0A0A0A"/>
                 <w:shd w:val="clear" w:color="auto" w:fill="FFFFFF"/>
               </w:rPr>
-              <w:t>&lt;&lt;</w:t>
-            </w:r>
-            <w:proofErr w:type="spellStart"/>
-            <w:r>
-              <w:rPr>
-                <w:rFonts w:ascii="GDSTransportWebsite" w:hAnsi="GDSTransportWebsite"/>
-                <w:color w:val="0A0A0A"/>
-                <w:shd w:val="clear" w:color="auto" w:fill="FFFFFF"/>
-              </w:rPr>
-              <w:t>er_</w:t>
-            </w:r>
-            <w:proofErr w:type="gramStart"/>
-            <w:r>
-              <w:rPr>
-                <w:rFonts w:ascii="GDSTransportWebsite" w:hAnsi="GDSTransportWebsite"/>
-                <w:color w:val="0A0A0A"/>
-                <w:shd w:val="clear" w:color="auto" w:fill="FFFFFF"/>
-              </w:rPr>
-              <w:t>witnesses.details</w:t>
-            </w:r>
-            <w:proofErr w:type="spellEnd"/>
-            <w:proofErr w:type="gramEnd"/>
-            <w:r>
-              <w:rPr>
-                <w:rFonts w:ascii="GDSTransportWebsite" w:hAnsi="GDSTransportWebsite"/>
-                <w:color w:val="0A0A0A"/>
-                <w:shd w:val="clear" w:color="auto" w:fill="FFFFFF"/>
-              </w:rPr>
-              <w:t>&gt;&gt;</w:t>
+              <w:t>&lt;&lt;er_witnesses.details&gt;&gt;</w:t>
             </w:r>
           </w:p>
         </w:tc>
@@ -6665,23 +4723,7 @@
                 <w:rFonts w:ascii="GDSTransportWebsite" w:hAnsi="GDSTransportWebsite"/>
                 <w:color w:val="0A0A0A"/>
               </w:rPr>
-              <w:t>&lt;&lt;</w:t>
-            </w:r>
-            <w:proofErr w:type="spellStart"/>
-            <w:r>
-              <w:rPr>
-                <w:rFonts w:ascii="GDSTransportWebsite" w:hAnsi="GDSTransportWebsite"/>
-                <w:color w:val="0A0A0A"/>
-              </w:rPr>
-              <w:t>welshLanguageRequirements.court</w:t>
-            </w:r>
-            <w:proofErr w:type="spellEnd"/>
-            <w:r>
-              <w:rPr>
-                <w:rFonts w:ascii="GDSTransportWebsite" w:hAnsi="GDSTransportWebsite"/>
-                <w:color w:val="0A0A0A"/>
-              </w:rPr>
-              <w:t>&gt;&gt;</w:t>
+              <w:t>&lt;&lt;welshLanguageRequirements.court&gt;&gt;</w:t>
             </w:r>
           </w:p>
         </w:tc>
@@ -6760,23 +4802,7 @@
                 <w:rFonts w:ascii="GDSTransportWebsite" w:hAnsi="GDSTransportWebsite"/>
                 <w:color w:val="0A0A0A"/>
               </w:rPr>
-              <w:t>&lt;&lt;</w:t>
-            </w:r>
-            <w:proofErr w:type="spellStart"/>
-            <w:r>
-              <w:rPr>
-                <w:rFonts w:ascii="GDSTransportWebsite" w:hAnsi="GDSTransportWebsite"/>
-                <w:color w:val="0A0A0A"/>
-              </w:rPr>
-              <w:t>welshLanguageRequirements.documents</w:t>
-            </w:r>
-            <w:proofErr w:type="spellEnd"/>
-            <w:r>
-              <w:rPr>
-                <w:rFonts w:ascii="GDSTransportWebsite" w:hAnsi="GDSTransportWebsite"/>
-                <w:color w:val="0A0A0A"/>
-              </w:rPr>
-              <w:t>&gt;&gt;</w:t>
+              <w:t>&lt;&lt;welshLanguageRequirements.documents&gt;&gt;</w:t>
             </w:r>
           </w:p>
         </w:tc>
@@ -6897,25 +4923,7 @@
                 <w:rFonts w:ascii="GDSTransportWebsite" w:hAnsi="GDSTransportWebsite"/>
                 <w:color w:val="0A0A0A"/>
               </w:rPr>
-              <w:t>&lt;&lt;</w:t>
-            </w:r>
-            <w:proofErr w:type="spellStart"/>
-            <w:proofErr w:type="gramStart"/>
-            <w:r>
-              <w:rPr>
-                <w:rFonts w:ascii="GDSTransportWebsite" w:hAnsi="GDSTransportWebsite"/>
-                <w:color w:val="0A0A0A"/>
-              </w:rPr>
-              <w:t>hearing.unavailableDatesRequired</w:t>
-            </w:r>
-            <w:proofErr w:type="spellEnd"/>
-            <w:proofErr w:type="gramEnd"/>
-            <w:r>
-              <w:rPr>
-                <w:rFonts w:ascii="GDSTransportWebsite" w:hAnsi="GDSTransportWebsite"/>
-                <w:color w:val="0A0A0A"/>
-              </w:rPr>
-              <w:t>&gt;&gt;</w:t>
+              <w:t>&lt;&lt;hearing.unavailableDatesRequired&gt;&gt;</w:t>
             </w:r>
           </w:p>
         </w:tc>
@@ -6930,8 +4938,6 @@
         </w:rPr>
         <w:t>&lt;&lt;cs_{</w:t>
       </w:r>
-      <w:proofErr w:type="spellStart"/>
-      <w:proofErr w:type="gramStart"/>
       <w:r>
         <w:rPr>
           <w:rFonts w:ascii="GDSTransportWebsite" w:hAnsi="GDSTransportWebsite"/>
@@ -6945,17 +4951,7 @@
           <w:color w:val="0A0A0A"/>
           <w:shd w:val="clear" w:color="auto" w:fill="FFFFFF"/>
         </w:rPr>
-        <w:t>.unavailableDates.size</w:t>
-      </w:r>
-      <w:proofErr w:type="spellEnd"/>
-      <w:proofErr w:type="gramEnd"/>
-      <w:r>
-        <w:rPr>
-          <w:rFonts w:ascii="GDSTransportWebsite" w:hAnsi="GDSTransportWebsite"/>
-          <w:color w:val="0A0A0A"/>
-          <w:shd w:val="clear" w:color="auto" w:fill="FFFFFF"/>
-        </w:rPr>
-        <w:t>&gt;0}&gt;&gt;</w:t>
+        <w:t>.unavailableDates.size&gt;0}&gt;&gt;</w:t>
       </w:r>
     </w:p>
     <w:tbl>
@@ -7034,18 +5030,8 @@
                 <w:color w:val="0A0A0A"/>
                 <w:shd w:val="clear" w:color="auto" w:fill="FFFFFF"/>
               </w:rPr>
-              <w:t>&lt;&lt;</w:t>
-            </w:r>
-            <w:proofErr w:type="spellStart"/>
-            <w:r>
-              <w:rPr>
-                <w:rFonts w:ascii="GDSTransportWebsite" w:hAnsi="GDSTransportWebsite"/>
-                <w:color w:val="0A0A0A"/>
-                <w:shd w:val="clear" w:color="auto" w:fill="FFFFFF"/>
-              </w:rPr>
-              <w:t>rr_</w:t>
-            </w:r>
-            <w:proofErr w:type="gramStart"/>
+              <w:t>&lt;&lt;rr_</w:t>
+            </w:r>
             <w:r>
               <w:rPr>
                 <w:rFonts w:ascii="GDSTransportWebsite" w:hAnsi="GDSTransportWebsite"/>
@@ -7059,17 +5045,7 @@
                 <w:color w:val="0A0A0A"/>
                 <w:shd w:val="clear" w:color="auto" w:fill="FFFFFF"/>
               </w:rPr>
-              <w:t>.unavailableDates</w:t>
-            </w:r>
-            <w:proofErr w:type="spellEnd"/>
-            <w:proofErr w:type="gramEnd"/>
-            <w:r>
-              <w:rPr>
-                <w:rFonts w:ascii="GDSTransportWebsite" w:hAnsi="GDSTransportWebsite"/>
-                <w:color w:val="0A0A0A"/>
-                <w:shd w:val="clear" w:color="auto" w:fill="FFFFFF"/>
-              </w:rPr>
-              <w:t>&gt;&gt;</w:t>
+              <w:t>.unavailableDates&gt;&gt;</w:t>
             </w:r>
           </w:p>
         </w:tc>
@@ -7120,21 +5096,12 @@
               </w:rPr>
               <w:t>&lt;&lt;cs_{</w:t>
             </w:r>
-            <w:proofErr w:type="gramStart"/>
-            <w:r>
-              <w:rPr>
-                <w:rFonts w:ascii="GDSTransportWebsite" w:hAnsi="GDSTransportWebsite"/>
-                <w:color w:val="0A0A0A"/>
-              </w:rPr>
-              <w:t>date!=</w:t>
-            </w:r>
-            <w:proofErr w:type="gramEnd"/>
-            <w:r>
-              <w:rPr>
-                <w:rFonts w:ascii="GDSTransportWebsite" w:hAnsi="GDSTransportWebsite"/>
-                <w:color w:val="0A0A0A"/>
-              </w:rPr>
-              <w:t>null</w:t>
+            <w:r>
+              <w:rPr>
+                <w:rFonts w:ascii="GDSTransportWebsite" w:hAnsi="GDSTransportWebsite"/>
+                <w:color w:val="0A0A0A"/>
+              </w:rPr>
+              <w:t>date!=null</w:t>
             </w:r>
             <w:r>
               <w:rPr>
@@ -7158,64 +5125,7 @@
                 <w:rFonts w:ascii="GDSTransportWebsite" w:hAnsi="GDSTransportWebsite"/>
                 <w:color w:val="0A0A0A"/>
               </w:rPr>
-              <w:t>&lt;</w:t>
-            </w:r>
-            <w:proofErr w:type="gramStart"/>
-            <w:r>
-              <w:rPr>
-                <w:rFonts w:ascii="GDSTransportWebsite" w:hAnsi="GDSTransportWebsite"/>
-                <w:color w:val="0A0A0A"/>
-              </w:rPr>
-              <w:t>&lt;{</w:t>
-            </w:r>
-            <w:proofErr w:type="spellStart"/>
-            <w:proofErr w:type="gramEnd"/>
-            <w:r>
-              <w:rPr>
-                <w:rFonts w:ascii="GDSTransportWebsite" w:hAnsi="GDSTransportWebsite"/>
-                <w:color w:val="0A0A0A"/>
-              </w:rPr>
-              <w:t>dateFormat</w:t>
-            </w:r>
-            <w:proofErr w:type="spellEnd"/>
-            <w:r>
-              <w:rPr>
-                <w:rFonts w:ascii="GDSTransportWebsite" w:hAnsi="GDSTransportWebsite"/>
-                <w:color w:val="0A0A0A"/>
-              </w:rPr>
-              <w:t xml:space="preserve">(date, ‘d MMMM </w:t>
-            </w:r>
-            <w:proofErr w:type="spellStart"/>
-            <w:r>
-              <w:rPr>
-                <w:rFonts w:ascii="GDSTransportWebsite" w:hAnsi="GDSTransportWebsite"/>
-                <w:color w:val="0A0A0A"/>
-              </w:rPr>
-              <w:t>yyyy</w:t>
-            </w:r>
-            <w:proofErr w:type="spellEnd"/>
-            <w:r>
-              <w:rPr>
-                <w:rFonts w:ascii="GDSTransportWebsite" w:hAnsi="GDSTransportWebsite"/>
-                <w:color w:val="0A0A0A"/>
-              </w:rPr>
-              <w:t>’, ‘</w:t>
-            </w:r>
-            <w:proofErr w:type="spellStart"/>
-            <w:r>
-              <w:rPr>
-                <w:rFonts w:ascii="GDSTransportWebsite" w:hAnsi="GDSTransportWebsite"/>
-                <w:color w:val="0A0A0A"/>
-              </w:rPr>
-              <w:t>yyyy</w:t>
-            </w:r>
-            <w:proofErr w:type="spellEnd"/>
-            <w:r>
-              <w:rPr>
-                <w:rFonts w:ascii="GDSTransportWebsite" w:hAnsi="GDSTransportWebsite"/>
-                <w:color w:val="0A0A0A"/>
-              </w:rPr>
-              <w:t>-MM-dd’)}&gt;&gt;</w:t>
+              <w:t>&lt;&lt;{dateFormat(date, ‘d MMMM yyyy’, ‘yyyy-MM-dd’)}&gt;&gt;</w:t>
             </w:r>
           </w:p>
           <w:p>
@@ -7247,144 +5157,7 @@
                 <w:rFonts w:ascii="GDSTransportWebsite" w:hAnsi="GDSTransportWebsite"/>
                 <w:color w:val="0A0A0A"/>
               </w:rPr>
-              <w:t>From &lt;</w:t>
-            </w:r>
-            <w:proofErr w:type="gramStart"/>
-            <w:r>
-              <w:rPr>
-                <w:rFonts w:ascii="GDSTransportWebsite" w:hAnsi="GDSTransportWebsite"/>
-                <w:color w:val="0A0A0A"/>
-              </w:rPr>
-              <w:t>&lt;{</w:t>
-            </w:r>
-            <w:proofErr w:type="spellStart"/>
-            <w:proofErr w:type="gramEnd"/>
-            <w:r>
-              <w:rPr>
-                <w:rFonts w:ascii="GDSTransportWebsite" w:hAnsi="GDSTransportWebsite"/>
-                <w:color w:val="0A0A0A"/>
-              </w:rPr>
-              <w:t>dateFormat</w:t>
-            </w:r>
-            <w:proofErr w:type="spellEnd"/>
-            <w:r>
-              <w:rPr>
-                <w:rFonts w:ascii="GDSTransportWebsite" w:hAnsi="GDSTransportWebsite"/>
-                <w:color w:val="0A0A0A"/>
-              </w:rPr>
-              <w:t>(</w:t>
-            </w:r>
-            <w:proofErr w:type="spellStart"/>
-            <w:r>
-              <w:rPr>
-                <w:rFonts w:ascii="GDSTransportWebsite" w:hAnsi="GDSTransportWebsite"/>
-                <w:color w:val="0A0A0A"/>
-              </w:rPr>
-              <w:t>fromDate</w:t>
-            </w:r>
-            <w:proofErr w:type="spellEnd"/>
-            <w:r>
-              <w:rPr>
-                <w:rFonts w:ascii="GDSTransportWebsite" w:hAnsi="GDSTransportWebsite"/>
-                <w:color w:val="0A0A0A"/>
-              </w:rPr>
-              <w:t xml:space="preserve">, ‘d MMMM </w:t>
-            </w:r>
-            <w:proofErr w:type="spellStart"/>
-            <w:r>
-              <w:rPr>
-                <w:rFonts w:ascii="GDSTransportWebsite" w:hAnsi="GDSTransportWebsite"/>
-                <w:color w:val="0A0A0A"/>
-              </w:rPr>
-              <w:t>yyyy</w:t>
-            </w:r>
-            <w:proofErr w:type="spellEnd"/>
-            <w:r>
-              <w:rPr>
-                <w:rFonts w:ascii="GDSTransportWebsite" w:hAnsi="GDSTransportWebsite"/>
-                <w:color w:val="0A0A0A"/>
-              </w:rPr>
-              <w:t>’, ‘</w:t>
-            </w:r>
-            <w:proofErr w:type="spellStart"/>
-            <w:r>
-              <w:rPr>
-                <w:rFonts w:ascii="GDSTransportWebsite" w:hAnsi="GDSTransportWebsite"/>
-                <w:color w:val="0A0A0A"/>
-              </w:rPr>
-              <w:t>yyyy</w:t>
-            </w:r>
-            <w:proofErr w:type="spellEnd"/>
-            <w:r>
-              <w:rPr>
-                <w:rFonts w:ascii="GDSTransportWebsite" w:hAnsi="GDSTransportWebsite"/>
-                <w:color w:val="0A0A0A"/>
-              </w:rPr>
-              <w:t>-MM-dd’)}&gt;&gt; to &lt;&lt;{</w:t>
-            </w:r>
-            <w:proofErr w:type="spellStart"/>
-            <w:r>
-              <w:rPr>
-                <w:rFonts w:ascii="GDSTransportWebsite" w:hAnsi="GDSTransportWebsite"/>
-                <w:color w:val="0A0A0A"/>
-              </w:rPr>
-              <w:t>dateFormat</w:t>
-            </w:r>
-            <w:proofErr w:type="spellEnd"/>
-            <w:r>
-              <w:rPr>
-                <w:rFonts w:ascii="GDSTransportWebsite" w:hAnsi="GDSTransportWebsite"/>
-                <w:color w:val="0A0A0A"/>
-              </w:rPr>
-              <w:t>(</w:t>
-            </w:r>
-            <w:proofErr w:type="spellStart"/>
-            <w:r>
-              <w:rPr>
-                <w:rFonts w:ascii="GDSTransportWebsite" w:hAnsi="GDSTransportWebsite"/>
-                <w:color w:val="0A0A0A"/>
-              </w:rPr>
-              <w:t>toDate</w:t>
-            </w:r>
-            <w:proofErr w:type="spellEnd"/>
-            <w:r>
-              <w:rPr>
-                <w:rFonts w:ascii="GDSTransportWebsite" w:hAnsi="GDSTransportWebsite"/>
-                <w:color w:val="0A0A0A"/>
-              </w:rPr>
-              <w:t xml:space="preserve">, ‘d MMMM </w:t>
-            </w:r>
-            <w:proofErr w:type="spellStart"/>
-            <w:r>
-              <w:rPr>
-                <w:rFonts w:ascii="GDSTransportWebsite" w:hAnsi="GDSTransportWebsite"/>
-                <w:color w:val="0A0A0A"/>
-              </w:rPr>
-              <w:t>yyyy</w:t>
-            </w:r>
-            <w:proofErr w:type="spellEnd"/>
-            <w:r>
-              <w:rPr>
-                <w:rFonts w:ascii="GDSTransportWebsite" w:hAnsi="GDSTransportWebsite"/>
-                <w:color w:val="0A0A0A"/>
-              </w:rPr>
-              <w:t>’, ‘</w:t>
-            </w:r>
-            <w:proofErr w:type="spellStart"/>
-            <w:r>
-              <w:rPr>
-                <w:rFonts w:ascii="GDSTransportWebsite" w:hAnsi="GDSTransportWebsite"/>
-                <w:color w:val="0A0A0A"/>
-              </w:rPr>
-              <w:t>yyyy</w:t>
-            </w:r>
-            <w:proofErr w:type="spellEnd"/>
-            <w:r>
-              <w:rPr>
-                <w:rFonts w:ascii="GDSTransportWebsite" w:hAnsi="GDSTransportWebsite"/>
-                <w:color w:val="0A0A0A"/>
-              </w:rPr>
-              <w:t>-MM-dd’)}&gt;&gt;</w:t>
+              <w:t>From &lt;&lt;{dateFormat(fromDate, ‘d MMMM yyyy’, ‘yyyy-MM-dd’)}&gt;&gt; to &lt;&lt;{dateFormat(toDate, ‘d MMMM yyyy’, ‘yyyy-MM-dd’)}&gt;&gt;</w:t>
             </w:r>
           </w:p>
           <w:p>
@@ -7438,18 +5211,8 @@
                 <w:color w:val="0A0A0A"/>
                 <w:shd w:val="clear" w:color="auto" w:fill="FFFFFF"/>
               </w:rPr>
-              <w:t>&lt;&lt;</w:t>
-            </w:r>
-            <w:proofErr w:type="spellStart"/>
-            <w:r>
-              <w:rPr>
-                <w:rFonts w:ascii="GDSTransportWebsite" w:hAnsi="GDSTransportWebsite"/>
-                <w:color w:val="0A0A0A"/>
-                <w:shd w:val="clear" w:color="auto" w:fill="FFFFFF"/>
-              </w:rPr>
-              <w:t>er_</w:t>
-            </w:r>
-            <w:proofErr w:type="gramStart"/>
+              <w:t>&lt;&lt;er_</w:t>
+            </w:r>
             <w:r>
               <w:rPr>
                 <w:rFonts w:ascii="GDSTransportWebsite" w:hAnsi="GDSTransportWebsite"/>
@@ -7463,17 +5226,7 @@
                 <w:color w:val="0A0A0A"/>
                 <w:shd w:val="clear" w:color="auto" w:fill="FFFFFF"/>
               </w:rPr>
-              <w:t>.unavailableDates</w:t>
-            </w:r>
-            <w:proofErr w:type="spellEnd"/>
-            <w:proofErr w:type="gramEnd"/>
-            <w:r>
-              <w:rPr>
-                <w:rFonts w:ascii="GDSTransportWebsite" w:hAnsi="GDSTransportWebsite"/>
-                <w:color w:val="0A0A0A"/>
-                <w:shd w:val="clear" w:color="auto" w:fill="FFFFFF"/>
-              </w:rPr>
-              <w:t>&gt;&gt;</w:t>
+              <w:t>.unavailableDates&gt;&gt;</w:t>
             </w:r>
           </w:p>
         </w:tc>
@@ -7642,23 +5395,7 @@
                 <w:rFonts w:ascii="GDSTransportWebsite" w:hAnsi="GDSTransportWebsite"/>
                 <w:color w:val="0A0A0A"/>
               </w:rPr>
-              <w:t>&lt;&lt;</w:t>
-            </w:r>
-            <w:proofErr w:type="spellStart"/>
-            <w:r>
-              <w:rPr>
-                <w:rFonts w:ascii="GDSTransportWebsite" w:hAnsi="GDSTransportWebsite"/>
-                <w:color w:val="0A0A0A"/>
-              </w:rPr>
-              <w:t>requestedCourt.requestHearingAtSpecificCourt</w:t>
-            </w:r>
-            <w:proofErr w:type="spellEnd"/>
-            <w:r>
-              <w:rPr>
-                <w:rFonts w:ascii="GDSTransportWebsite" w:hAnsi="GDSTransportWebsite"/>
-                <w:color w:val="0A0A0A"/>
-              </w:rPr>
-              <w:t>&gt;&gt;</w:t>
+              <w:t>&lt;&lt;requestedCourt.requestHearingAtSpecificCourt&gt;&gt;</w:t>
             </w:r>
           </w:p>
           <w:p>
@@ -7694,21 +5431,7 @@
               <w:rPr>
                 <w:rFonts w:ascii="GDSTransportWebsite" w:hAnsi="GDSTransportWebsite" w:cs="Calibri"/>
               </w:rPr>
-              <w:t>&lt;&lt;</w:t>
-            </w:r>
-            <w:proofErr w:type="spellStart"/>
-            <w:r>
-              <w:rPr>
-                <w:rFonts w:ascii="GDSTransportWebsite" w:hAnsi="GDSTransportWebsite" w:cs="Calibri"/>
-              </w:rPr>
-              <w:t>requestedCourt.responseCourtName</w:t>
-            </w:r>
-            <w:proofErr w:type="spellEnd"/>
-            <w:r>
-              <w:rPr>
-                <w:rFonts w:ascii="GDSTransportWebsite" w:hAnsi="GDSTransportWebsite" w:cs="Calibri"/>
-              </w:rPr>
-              <w:t>&gt;&gt;</w:t>
+              <w:t>&lt;&lt;requestedCourt.responseCourtName&gt;&gt;</w:t>
             </w:r>
           </w:p>
         </w:tc>
@@ -7775,23 +5498,7 @@
                 <w:rFonts w:ascii="GDSTransportWebsite" w:hAnsi="GDSTransportWebsite"/>
                 <w:color w:val="0A0A0A"/>
               </w:rPr>
-              <w:t>&lt;&lt;</w:t>
-            </w:r>
-            <w:proofErr w:type="spellStart"/>
-            <w:r>
-              <w:rPr>
-                <w:rFonts w:ascii="GDSTransportWebsite" w:hAnsi="GDSTransportWebsite"/>
-                <w:color w:val="0A0A0A"/>
-              </w:rPr>
-              <w:t>requestedCourt.reasonForHearingAtSpecificCourt</w:t>
-            </w:r>
-            <w:proofErr w:type="spellEnd"/>
-            <w:r>
-              <w:rPr>
-                <w:rFonts w:ascii="GDSTransportWebsite" w:hAnsi="GDSTransportWebsite"/>
-                <w:color w:val="0A0A0A"/>
-              </w:rPr>
-              <w:t>&gt;&gt;</w:t>
+              <w:t>&lt;&lt;requestedCourt.reasonForHearingAtSpecificCourt&gt;&gt;</w:t>
             </w:r>
           </w:p>
         </w:tc>
@@ -7903,15 +5610,7 @@
                 <w:rFonts w:ascii="GDSTransportWebsite" w:hAnsi="GDSTransportWebsite"/>
                 <w:color w:val="0A0A0A"/>
               </w:rPr>
-              <w:t>&lt;&lt;</w:t>
-            </w:r>
-            <w:proofErr w:type="spellStart"/>
-            <w:r>
-              <w:rPr>
-                <w:rFonts w:ascii="GDSTransportWebsite" w:hAnsi="GDSTransportWebsite"/>
-                <w:color w:val="0A0A0A"/>
-              </w:rPr>
-              <w:t>vulnerabilityQuestions.</w:t>
+              <w:t>&lt;&lt;vulnerabilityQuestions.</w:t>
             </w:r>
             <w:r>
               <w:rPr>
@@ -7927,7 +5626,6 @@
               </w:rPr>
               <w:t>d</w:t>
             </w:r>
-            <w:proofErr w:type="spellEnd"/>
             <w:r>
               <w:rPr>
                 <w:rFonts w:ascii="GDSTransportWebsite" w:hAnsi="GDSTransportWebsite"/>
@@ -8015,15 +5713,7 @@
                 <w:color w:val="0A0A0A"/>
               </w:rPr>
               <w:lastRenderedPageBreak/>
-              <w:t>&lt;&lt;cs</w:t>
-            </w:r>
-            <w:proofErr w:type="gramStart"/>
-            <w:r>
-              <w:rPr>
-                <w:rFonts w:ascii="GDSTransportWebsite" w:hAnsi="GDSTransportWebsite"/>
-                <w:color w:val="0A0A0A"/>
-              </w:rPr>
-              <w:t>_{ vulnerabilityQuestions.</w:t>
+              <w:t>&lt;&lt;cs_{ vulnerabilityQuestions.</w:t>
             </w:r>
             <w:r>
               <w:rPr>
@@ -8032,7 +5722,6 @@
               </w:rPr>
               <w:t>vulnerabilityAdjustmentsRequired</w:t>
             </w:r>
-            <w:proofErr w:type="gramEnd"/>
             <w:r>
               <w:rPr>
                 <w:rFonts w:ascii="GDSTransportWebsite" w:hAnsi="GDSTransportWebsite"/>
@@ -8141,26 +5830,8 @@
                 <w:rFonts w:ascii="GDSTransportWebsite" w:hAnsi="GDSTransportWebsite"/>
                 <w:color w:val="0A0A0A"/>
               </w:rPr>
-              <w:t>&lt;&lt;cs_{</w:t>
-            </w:r>
-            <w:proofErr w:type="spellStart"/>
-            <w:r>
-              <w:rPr>
-                <w:rFonts w:ascii="GDSTransportWebsite" w:hAnsi="GDSTransportWebsite"/>
-                <w:color w:val="0A0A0A"/>
-              </w:rPr>
-              <w:t>isBlank</w:t>
-            </w:r>
-            <w:proofErr w:type="spellEnd"/>
-            <w:r>
-              <w:rPr>
-                <w:rFonts w:ascii="GDSTransportWebsite" w:hAnsi="GDSTransportWebsite"/>
-                <w:color w:val="0A0A0A"/>
-              </w:rPr>
-              <w:t>(</w:t>
-            </w:r>
-            <w:proofErr w:type="spellStart"/>
-            <w:proofErr w:type="gramStart"/>
+              <w:t>&lt;&lt;cs_{isBlank(</w:t>
+            </w:r>
             <w:r>
               <w:rPr>
                 <w:rFonts w:ascii="GDSTransportWebsite" w:hAnsi="GDSTransportWebsite"/>
@@ -8175,8 +5846,6 @@
               </w:rPr>
               <w:t>supportRequirementsAdditional</w:t>
             </w:r>
-            <w:proofErr w:type="spellEnd"/>
-            <w:proofErr w:type="gramEnd"/>
             <w:r>
               <w:rPr>
                 <w:rFonts w:ascii="GDSTransportWebsite" w:hAnsi="GDSTransportWebsite"/>
@@ -8184,7 +5853,6 @@
               </w:rPr>
               <w:t>)}&gt;&gt;Not Provided&lt;&lt;else&gt;&gt;&lt;&lt;</w:t>
             </w:r>
-            <w:proofErr w:type="spellStart"/>
             <w:r>
               <w:rPr>
                 <w:rFonts w:ascii="GDSTransportWebsite" w:hAnsi="GDSTransportWebsite"/>
@@ -8199,7 +5867,6 @@
               </w:rPr>
               <w:t>supportRequirementsAdditional</w:t>
             </w:r>
-            <w:proofErr w:type="spellEnd"/>
             <w:r>
               <w:rPr>
                 <w:rFonts w:ascii="GDSTransportWebsite" w:hAnsi="GDSTransportWebsite"/>
@@ -8321,23 +5988,7 @@
                 <w:rFonts w:ascii="GDSTransportWebsite" w:hAnsi="GDSTransportWebsite"/>
                 <w:color w:val="0A0A0A"/>
               </w:rPr>
-              <w:t>&lt;&lt;</w:t>
-            </w:r>
-            <w:proofErr w:type="spellStart"/>
-            <w:r>
-              <w:rPr>
-                <w:rFonts w:ascii="GDSTransportWebsite" w:hAnsi="GDSTransportWebsite"/>
-                <w:color w:val="0A0A0A"/>
-              </w:rPr>
-              <w:t>furtherInformation.futureApplications</w:t>
-            </w:r>
-            <w:proofErr w:type="spellEnd"/>
-            <w:r>
-              <w:rPr>
-                <w:rFonts w:ascii="GDSTransportWebsite" w:hAnsi="GDSTransportWebsite"/>
-                <w:color w:val="0A0A0A"/>
-              </w:rPr>
-              <w:t>&gt;&gt;</w:t>
+              <w:t>&lt;&lt;furtherInformation.futureApplications&gt;&gt;</w:t>
             </w:r>
           </w:p>
         </w:tc>
@@ -8350,25 +6001,7 @@
           <w:color w:val="0A0A0A"/>
           <w:shd w:val="clear" w:color="auto" w:fill="FFFFFF"/>
         </w:rPr>
-        <w:t>&lt;&lt;cs_{</w:t>
-      </w:r>
-      <w:proofErr w:type="spellStart"/>
-      <w:r>
-        <w:rPr>
-          <w:rFonts w:ascii="GDSTransportWebsite" w:hAnsi="GDSTransportWebsite"/>
-          <w:color w:val="0A0A0A"/>
-          <w:shd w:val="clear" w:color="auto" w:fill="FFFFFF"/>
-        </w:rPr>
-        <w:t>furthterInformation.futureApplications</w:t>
-      </w:r>
-      <w:proofErr w:type="spellEnd"/>
-      <w:r>
-        <w:rPr>
-          <w:rFonts w:ascii="GDSTransportWebsite" w:hAnsi="GDSTransportWebsite"/>
-          <w:color w:val="0A0A0A"/>
-          <w:shd w:val="clear" w:color="auto" w:fill="FFFFFF"/>
-        </w:rPr>
-        <w:t>='Yes'}&gt;&gt;</w:t>
+        <w:t>&lt;&lt;cs_{furthterInformation.futureApplications='Yes'}&gt;&gt;</w:t>
       </w:r>
     </w:p>
     <w:tbl>
@@ -8457,23 +6090,7 @@
                 <w:rFonts w:ascii="GDSTransportWebsite" w:hAnsi="GDSTransportWebsite"/>
                 <w:color w:val="0A0A0A"/>
               </w:rPr>
-              <w:t>&lt;&lt;</w:t>
-            </w:r>
-            <w:proofErr w:type="spellStart"/>
-            <w:r>
-              <w:rPr>
-                <w:rFonts w:ascii="GDSTransportWebsite" w:hAnsi="GDSTransportWebsite"/>
-                <w:color w:val="0A0A0A"/>
-              </w:rPr>
-              <w:t>furtherInformation.reasonForFutureApplications</w:t>
-            </w:r>
-            <w:proofErr w:type="spellEnd"/>
-            <w:r>
-              <w:rPr>
-                <w:rFonts w:ascii="GDSTransportWebsite" w:hAnsi="GDSTransportWebsite"/>
-                <w:color w:val="0A0A0A"/>
-              </w:rPr>
-              <w:t>&gt;&gt;</w:t>
+              <w:t>&lt;&lt;furtherInformation.reasonForFutureApplications&gt;&gt;</w:t>
             </w:r>
           </w:p>
         </w:tc>
@@ -8535,20 +6152,8 @@
                 <w:color w:val="0A0A0A"/>
                 <w:shd w:val="clear" w:color="auto" w:fill="FFFFFF"/>
               </w:rPr>
-              <w:t xml:space="preserve">Provide any other information that the judge may </w:t>
-            </w:r>
-            <w:proofErr w:type="gramStart"/>
-            <w:r>
-              <w:rPr>
-                <w:rFonts w:ascii="GDSTransportWebsite" w:hAnsi="GDSTransportWebsite"/>
-                <w:b/>
-                <w:bCs/>
-                <w:color w:val="0A0A0A"/>
-                <w:shd w:val="clear" w:color="auto" w:fill="FFFFFF"/>
-              </w:rPr>
-              <w:t>need</w:t>
-            </w:r>
-            <w:proofErr w:type="gramEnd"/>
+              <w:t>Provide any other information that the judge may need</w:t>
+            </w:r>
           </w:p>
           <w:p>
             <w:pPr>
@@ -8587,41 +6192,7 @@
                 <w:rFonts w:ascii="GDSTransportWebsite" w:hAnsi="GDSTransportWebsite"/>
                 <w:color w:val="0A0A0A"/>
               </w:rPr>
-              <w:t>&lt;&lt;cs_{</w:t>
-            </w:r>
-            <w:proofErr w:type="spellStart"/>
-            <w:proofErr w:type="gramStart"/>
-            <w:r>
-              <w:rPr>
-                <w:rFonts w:ascii="GDSTransportWebsite" w:hAnsi="GDSTransportWebsite"/>
-                <w:color w:val="0A0A0A"/>
-              </w:rPr>
-              <w:t>isBlank</w:t>
-            </w:r>
-            <w:proofErr w:type="spellEnd"/>
-            <w:r>
-              <w:rPr>
-                <w:rFonts w:ascii="GDSTransportWebsite" w:hAnsi="GDSTransportWebsite"/>
-                <w:color w:val="0A0A0A"/>
-              </w:rPr>
-              <w:t>(</w:t>
-            </w:r>
-            <w:proofErr w:type="spellStart"/>
-            <w:proofErr w:type="gramEnd"/>
-            <w:r>
-              <w:rPr>
-                <w:rFonts w:ascii="GDSTransportWebsite" w:hAnsi="GDSTransportWebsite"/>
-                <w:color w:val="0A0A0A"/>
-              </w:rPr>
-              <w:t>furtherInformation.otherInformationForJudge</w:t>
-            </w:r>
-            <w:proofErr w:type="spellEnd"/>
-            <w:r>
-              <w:rPr>
-                <w:rFonts w:ascii="GDSTransportWebsite" w:hAnsi="GDSTransportWebsite"/>
-                <w:color w:val="0A0A0A"/>
-              </w:rPr>
-              <w:t>)}&gt;&gt;Not Provided&lt;&lt;else&gt;&gt;&lt;&lt;furtherInformation.otherInformationForJudge&gt;&gt;&lt;&lt;es_&gt;&gt;</w:t>
+              <w:t>&lt;&lt;cs_{isBlank(furtherInformation.otherInformationForJudge)}&gt;&gt;Not Provided&lt;&lt;else&gt;&gt;&lt;&lt;furtherInformation.otherInformationForJudge&gt;&gt;&lt;&lt;es_&gt;&gt;</w:t>
             </w:r>
           </w:p>
         </w:tc>
@@ -8690,53 +6261,95 @@
                 <w:rFonts w:ascii="GDSTransportWebsite" w:hAnsi="GDSTransportWebsite"/>
                 <w:color w:val="0A0A0A"/>
               </w:rPr>
-              <w:t>The claimant believes that the facts in this claim form are true.</w:t>
-            </w:r>
-          </w:p>
-          <w:p>
-            <w:pPr>
-              <w:rPr>
-                <w:rFonts w:ascii="GDSTransportWebsite" w:hAnsi="GDSTransportWebsite"/>
-                <w:color w:val="0A0A0A"/>
-              </w:rPr>
-            </w:pPr>
-          </w:p>
-          <w:p>
-            <w:pPr>
-              <w:rPr>
-                <w:rFonts w:ascii="GDSTransportWebsite" w:hAnsi="GDSTransportWebsite"/>
-                <w:color w:val="0A0A0A"/>
-              </w:rPr>
-            </w:pPr>
-            <w:r>
-              <w:rPr>
-                <w:rFonts w:ascii="GDSTransportWebsite" w:hAnsi="GDSTransportWebsite"/>
-                <w:color w:val="0A0A0A"/>
-              </w:rPr>
-              <w:t>I am duly authorised by the claimant to sign this statement.</w:t>
-            </w:r>
-          </w:p>
-          <w:p>
-            <w:pPr>
-              <w:rPr>
-                <w:rFonts w:ascii="GDSTransportWebsite" w:hAnsi="GDSTransportWebsite"/>
-                <w:color w:val="0A0A0A"/>
-              </w:rPr>
-            </w:pPr>
-          </w:p>
-          <w:p>
-            <w:pPr>
-              <w:rPr>
-                <w:rFonts w:ascii="GDSTransportWebsite" w:hAnsi="GDSTransportWebsite"/>
-                <w:color w:val="0A0A0A"/>
-              </w:rPr>
-            </w:pPr>
-            <w:r>
-              <w:rPr>
-                <w:rFonts w:ascii="GDSTransportWebsite" w:hAnsi="GDSTransportWebsite"/>
-                <w:color w:val="0A0A0A"/>
-              </w:rPr>
-              <w:t>The claimant understands that proceedings for contempt of court may be brought against anyone who makes, or causes to be made, a false statement in a document verified by a statement of truth without an honest belief in its truth.</w:t>
+              <w:t xml:space="preserve">The </w:t>
+            </w:r>
+            <w:r>
+              <w:rPr>
+                <w:rFonts w:ascii="GDSTransportWebsite" w:hAnsi="GDSTransportWebsite"/>
+                <w:color w:val="0A0A0A"/>
+              </w:rPr>
+              <w:t>defendant</w:t>
+            </w:r>
+            <w:r>
+              <w:rPr>
+                <w:rFonts w:ascii="GDSTransportWebsite" w:hAnsi="GDSTransportWebsite"/>
+                <w:color w:val="0A0A0A"/>
+              </w:rPr>
+              <w:t xml:space="preserve"> believes that the facts in this claim form are true.</w:t>
+            </w:r>
+          </w:p>
+          <w:p>
+            <w:pPr>
+              <w:rPr>
+                <w:rFonts w:ascii="GDSTransportWebsite" w:hAnsi="GDSTransportWebsite"/>
+                <w:color w:val="0A0A0A"/>
+              </w:rPr>
+            </w:pPr>
+          </w:p>
+          <w:p>
+            <w:pPr>
+              <w:rPr>
+                <w:rFonts w:ascii="GDSTransportWebsite" w:hAnsi="GDSTransportWebsite"/>
+                <w:color w:val="0A0A0A"/>
+              </w:rPr>
+            </w:pPr>
+            <w:r>
+              <w:rPr>
+                <w:rFonts w:ascii="GDSTransportWebsite" w:hAnsi="GDSTransportWebsite"/>
+                <w:color w:val="0A0A0A"/>
+              </w:rPr>
+              <w:t xml:space="preserve">I am duly authorised by the </w:t>
+            </w:r>
+            <w:r>
+              <w:rPr>
+                <w:rFonts w:ascii="GDSTransportWebsite" w:hAnsi="GDSTransportWebsite"/>
+                <w:color w:val="0A0A0A"/>
+              </w:rPr>
+              <w:t>defendant</w:t>
+            </w:r>
+            <w:r>
+              <w:rPr>
+                <w:rFonts w:ascii="GDSTransportWebsite" w:hAnsi="GDSTransportWebsite"/>
+                <w:color w:val="0A0A0A"/>
+              </w:rPr>
+              <w:t xml:space="preserve"> to sign this statement.</w:t>
+            </w:r>
+          </w:p>
+          <w:p>
+            <w:pPr>
+              <w:rPr>
+                <w:rFonts w:ascii="GDSTransportWebsite" w:hAnsi="GDSTransportWebsite"/>
+                <w:color w:val="0A0A0A"/>
+              </w:rPr>
+            </w:pPr>
+          </w:p>
+          <w:p>
+            <w:pPr>
+              <w:rPr>
+                <w:rFonts w:ascii="GDSTransportWebsite" w:hAnsi="GDSTransportWebsite"/>
+                <w:color w:val="0A0A0A"/>
+              </w:rPr>
+            </w:pPr>
+            <w:r>
+              <w:rPr>
+                <w:rFonts w:ascii="GDSTransportWebsite" w:hAnsi="GDSTransportWebsite"/>
+                <w:color w:val="0A0A0A"/>
+              </w:rPr>
+              <w:t xml:space="preserve">The </w:t>
+            </w:r>
+            <w:r>
+              <w:rPr>
+                <w:rFonts w:ascii="GDSTransportWebsite" w:hAnsi="GDSTransportWebsite"/>
+                <w:color w:val="0A0A0A"/>
+              </w:rPr>
+              <w:t>defendant</w:t>
+            </w:r>
+            <w:r>
+              <w:rPr>
+                <w:rFonts w:ascii="GDSTransportWebsite" w:hAnsi="GDSTransportWebsite"/>
+                <w:color w:val="0A0A0A"/>
+              </w:rPr>
+              <w:t xml:space="preserve"> understands that proceedings for contempt of court may be brought against anyone who makes, or causes to be made, a false statement in a document verified by a statement of truth without an honest belief in its truth.</w:t>
             </w:r>
           </w:p>
           <w:p>
@@ -8896,23 +6509,7 @@
                 <w:rFonts w:ascii="GDSTransportWebsite" w:hAnsi="GDSTransportWebsite"/>
                 <w:color w:val="0A0A0A"/>
               </w:rPr>
-              <w:t>&lt;&lt;</w:t>
-            </w:r>
-            <w:proofErr w:type="spellStart"/>
-            <w:r>
-              <w:rPr>
-                <w:rFonts w:ascii="GDSTransportWebsite" w:hAnsi="GDSTransportWebsite"/>
-                <w:color w:val="0A0A0A"/>
-              </w:rPr>
-              <w:t>statementOfTruth.role</w:t>
-            </w:r>
-            <w:proofErr w:type="spellEnd"/>
-            <w:r>
-              <w:rPr>
-                <w:rFonts w:ascii="GDSTransportWebsite" w:hAnsi="GDSTransportWebsite"/>
-                <w:color w:val="0A0A0A"/>
-              </w:rPr>
-              <w:t>&gt;&gt;</w:t>
+              <w:t>&lt;&lt;statementOfTruth.role&gt;&gt;</w:t>
             </w:r>
           </w:p>
         </w:tc>
@@ -8938,7 +6535,7 @@
 </file>
 
 <file path=word/endnotes.xml><?xml version="1.0" encoding="utf-8"?>
-<w:endnotes xmlns:wpc="http://schemas.microsoft.com/office/word/2010/wordprocessingCanvas" xmlns:cx="http://schemas.microsoft.com/office/drawing/2014/chartex" xmlns:cx1="http://schemas.microsoft.com/office/drawing/2015/9/8/chartex" xmlns:cx2="http://schemas.microsoft.com/office/drawing/2015/10/21/chartex" xmlns:cx3="http://schemas.microsoft.com/office/drawing/2016/5/9/chartex" xmlns:cx4="http://schemas.microsoft.com/office/drawing/2016/5/10/chartex" xmlns:cx5="http://schemas.microsoft.com/office/drawing/2016/5/11/chartex" xmlns:cx6="http://schemas.microsoft.com/office/drawing/2016/5/12/chartex" xmlns:cx7="http://schemas.microsoft.com/office/drawing/2016/5/13/chartex" xmlns:cx8="http://schemas.microsoft.com/office/drawing/2016/5/14/chartex" xmlns:mc="http://schemas.openxmlformats.org/markup-compatibility/2006" xmlns:aink="http://schemas.microsoft.com/office/drawing/2016/ink" xmlns:am3d="http://schemas.microsoft.com/office/drawing/2017/model3d" xmlns:o="urn:schemas-microsoft-com:office:office" xmlns:oel="http://schemas.microsoft.com/office/2019/extlst" xmlns:r="http://schemas.openxmlformats.org/officeDocument/2006/relationships" xmlns:m="http://schemas.openxmlformats.org/officeDocument/2006/math" xmlns:v="urn:schemas-microsoft-com:vml" xmlns:wp14="http://schemas.microsoft.com/office/word/2010/wordprocessingDrawing" xmlns:wp="http://schemas.openxmlformats.org/drawingml/2006/wordprocessingDrawing" xmlns:w10="urn:schemas-microsoft-com:office:word" xmlns:w="http://schemas.openxmlformats.org/wordprocessingml/2006/main" xmlns:w14="http://schemas.microsoft.com/office/word/2010/wordml" xmlns:w15="http://schemas.microsoft.com/office/word/2012/wordml" xmlns:w16cex="http://schemas.microsoft.com/office/word/2018/wordml/cex" xmlns:w16cid="http://schemas.microsoft.com/office/word/2016/wordml/cid" xmlns:w16="http://schemas.microsoft.com/office/word/2018/wordml" xmlns:w16sdtdh="http://schemas.microsoft.com/office/word/2020/wordml/sdtdatahash" xmlns:w16se="http://schemas.microsoft.com/office/word/2015/wordml/symex" xmlns:wpg="http://schemas.microsoft.com/office/word/2010/wordprocessingGroup" xmlns:wpi="http://schemas.microsoft.com/office/word/2010/wordprocessingInk" xmlns:wne="http://schemas.microsoft.com/office/word/2006/wordml" xmlns:wps="http://schemas.microsoft.com/office/word/2010/wordprocessingShape" mc:Ignorable="w14 w15 w16se w16cid w16 w16cex w16sdtdh wp14">
+<w:endnotes xmlns:wpc="http://schemas.microsoft.com/office/word/2010/wordprocessingCanvas" xmlns:cx="http://schemas.microsoft.com/office/drawing/2014/chartex" xmlns:cx1="http://schemas.microsoft.com/office/drawing/2015/9/8/chartex" xmlns:cx2="http://schemas.microsoft.com/office/drawing/2015/10/21/chartex" xmlns:cx3="http://schemas.microsoft.com/office/drawing/2016/5/9/chartex" xmlns:cx4="http://schemas.microsoft.com/office/drawing/2016/5/10/chartex" xmlns:cx5="http://schemas.microsoft.com/office/drawing/2016/5/11/chartex" xmlns:cx6="http://schemas.microsoft.com/office/drawing/2016/5/12/chartex" xmlns:cx7="http://schemas.microsoft.com/office/drawing/2016/5/13/chartex" xmlns:cx8="http://schemas.microsoft.com/office/drawing/2016/5/14/chartex" xmlns:mc="http://schemas.openxmlformats.org/markup-compatibility/2006" xmlns:aink="http://schemas.microsoft.com/office/drawing/2016/ink" xmlns:am3d="http://schemas.microsoft.com/office/drawing/2017/model3d" xmlns:o="urn:schemas-microsoft-com:office:office" xmlns:oel="http://schemas.microsoft.com/office/2019/extlst" xmlns:r="http://schemas.openxmlformats.org/officeDocument/2006/relationships" xmlns:m="http://schemas.openxmlformats.org/officeDocument/2006/math" xmlns:v="urn:schemas-microsoft-com:vml" xmlns:wp14="http://schemas.microsoft.com/office/word/2010/wordprocessingDrawing" xmlns:wp="http://schemas.openxmlformats.org/drawingml/2006/wordprocessingDrawing" xmlns:w10="urn:schemas-microsoft-com:office:word" xmlns:w="http://schemas.openxmlformats.org/wordprocessingml/2006/main" xmlns:w14="http://schemas.microsoft.com/office/word/2010/wordml" xmlns:w15="http://schemas.microsoft.com/office/word/2012/wordml" xmlns:w16cex="http://schemas.microsoft.com/office/word/2018/wordml/cex" xmlns:w16cid="http://schemas.microsoft.com/office/word/2016/wordml/cid" xmlns:w16="http://schemas.microsoft.com/office/word/2018/wordml" xmlns:w16du="http://schemas.microsoft.com/office/word/2023/wordml/word16du" xmlns:w16sdtdh="http://schemas.microsoft.com/office/word/2020/wordml/sdtdatahash" xmlns:w16se="http://schemas.microsoft.com/office/word/2015/wordml/symex" xmlns:wpg="http://schemas.microsoft.com/office/word/2010/wordprocessingGroup" xmlns:wpi="http://schemas.microsoft.com/office/word/2010/wordprocessingInk" xmlns:wne="http://schemas.microsoft.com/office/word/2006/wordml" xmlns:wps="http://schemas.microsoft.com/office/word/2010/wordprocessingShape" mc:Ignorable="w14 w15 w16se w16cid w16 w16cex w16sdtdh w16du wp14">
   <w:endnote w:type="separator" w:id="-1">
     <w:p>
       <w:r>
@@ -8957,7 +6554,7 @@
 </file>
 
 <file path=word/footer1.xml><?xml version="1.0" encoding="utf-8"?>
-<w:ftr xmlns:wpc="http://schemas.microsoft.com/office/word/2010/wordprocessingCanvas" xmlns:cx="http://schemas.microsoft.com/office/drawing/2014/chartex" xmlns:cx1="http://schemas.microsoft.com/office/drawing/2015/9/8/chartex" xmlns:cx2="http://schemas.microsoft.com/office/drawing/2015/10/21/chartex" xmlns:cx3="http://schemas.microsoft.com/office/drawing/2016/5/9/chartex" xmlns:cx4="http://schemas.microsoft.com/office/drawing/2016/5/10/chartex" xmlns:cx5="http://schemas.microsoft.com/office/drawing/2016/5/11/chartex" xmlns:cx6="http://schemas.microsoft.com/office/drawing/2016/5/12/chartex" xmlns:cx7="http://schemas.microsoft.com/office/drawing/2016/5/13/chartex" xmlns:cx8="http://schemas.microsoft.com/office/drawing/2016/5/14/chartex" xmlns:mc="http://schemas.openxmlformats.org/markup-compatibility/2006" xmlns:aink="http://schemas.microsoft.com/office/drawing/2016/ink" xmlns:am3d="http://schemas.microsoft.com/office/drawing/2017/model3d" xmlns:o="urn:schemas-microsoft-com:office:office" xmlns:oel="http://schemas.microsoft.com/office/2019/extlst" xmlns:r="http://schemas.openxmlformats.org/officeDocument/2006/relationships" xmlns:m="http://schemas.openxmlformats.org/officeDocument/2006/math" xmlns:v="urn:schemas-microsoft-com:vml" xmlns:wp14="http://schemas.microsoft.com/office/word/2010/wordprocessingDrawing" xmlns:wp="http://schemas.openxmlformats.org/drawingml/2006/wordprocessingDrawing" xmlns:w10="urn:schemas-microsoft-com:office:word" xmlns:w="http://schemas.openxmlformats.org/wordprocessingml/2006/main" xmlns:w14="http://schemas.microsoft.com/office/word/2010/wordml" xmlns:w15="http://schemas.microsoft.com/office/word/2012/wordml" xmlns:w16cex="http://schemas.microsoft.com/office/word/2018/wordml/cex" xmlns:w16cid="http://schemas.microsoft.com/office/word/2016/wordml/cid" xmlns:w16="http://schemas.microsoft.com/office/word/2018/wordml" xmlns:w16sdtdh="http://schemas.microsoft.com/office/word/2020/wordml/sdtdatahash" xmlns:w16se="http://schemas.microsoft.com/office/word/2015/wordml/symex" xmlns:wpg="http://schemas.microsoft.com/office/word/2010/wordprocessingGroup" xmlns:wpi="http://schemas.microsoft.com/office/word/2010/wordprocessingInk" xmlns:wne="http://schemas.microsoft.com/office/word/2006/wordml" xmlns:wps="http://schemas.microsoft.com/office/word/2010/wordprocessingShape" mc:Ignorable="w14 w15 w16se w16cid w16 w16cex w16sdtdh wp14">
+<w:ftr xmlns:wpc="http://schemas.microsoft.com/office/word/2010/wordprocessingCanvas" xmlns:cx="http://schemas.microsoft.com/office/drawing/2014/chartex" xmlns:cx1="http://schemas.microsoft.com/office/drawing/2015/9/8/chartex" xmlns:cx2="http://schemas.microsoft.com/office/drawing/2015/10/21/chartex" xmlns:cx3="http://schemas.microsoft.com/office/drawing/2016/5/9/chartex" xmlns:cx4="http://schemas.microsoft.com/office/drawing/2016/5/10/chartex" xmlns:cx5="http://schemas.microsoft.com/office/drawing/2016/5/11/chartex" xmlns:cx6="http://schemas.microsoft.com/office/drawing/2016/5/12/chartex" xmlns:cx7="http://schemas.microsoft.com/office/drawing/2016/5/13/chartex" xmlns:cx8="http://schemas.microsoft.com/office/drawing/2016/5/14/chartex" xmlns:mc="http://schemas.openxmlformats.org/markup-compatibility/2006" xmlns:aink="http://schemas.microsoft.com/office/drawing/2016/ink" xmlns:am3d="http://schemas.microsoft.com/office/drawing/2017/model3d" xmlns:o="urn:schemas-microsoft-com:office:office" xmlns:oel="http://schemas.microsoft.com/office/2019/extlst" xmlns:r="http://schemas.openxmlformats.org/officeDocument/2006/relationships" xmlns:m="http://schemas.openxmlformats.org/officeDocument/2006/math" xmlns:v="urn:schemas-microsoft-com:vml" xmlns:wp14="http://schemas.microsoft.com/office/word/2010/wordprocessingDrawing" xmlns:wp="http://schemas.openxmlformats.org/drawingml/2006/wordprocessingDrawing" xmlns:w10="urn:schemas-microsoft-com:office:word" xmlns:w="http://schemas.openxmlformats.org/wordprocessingml/2006/main" xmlns:w14="http://schemas.microsoft.com/office/word/2010/wordml" xmlns:w15="http://schemas.microsoft.com/office/word/2012/wordml" xmlns:w16cex="http://schemas.microsoft.com/office/word/2018/wordml/cex" xmlns:w16cid="http://schemas.microsoft.com/office/word/2016/wordml/cid" xmlns:w16="http://schemas.microsoft.com/office/word/2018/wordml" xmlns:w16du="http://schemas.microsoft.com/office/word/2023/wordml/word16du" xmlns:w16sdtdh="http://schemas.microsoft.com/office/word/2020/wordml/sdtdatahash" xmlns:w16se="http://schemas.microsoft.com/office/word/2015/wordml/symex" xmlns:wpg="http://schemas.microsoft.com/office/word/2010/wordprocessingGroup" xmlns:wpi="http://schemas.microsoft.com/office/word/2010/wordprocessingInk" xmlns:wne="http://schemas.microsoft.com/office/word/2006/wordml" xmlns:wps="http://schemas.microsoft.com/office/word/2010/wordprocessingShape" mc:Ignorable="w14 w15 w16se w16cid w16 w16cex w16sdtdh w16du wp14">
   <w:p>
     <w:pPr>
       <w:pStyle w:val="Footer"/>
@@ -9085,7 +6682,7 @@
 </file>
 
 <file path=word/footer2.xml><?xml version="1.0" encoding="utf-8"?>
-<w:ftr xmlns:wpc="http://schemas.microsoft.com/office/word/2010/wordprocessingCanvas" xmlns:cx="http://schemas.microsoft.com/office/drawing/2014/chartex" xmlns:cx1="http://schemas.microsoft.com/office/drawing/2015/9/8/chartex" xmlns:cx2="http://schemas.microsoft.com/office/drawing/2015/10/21/chartex" xmlns:cx3="http://schemas.microsoft.com/office/drawing/2016/5/9/chartex" xmlns:cx4="http://schemas.microsoft.com/office/drawing/2016/5/10/chartex" xmlns:cx5="http://schemas.microsoft.com/office/drawing/2016/5/11/chartex" xmlns:cx6="http://schemas.microsoft.com/office/drawing/2016/5/12/chartex" xmlns:cx7="http://schemas.microsoft.com/office/drawing/2016/5/13/chartex" xmlns:cx8="http://schemas.microsoft.com/office/drawing/2016/5/14/chartex" xmlns:mc="http://schemas.openxmlformats.org/markup-compatibility/2006" xmlns:aink="http://schemas.microsoft.com/office/drawing/2016/ink" xmlns:am3d="http://schemas.microsoft.com/office/drawing/2017/model3d" xmlns:o="urn:schemas-microsoft-com:office:office" xmlns:oel="http://schemas.microsoft.com/office/2019/extlst" xmlns:r="http://schemas.openxmlformats.org/officeDocument/2006/relationships" xmlns:m="http://schemas.openxmlformats.org/officeDocument/2006/math" xmlns:v="urn:schemas-microsoft-com:vml" xmlns:wp14="http://schemas.microsoft.com/office/word/2010/wordprocessingDrawing" xmlns:wp="http://schemas.openxmlformats.org/drawingml/2006/wordprocessingDrawing" xmlns:w10="urn:schemas-microsoft-com:office:word" xmlns:w="http://schemas.openxmlformats.org/wordprocessingml/2006/main" xmlns:w14="http://schemas.microsoft.com/office/word/2010/wordml" xmlns:w15="http://schemas.microsoft.com/office/word/2012/wordml" xmlns:w16cex="http://schemas.microsoft.com/office/word/2018/wordml/cex" xmlns:w16cid="http://schemas.microsoft.com/office/word/2016/wordml/cid" xmlns:w16="http://schemas.microsoft.com/office/word/2018/wordml" xmlns:w16sdtdh="http://schemas.microsoft.com/office/word/2020/wordml/sdtdatahash" xmlns:w16se="http://schemas.microsoft.com/office/word/2015/wordml/symex" xmlns:wpg="http://schemas.microsoft.com/office/word/2010/wordprocessingGroup" xmlns:wpi="http://schemas.microsoft.com/office/word/2010/wordprocessingInk" xmlns:wne="http://schemas.microsoft.com/office/word/2006/wordml" xmlns:wps="http://schemas.microsoft.com/office/word/2010/wordprocessingShape" mc:Ignorable="w14 w15 w16se w16cid w16 w16cex w16sdtdh wp14">
+<w:ftr xmlns:wpc="http://schemas.microsoft.com/office/word/2010/wordprocessingCanvas" xmlns:cx="http://schemas.microsoft.com/office/drawing/2014/chartex" xmlns:cx1="http://schemas.microsoft.com/office/drawing/2015/9/8/chartex" xmlns:cx2="http://schemas.microsoft.com/office/drawing/2015/10/21/chartex" xmlns:cx3="http://schemas.microsoft.com/office/drawing/2016/5/9/chartex" xmlns:cx4="http://schemas.microsoft.com/office/drawing/2016/5/10/chartex" xmlns:cx5="http://schemas.microsoft.com/office/drawing/2016/5/11/chartex" xmlns:cx6="http://schemas.microsoft.com/office/drawing/2016/5/12/chartex" xmlns:cx7="http://schemas.microsoft.com/office/drawing/2016/5/13/chartex" xmlns:cx8="http://schemas.microsoft.com/office/drawing/2016/5/14/chartex" xmlns:mc="http://schemas.openxmlformats.org/markup-compatibility/2006" xmlns:aink="http://schemas.microsoft.com/office/drawing/2016/ink" xmlns:am3d="http://schemas.microsoft.com/office/drawing/2017/model3d" xmlns:o="urn:schemas-microsoft-com:office:office" xmlns:oel="http://schemas.microsoft.com/office/2019/extlst" xmlns:r="http://schemas.openxmlformats.org/officeDocument/2006/relationships" xmlns:m="http://schemas.openxmlformats.org/officeDocument/2006/math" xmlns:v="urn:schemas-microsoft-com:vml" xmlns:wp14="http://schemas.microsoft.com/office/word/2010/wordprocessingDrawing" xmlns:wp="http://schemas.openxmlformats.org/drawingml/2006/wordprocessingDrawing" xmlns:w10="urn:schemas-microsoft-com:office:word" xmlns:w="http://schemas.openxmlformats.org/wordprocessingml/2006/main" xmlns:w14="http://schemas.microsoft.com/office/word/2010/wordml" xmlns:w15="http://schemas.microsoft.com/office/word/2012/wordml" xmlns:w16cex="http://schemas.microsoft.com/office/word/2018/wordml/cex" xmlns:w16cid="http://schemas.microsoft.com/office/word/2016/wordml/cid" xmlns:w16="http://schemas.microsoft.com/office/word/2018/wordml" xmlns:w16du="http://schemas.microsoft.com/office/word/2023/wordml/word16du" xmlns:w16sdtdh="http://schemas.microsoft.com/office/word/2020/wordml/sdtdatahash" xmlns:w16se="http://schemas.microsoft.com/office/word/2015/wordml/symex" xmlns:wpg="http://schemas.microsoft.com/office/word/2010/wordprocessingGroup" xmlns:wpi="http://schemas.microsoft.com/office/word/2010/wordprocessingInk" xmlns:wne="http://schemas.microsoft.com/office/word/2006/wordml" xmlns:wps="http://schemas.microsoft.com/office/word/2010/wordprocessingShape" mc:Ignorable="w14 w15 w16se w16cid w16 w16cex w16sdtdh w16du wp14">
   <w:tbl>
     <w:tblPr>
       <w:tblStyle w:val="TableGrid"/>
@@ -9283,7 +6880,7 @@
 </file>
 
 <file path=word/footer3.xml><?xml version="1.0" encoding="utf-8"?>
-<w:ftr xmlns:wpc="http://schemas.microsoft.com/office/word/2010/wordprocessingCanvas" xmlns:cx="http://schemas.microsoft.com/office/drawing/2014/chartex" xmlns:cx1="http://schemas.microsoft.com/office/drawing/2015/9/8/chartex" xmlns:cx2="http://schemas.microsoft.com/office/drawing/2015/10/21/chartex" xmlns:cx3="http://schemas.microsoft.com/office/drawing/2016/5/9/chartex" xmlns:cx4="http://schemas.microsoft.com/office/drawing/2016/5/10/chartex" xmlns:cx5="http://schemas.microsoft.com/office/drawing/2016/5/11/chartex" xmlns:cx6="http://schemas.microsoft.com/office/drawing/2016/5/12/chartex" xmlns:cx7="http://schemas.microsoft.com/office/drawing/2016/5/13/chartex" xmlns:cx8="http://schemas.microsoft.com/office/drawing/2016/5/14/chartex" xmlns:mc="http://schemas.openxmlformats.org/markup-compatibility/2006" xmlns:aink="http://schemas.microsoft.com/office/drawing/2016/ink" xmlns:am3d="http://schemas.microsoft.com/office/drawing/2017/model3d" xmlns:o="urn:schemas-microsoft-com:office:office" xmlns:oel="http://schemas.microsoft.com/office/2019/extlst" xmlns:r="http://schemas.openxmlformats.org/officeDocument/2006/relationships" xmlns:m="http://schemas.openxmlformats.org/officeDocument/2006/math" xmlns:v="urn:schemas-microsoft-com:vml" xmlns:wp14="http://schemas.microsoft.com/office/word/2010/wordprocessingDrawing" xmlns:wp="http://schemas.openxmlformats.org/drawingml/2006/wordprocessingDrawing" xmlns:w10="urn:schemas-microsoft-com:office:word" xmlns:w="http://schemas.openxmlformats.org/wordprocessingml/2006/main" xmlns:w14="http://schemas.microsoft.com/office/word/2010/wordml" xmlns:w15="http://schemas.microsoft.com/office/word/2012/wordml" xmlns:w16cex="http://schemas.microsoft.com/office/word/2018/wordml/cex" xmlns:w16cid="http://schemas.microsoft.com/office/word/2016/wordml/cid" xmlns:w16="http://schemas.microsoft.com/office/word/2018/wordml" xmlns:w16sdtdh="http://schemas.microsoft.com/office/word/2020/wordml/sdtdatahash" xmlns:w16se="http://schemas.microsoft.com/office/word/2015/wordml/symex" xmlns:wpg="http://schemas.microsoft.com/office/word/2010/wordprocessingGroup" xmlns:wpi="http://schemas.microsoft.com/office/word/2010/wordprocessingInk" xmlns:wne="http://schemas.microsoft.com/office/word/2006/wordml" xmlns:wps="http://schemas.microsoft.com/office/word/2010/wordprocessingShape" mc:Ignorable="w14 w15 w16se w16cid w16 w16cex w16sdtdh wp14">
+<w:ftr xmlns:wpc="http://schemas.microsoft.com/office/word/2010/wordprocessingCanvas" xmlns:cx="http://schemas.microsoft.com/office/drawing/2014/chartex" xmlns:cx1="http://schemas.microsoft.com/office/drawing/2015/9/8/chartex" xmlns:cx2="http://schemas.microsoft.com/office/drawing/2015/10/21/chartex" xmlns:cx3="http://schemas.microsoft.com/office/drawing/2016/5/9/chartex" xmlns:cx4="http://schemas.microsoft.com/office/drawing/2016/5/10/chartex" xmlns:cx5="http://schemas.microsoft.com/office/drawing/2016/5/11/chartex" xmlns:cx6="http://schemas.microsoft.com/office/drawing/2016/5/12/chartex" xmlns:cx7="http://schemas.microsoft.com/office/drawing/2016/5/13/chartex" xmlns:cx8="http://schemas.microsoft.com/office/drawing/2016/5/14/chartex" xmlns:mc="http://schemas.openxmlformats.org/markup-compatibility/2006" xmlns:aink="http://schemas.microsoft.com/office/drawing/2016/ink" xmlns:am3d="http://schemas.microsoft.com/office/drawing/2017/model3d" xmlns:o="urn:schemas-microsoft-com:office:office" xmlns:oel="http://schemas.microsoft.com/office/2019/extlst" xmlns:r="http://schemas.openxmlformats.org/officeDocument/2006/relationships" xmlns:m="http://schemas.openxmlformats.org/officeDocument/2006/math" xmlns:v="urn:schemas-microsoft-com:vml" xmlns:wp14="http://schemas.microsoft.com/office/word/2010/wordprocessingDrawing" xmlns:wp="http://schemas.openxmlformats.org/drawingml/2006/wordprocessingDrawing" xmlns:w10="urn:schemas-microsoft-com:office:word" xmlns:w="http://schemas.openxmlformats.org/wordprocessingml/2006/main" xmlns:w14="http://schemas.microsoft.com/office/word/2010/wordml" xmlns:w15="http://schemas.microsoft.com/office/word/2012/wordml" xmlns:w16cex="http://schemas.microsoft.com/office/word/2018/wordml/cex" xmlns:w16cid="http://schemas.microsoft.com/office/word/2016/wordml/cid" xmlns:w16="http://schemas.microsoft.com/office/word/2018/wordml" xmlns:w16du="http://schemas.microsoft.com/office/word/2023/wordml/word16du" xmlns:w16sdtdh="http://schemas.microsoft.com/office/word/2020/wordml/sdtdatahash" xmlns:w16se="http://schemas.microsoft.com/office/word/2015/wordml/symex" xmlns:wpg="http://schemas.microsoft.com/office/word/2010/wordprocessingGroup" xmlns:wpi="http://schemas.microsoft.com/office/word/2010/wordprocessingInk" xmlns:wne="http://schemas.microsoft.com/office/word/2006/wordml" xmlns:wps="http://schemas.microsoft.com/office/word/2010/wordprocessingShape" mc:Ignorable="w14 w15 w16se w16cid w16 w16cex w16sdtdh w16du wp14">
   <w:p>
     <w:pPr>
       <w:pStyle w:val="Footer"/>
@@ -9411,7 +7008,7 @@
 </file>
 
 <file path=word/footnotes.xml><?xml version="1.0" encoding="utf-8"?>
-<w:footnotes xmlns:wpc="http://schemas.microsoft.com/office/word/2010/wordprocessingCanvas" xmlns:cx="http://schemas.microsoft.com/office/drawing/2014/chartex" xmlns:cx1="http://schemas.microsoft.com/office/drawing/2015/9/8/chartex" xmlns:cx2="http://schemas.microsoft.com/office/drawing/2015/10/21/chartex" xmlns:cx3="http://schemas.microsoft.com/office/drawing/2016/5/9/chartex" xmlns:cx4="http://schemas.microsoft.com/office/drawing/2016/5/10/chartex" xmlns:cx5="http://schemas.microsoft.com/office/drawing/2016/5/11/chartex" xmlns:cx6="http://schemas.microsoft.com/office/drawing/2016/5/12/chartex" xmlns:cx7="http://schemas.microsoft.com/office/drawing/2016/5/13/chartex" xmlns:cx8="http://schemas.microsoft.com/office/drawing/2016/5/14/chartex" xmlns:mc="http://schemas.openxmlformats.org/markup-compatibility/2006" xmlns:aink="http://schemas.microsoft.com/office/drawing/2016/ink" xmlns:am3d="http://schemas.microsoft.com/office/drawing/2017/model3d" xmlns:o="urn:schemas-microsoft-com:office:office" xmlns:oel="http://schemas.microsoft.com/office/2019/extlst" xmlns:r="http://schemas.openxmlformats.org/officeDocument/2006/relationships" xmlns:m="http://schemas.openxmlformats.org/officeDocument/2006/math" xmlns:v="urn:schemas-microsoft-com:vml" xmlns:wp14="http://schemas.microsoft.com/office/word/2010/wordprocessingDrawing" xmlns:wp="http://schemas.openxmlformats.org/drawingml/2006/wordprocessingDrawing" xmlns:w10="urn:schemas-microsoft-com:office:word" xmlns:w="http://schemas.openxmlformats.org/wordprocessingml/2006/main" xmlns:w14="http://schemas.microsoft.com/office/word/2010/wordml" xmlns:w15="http://schemas.microsoft.com/office/word/2012/wordml" xmlns:w16cex="http://schemas.microsoft.com/office/word/2018/wordml/cex" xmlns:w16cid="http://schemas.microsoft.com/office/word/2016/wordml/cid" xmlns:w16="http://schemas.microsoft.com/office/word/2018/wordml" xmlns:w16sdtdh="http://schemas.microsoft.com/office/word/2020/wordml/sdtdatahash" xmlns:w16se="http://schemas.microsoft.com/office/word/2015/wordml/symex" xmlns:wpg="http://schemas.microsoft.com/office/word/2010/wordprocessingGroup" xmlns:wpi="http://schemas.microsoft.com/office/word/2010/wordprocessingInk" xmlns:wne="http://schemas.microsoft.com/office/word/2006/wordml" xmlns:wps="http://schemas.microsoft.com/office/word/2010/wordprocessingShape" mc:Ignorable="w14 w15 w16se w16cid w16 w16cex w16sdtdh wp14">
+<w:footnotes xmlns:wpc="http://schemas.microsoft.com/office/word/2010/wordprocessingCanvas" xmlns:cx="http://schemas.microsoft.com/office/drawing/2014/chartex" xmlns:cx1="http://schemas.microsoft.com/office/drawing/2015/9/8/chartex" xmlns:cx2="http://schemas.microsoft.com/office/drawing/2015/10/21/chartex" xmlns:cx3="http://schemas.microsoft.com/office/drawing/2016/5/9/chartex" xmlns:cx4="http://schemas.microsoft.com/office/drawing/2016/5/10/chartex" xmlns:cx5="http://schemas.microsoft.com/office/drawing/2016/5/11/chartex" xmlns:cx6="http://schemas.microsoft.com/office/drawing/2016/5/12/chartex" xmlns:cx7="http://schemas.microsoft.com/office/drawing/2016/5/13/chartex" xmlns:cx8="http://schemas.microsoft.com/office/drawing/2016/5/14/chartex" xmlns:mc="http://schemas.openxmlformats.org/markup-compatibility/2006" xmlns:aink="http://schemas.microsoft.com/office/drawing/2016/ink" xmlns:am3d="http://schemas.microsoft.com/office/drawing/2017/model3d" xmlns:o="urn:schemas-microsoft-com:office:office" xmlns:oel="http://schemas.microsoft.com/office/2019/extlst" xmlns:r="http://schemas.openxmlformats.org/officeDocument/2006/relationships" xmlns:m="http://schemas.openxmlformats.org/officeDocument/2006/math" xmlns:v="urn:schemas-microsoft-com:vml" xmlns:wp14="http://schemas.microsoft.com/office/word/2010/wordprocessingDrawing" xmlns:wp="http://schemas.openxmlformats.org/drawingml/2006/wordprocessingDrawing" xmlns:w10="urn:schemas-microsoft-com:office:word" xmlns:w="http://schemas.openxmlformats.org/wordprocessingml/2006/main" xmlns:w14="http://schemas.microsoft.com/office/word/2010/wordml" xmlns:w15="http://schemas.microsoft.com/office/word/2012/wordml" xmlns:w16cex="http://schemas.microsoft.com/office/word/2018/wordml/cex" xmlns:w16cid="http://schemas.microsoft.com/office/word/2016/wordml/cid" xmlns:w16="http://schemas.microsoft.com/office/word/2018/wordml" xmlns:w16du="http://schemas.microsoft.com/office/word/2023/wordml/word16du" xmlns:w16sdtdh="http://schemas.microsoft.com/office/word/2020/wordml/sdtdatahash" xmlns:w16se="http://schemas.microsoft.com/office/word/2015/wordml/symex" xmlns:wpg="http://schemas.microsoft.com/office/word/2010/wordprocessingGroup" xmlns:wpi="http://schemas.microsoft.com/office/word/2010/wordprocessingInk" xmlns:wne="http://schemas.microsoft.com/office/word/2006/wordml" xmlns:wps="http://schemas.microsoft.com/office/word/2010/wordprocessingShape" mc:Ignorable="w14 w15 w16se w16cid w16 w16cex w16sdtdh w16du wp14">
   <w:footnote w:type="separator" w:id="-1">
     <w:p>
       <w:r>
@@ -9430,7 +7027,7 @@
 </file>
 
 <file path=word/numbering.xml><?xml version="1.0" encoding="utf-8"?>
-<w:numbering xmlns:wpc="http://schemas.microsoft.com/office/word/2010/wordprocessingCanvas" xmlns:cx="http://schemas.microsoft.com/office/drawing/2014/chartex" xmlns:cx1="http://schemas.microsoft.com/office/drawing/2015/9/8/chartex" xmlns:cx2="http://schemas.microsoft.com/office/drawing/2015/10/21/chartex" xmlns:cx3="http://schemas.microsoft.com/office/drawing/2016/5/9/chartex" xmlns:cx4="http://schemas.microsoft.com/office/drawing/2016/5/10/chartex" xmlns:cx5="http://schemas.microsoft.com/office/drawing/2016/5/11/chartex" xmlns:cx6="http://schemas.microsoft.com/office/drawing/2016/5/12/chartex" xmlns:cx7="http://schemas.microsoft.com/office/drawing/2016/5/13/chartex" xmlns:cx8="http://schemas.microsoft.com/office/drawing/2016/5/14/chartex" xmlns:mc="http://schemas.openxmlformats.org/markup-compatibility/2006" xmlns:aink="http://schemas.microsoft.com/office/drawing/2016/ink" xmlns:am3d="http://schemas.microsoft.com/office/drawing/2017/model3d" xmlns:o="urn:schemas-microsoft-com:office:office" xmlns:oel="http://schemas.microsoft.com/office/2019/extlst" xmlns:r="http://schemas.openxmlformats.org/officeDocument/2006/relationships" xmlns:m="http://schemas.openxmlformats.org/officeDocument/2006/math" xmlns:v="urn:schemas-microsoft-com:vml" xmlns:wp14="http://schemas.microsoft.com/office/word/2010/wordprocessingDrawing" xmlns:wp="http://schemas.openxmlformats.org/drawingml/2006/wordprocessingDrawing" xmlns:w10="urn:schemas-microsoft-com:office:word" xmlns:w="http://schemas.openxmlformats.org/wordprocessingml/2006/main" xmlns:w14="http://schemas.microsoft.com/office/word/2010/wordml" xmlns:w15="http://schemas.microsoft.com/office/word/2012/wordml" xmlns:w16cex="http://schemas.microsoft.com/office/word/2018/wordml/cex" xmlns:w16cid="http://schemas.microsoft.com/office/word/2016/wordml/cid" xmlns:w16="http://schemas.microsoft.com/office/word/2018/wordml" xmlns:w16sdtdh="http://schemas.microsoft.com/office/word/2020/wordml/sdtdatahash" xmlns:w16se="http://schemas.microsoft.com/office/word/2015/wordml/symex" xmlns:wpg="http://schemas.microsoft.com/office/word/2010/wordprocessingGroup" xmlns:wpi="http://schemas.microsoft.com/office/word/2010/wordprocessingInk" xmlns:wne="http://schemas.microsoft.com/office/word/2006/wordml" xmlns:wps="http://schemas.microsoft.com/office/word/2010/wordprocessingShape" mc:Ignorable="w14 w15 w16se w16cid w16 w16cex w16sdtdh wp14">
+<w:numbering xmlns:wpc="http://schemas.microsoft.com/office/word/2010/wordprocessingCanvas" xmlns:cx="http://schemas.microsoft.com/office/drawing/2014/chartex" xmlns:cx1="http://schemas.microsoft.com/office/drawing/2015/9/8/chartex" xmlns:cx2="http://schemas.microsoft.com/office/drawing/2015/10/21/chartex" xmlns:cx3="http://schemas.microsoft.com/office/drawing/2016/5/9/chartex" xmlns:cx4="http://schemas.microsoft.com/office/drawing/2016/5/10/chartex" xmlns:cx5="http://schemas.microsoft.com/office/drawing/2016/5/11/chartex" xmlns:cx6="http://schemas.microsoft.com/office/drawing/2016/5/12/chartex" xmlns:cx7="http://schemas.microsoft.com/office/drawing/2016/5/13/chartex" xmlns:cx8="http://schemas.microsoft.com/office/drawing/2016/5/14/chartex" xmlns:mc="http://schemas.openxmlformats.org/markup-compatibility/2006" xmlns:aink="http://schemas.microsoft.com/office/drawing/2016/ink" xmlns:am3d="http://schemas.microsoft.com/office/drawing/2017/model3d" xmlns:o="urn:schemas-microsoft-com:office:office" xmlns:oel="http://schemas.microsoft.com/office/2019/extlst" xmlns:r="http://schemas.openxmlformats.org/officeDocument/2006/relationships" xmlns:m="http://schemas.openxmlformats.org/officeDocument/2006/math" xmlns:v="urn:schemas-microsoft-com:vml" xmlns:wp14="http://schemas.microsoft.com/office/word/2010/wordprocessingDrawing" xmlns:wp="http://schemas.openxmlformats.org/drawingml/2006/wordprocessingDrawing" xmlns:w10="urn:schemas-microsoft-com:office:word" xmlns:w="http://schemas.openxmlformats.org/wordprocessingml/2006/main" xmlns:w14="http://schemas.microsoft.com/office/word/2010/wordml" xmlns:w15="http://schemas.microsoft.com/office/word/2012/wordml" xmlns:w16cex="http://schemas.microsoft.com/office/word/2018/wordml/cex" xmlns:w16cid="http://schemas.microsoft.com/office/word/2016/wordml/cid" xmlns:w16="http://schemas.microsoft.com/office/word/2018/wordml" xmlns:w16du="http://schemas.microsoft.com/office/word/2023/wordml/word16du" xmlns:w16sdtdh="http://schemas.microsoft.com/office/word/2020/wordml/sdtdatahash" xmlns:w16se="http://schemas.microsoft.com/office/word/2015/wordml/symex" xmlns:wpg="http://schemas.microsoft.com/office/word/2010/wordprocessingGroup" xmlns:wpi="http://schemas.microsoft.com/office/word/2010/wordprocessingInk" xmlns:wne="http://schemas.microsoft.com/office/word/2006/wordml" xmlns:wps="http://schemas.microsoft.com/office/word/2010/wordprocessingShape" mc:Ignorable="w14 w15 w16se w16cid w16 w16cex w16sdtdh w16du wp14">
   <w:abstractNum w:abstractNumId="0" w15:restartNumberingAfterBreak="0">
     <w:nsid w:val="17DE59AC"/>
     <w:multiLevelType w:val="hybridMultilevel"/>
@@ -9654,7 +7251,7 @@
 </file>
 
 <file path=word/styles.xml><?xml version="1.0" encoding="utf-8"?>
-<w:styles xmlns:mc="http://schemas.openxmlformats.org/markup-compatibility/2006" xmlns:r="http://schemas.openxmlformats.org/officeDocument/2006/relationships" xmlns:w="http://schemas.openxmlformats.org/wordprocessingml/2006/main" xmlns:w14="http://schemas.microsoft.com/office/word/2010/wordml" xmlns:w15="http://schemas.microsoft.com/office/word/2012/wordml" xmlns:w16cex="http://schemas.microsoft.com/office/word/2018/wordml/cex" xmlns:w16cid="http://schemas.microsoft.com/office/word/2016/wordml/cid" xmlns:w16="http://schemas.microsoft.com/office/word/2018/wordml" xmlns:w16sdtdh="http://schemas.microsoft.com/office/word/2020/wordml/sdtdatahash" xmlns:w16se="http://schemas.microsoft.com/office/word/2015/wordml/symex" mc:Ignorable="w14 w15 w16se w16cid w16 w16cex w16sdtdh">
+<w:styles xmlns:mc="http://schemas.openxmlformats.org/markup-compatibility/2006" xmlns:r="http://schemas.openxmlformats.org/officeDocument/2006/relationships" xmlns:w="http://schemas.openxmlformats.org/wordprocessingml/2006/main" xmlns:w14="http://schemas.microsoft.com/office/word/2010/wordml" xmlns:w15="http://schemas.microsoft.com/office/word/2012/wordml" xmlns:w16cex="http://schemas.microsoft.com/office/word/2018/wordml/cex" xmlns:w16cid="http://schemas.microsoft.com/office/word/2016/wordml/cid" xmlns:w16="http://schemas.microsoft.com/office/word/2018/wordml" xmlns:w16du="http://schemas.microsoft.com/office/word/2023/wordml/word16du" xmlns:w16sdtdh="http://schemas.microsoft.com/office/word/2020/wordml/sdtdatahash" xmlns:w16se="http://schemas.microsoft.com/office/word/2015/wordml/symex" mc:Ignorable="w14 w15 w16se w16cid w16 w16cex w16sdtdh w16du">
   <w:docDefaults>
     <w:rPrDefault>
       <w:rPr>
@@ -10893,6 +8490,10 @@
 </file>
 
 <file path=customXml/item1.xml><?xml version="1.0" encoding="utf-8"?>
+<b:Sources xmlns:b="http://schemas.openxmlformats.org/officeDocument/2006/bibliography" xmlns="http://schemas.openxmlformats.org/officeDocument/2006/bibliography" SelectedStyle="\APASixthEditionOfficeOnline.xsl" StyleName="APA" Version="6"/>
+</file>
+
+<file path=customXml/item2.xml><?xml version="1.0" encoding="utf-8"?>
 <ct:contentTypeSchema xmlns:ct="http://schemas.microsoft.com/office/2006/metadata/contentType" xmlns:ma="http://schemas.microsoft.com/office/2006/metadata/properties/metaAttributes" ct:_="" ma:_="" ma:contentTypeName="_CtTemplate" ma:contentTypeID="0x01010064A5FDCCFB03F540B94405305D7DE14F00A4F8B82F7CEF57469A8FE5CEAB7A0EE0" ma:contentTypeVersion="55" ma:contentTypeDescription="Part of Template Management with Site Columns representing custom attributes." ma:contentTypeScope="" ma:versionID="e48abcd8da7fe05ec90dabdfbb8c2749">
   <xsd:schema xmlns:xsd="http://www.w3.org/2001/XMLSchema" xmlns:xs="http://www.w3.org/2001/XMLSchema" xmlns:p="http://schemas.microsoft.com/office/2006/metadata/properties" xmlns:ns2="f336f4fe-8719-4ea2-b5d6-29b3a580aeb4" xmlns:ns3="b57b892a-dd61-4bba-b372-a8d93da2c7e6" targetNamespace="http://schemas.microsoft.com/office/2006/metadata/properties" ma:root="true" ma:fieldsID="4c733adc908683170864ffc34cec60fa" ns2:_="" ns3:_="">
     <xsd:import namespace="f336f4fe-8719-4ea2-b5d6-29b3a580aeb4"/>
@@ -11214,11 +8815,16 @@
 </ct:contentTypeSchema>
 </file>
 
-<file path=customXml/item2.xml><?xml version="1.0" encoding="utf-8"?>
-<b:Sources xmlns:b="http://schemas.openxmlformats.org/officeDocument/2006/bibliography" xmlns="http://schemas.openxmlformats.org/officeDocument/2006/bibliography" SelectedStyle="\APASixthEditionOfficeOnline.xsl" StyleName="APA" Version="6"/>
+<file path=customXml/item3.xml><?xml version="1.0" encoding="utf-8"?>
+<?mso-contentType ?>
+<FormTemplates xmlns="http://schemas.microsoft.com/sharepoint/v3/contenttype/forms">
+  <Display>DocumentLibraryForm</Display>
+  <Edit>DocumentLibraryForm</Edit>
+  <New>DocumentLibraryForm</New>
+</FormTemplates>
 </file>
 
-<file path=customXml/item3.xml><?xml version="1.0" encoding="utf-8"?>
+<file path=customXml/item4.xml><?xml version="1.0" encoding="utf-8"?>
 <p:properties xmlns:p="http://schemas.microsoft.com/office/2006/metadata/properties" xmlns:xsi="http://www.w3.org/2001/XMLSchema-instance" xmlns:pc="http://schemas.microsoft.com/office/infopath/2007/PartnerControls">
   <documentManagement>
     <Stage xmlns="f336f4fe-8719-4ea2-b5d6-29b3a580aeb4">Draft</Stage>
@@ -11236,20 +8842,7 @@
 </p:properties>
 </file>
 
-<file path=customXml/item4.xml><?xml version="1.0" encoding="utf-8"?>
-<?mso-contentType ?>
-<FormTemplates xmlns="http://schemas.microsoft.com/sharepoint/v3/contenttype/forms">
-  <Display>DocumentLibraryForm</Display>
-  <Edit>DocumentLibraryForm</Edit>
-  <New>DocumentLibraryForm</New>
-</FormTemplates>
-</file>
-
 <file path=customXml/itemProps1.xml><?xml version="1.0" encoding="utf-8"?>
-<ds:datastoreItem xmlns:ds="http://schemas.openxmlformats.org/officeDocument/2006/customXml" ds:itemID="{10B2970C-C386-4A2E-911A-B8E1B38E0B4F}"/>
-</file>
-
-<file path=customXml/itemProps2.xml><?xml version="1.0" encoding="utf-8"?>
 <ds:datastoreItem xmlns:ds="http://schemas.openxmlformats.org/officeDocument/2006/customXml" ds:itemID="{5C627932-C981-4CFE-9BA8-667150120D32}">
   <ds:schemaRefs>
     <ds:schemaRef ds:uri="http://schemas.openxmlformats.org/officeDocument/2006/bibliography"/>
@@ -11257,7 +8850,34 @@
 </ds:datastoreItem>
 </file>
 
+<file path=customXml/itemProps2.xml><?xml version="1.0" encoding="utf-8"?>
+<ds:datastoreItem xmlns:ds="http://schemas.openxmlformats.org/officeDocument/2006/customXml" ds:itemID="{10B2970C-C386-4A2E-911A-B8E1B38E0B4F}">
+  <ds:schemaRefs>
+    <ds:schemaRef ds:uri="http://schemas.microsoft.com/office/2006/metadata/contentType"/>
+    <ds:schemaRef ds:uri="http://schemas.microsoft.com/office/2006/metadata/properties/metaAttributes"/>
+    <ds:schemaRef ds:uri="http://www.w3.org/2001/XMLSchema"/>
+    <ds:schemaRef ds:uri="http://schemas.microsoft.com/office/2006/metadata/properties"/>
+    <ds:schemaRef ds:uri="f336f4fe-8719-4ea2-b5d6-29b3a580aeb4"/>
+    <ds:schemaRef ds:uri="b57b892a-dd61-4bba-b372-a8d93da2c7e6"/>
+    <ds:schemaRef ds:uri="http://schemas.microsoft.com/office/2006/documentManagement/types"/>
+    <ds:schemaRef ds:uri="http://schemas.microsoft.com/office/infopath/2007/PartnerControls"/>
+    <ds:schemaRef ds:uri="http://schemas.openxmlformats.org/package/2006/metadata/core-properties"/>
+    <ds:schemaRef ds:uri="http://purl.org/dc/elements/1.1/"/>
+    <ds:schemaRef ds:uri="http://purl.org/dc/terms/"/>
+    <ds:schemaRef ds:uri="http://schemas.microsoft.com/internal/obd"/>
+  </ds:schemaRefs>
+</ds:datastoreItem>
+</file>
+
 <file path=customXml/itemProps3.xml><?xml version="1.0" encoding="utf-8"?>
+<ds:datastoreItem xmlns:ds="http://schemas.openxmlformats.org/officeDocument/2006/customXml" ds:itemID="{B979ABCF-6006-4211-8C04-D08E1C55C8F9}">
+  <ds:schemaRefs>
+    <ds:schemaRef ds:uri="http://schemas.microsoft.com/sharepoint/v3/contenttype/forms"/>
+  </ds:schemaRefs>
+</ds:datastoreItem>
+</file>
+
+<file path=customXml/itemProps4.xml><?xml version="1.0" encoding="utf-8"?>
 <ds:datastoreItem xmlns:ds="http://schemas.openxmlformats.org/officeDocument/2006/customXml" ds:itemID="{167D3FB0-0D1A-4A81-8A96-EE2F37F3B125}">
   <ds:schemaRefs>
     <ds:schemaRef ds:uri="http://schemas.microsoft.com/office/2006/metadata/properties"/>
@@ -11267,14 +8887,6 @@
 </ds:datastoreItem>
 </file>
 
-<file path=customXml/itemProps4.xml><?xml version="1.0" encoding="utf-8"?>
-<ds:datastoreItem xmlns:ds="http://schemas.openxmlformats.org/officeDocument/2006/customXml" ds:itemID="{B979ABCF-6006-4211-8C04-D08E1C55C8F9}">
-  <ds:schemaRefs>
-    <ds:schemaRef ds:uri="http://schemas.microsoft.com/sharepoint/v3/contenttype/forms"/>
-  </ds:schemaRefs>
-</ds:datastoreItem>
-</file>
-
 <file path=docMetadata/LabelInfo.xml><?xml version="1.0" encoding="utf-8"?>
 <clbl:labelList xmlns:clbl="http://schemas.microsoft.com/office/2020/mipLabelMetadata">
   <clbl:label id="{95c71a0f-75e1-4c8f-90e2-641c9351dd98}" enabled="1" method="Standard" siteId="{3e0088dc-0629-4ae6-aa8c-813e7a296f50}" contentBits="2" removed="0"/>

</xml_diff>

<commit_message>
CIV-15265 document text from claimant to defendant (#5418)
* Updated text in document from claimant to defendant

* update wording

---------

Co-authored-by: sankaviv1 <95748224+sankaviv1@users.noreply.github.com>
</commit_message>
<xml_diff>
--- a/docker/docmosis/templates/CV-SPC-HRN-ENG-01357.docx
+++ b/docker/docmosis/templates/CV-SPC-HRN-ENG-01357.docx
@@ -1,6 +1,6 @@
 
 <file path=word/document.xml><?xml version="1.0" encoding="utf-8"?>
-<w:document xmlns:wpc="http://schemas.microsoft.com/office/word/2010/wordprocessingCanvas" xmlns:cx="http://schemas.microsoft.com/office/drawing/2014/chartex" xmlns:cx1="http://schemas.microsoft.com/office/drawing/2015/9/8/chartex" xmlns:cx2="http://schemas.microsoft.com/office/drawing/2015/10/21/chartex" xmlns:cx3="http://schemas.microsoft.com/office/drawing/2016/5/9/chartex" xmlns:cx4="http://schemas.microsoft.com/office/drawing/2016/5/10/chartex" xmlns:cx5="http://schemas.microsoft.com/office/drawing/2016/5/11/chartex" xmlns:cx6="http://schemas.microsoft.com/office/drawing/2016/5/12/chartex" xmlns:cx7="http://schemas.microsoft.com/office/drawing/2016/5/13/chartex" xmlns:cx8="http://schemas.microsoft.com/office/drawing/2016/5/14/chartex" xmlns:mc="http://schemas.openxmlformats.org/markup-compatibility/2006" xmlns:aink="http://schemas.microsoft.com/office/drawing/2016/ink" xmlns:am3d="http://schemas.microsoft.com/office/drawing/2017/model3d" xmlns:o="urn:schemas-microsoft-com:office:office" xmlns:oel="http://schemas.microsoft.com/office/2019/extlst" xmlns:r="http://schemas.openxmlformats.org/officeDocument/2006/relationships" xmlns:m="http://schemas.openxmlformats.org/officeDocument/2006/math" xmlns:v="urn:schemas-microsoft-com:vml" xmlns:wp14="http://schemas.microsoft.com/office/word/2010/wordprocessingDrawing" xmlns:wp="http://schemas.openxmlformats.org/drawingml/2006/wordprocessingDrawing" xmlns:w10="urn:schemas-microsoft-com:office:word" xmlns:w="http://schemas.openxmlformats.org/wordprocessingml/2006/main" xmlns:w14="http://schemas.microsoft.com/office/word/2010/wordml" xmlns:w15="http://schemas.microsoft.com/office/word/2012/wordml" xmlns:w16cex="http://schemas.microsoft.com/office/word/2018/wordml/cex" xmlns:w16cid="http://schemas.microsoft.com/office/word/2016/wordml/cid" xmlns:w16="http://schemas.microsoft.com/office/word/2018/wordml" xmlns:w16sdtdh="http://schemas.microsoft.com/office/word/2020/wordml/sdtdatahash" xmlns:w16se="http://schemas.microsoft.com/office/word/2015/wordml/symex" xmlns:wpg="http://schemas.microsoft.com/office/word/2010/wordprocessingGroup" xmlns:wpi="http://schemas.microsoft.com/office/word/2010/wordprocessingInk" xmlns:wne="http://schemas.microsoft.com/office/word/2006/wordml" xmlns:wps="http://schemas.microsoft.com/office/word/2010/wordprocessingShape" mc:Ignorable="w14 w15 w16se w16cid w16 w16cex w16sdtdh wp14">
+<w:document xmlns:wpc="http://schemas.microsoft.com/office/word/2010/wordprocessingCanvas" xmlns:cx="http://schemas.microsoft.com/office/drawing/2014/chartex" xmlns:cx1="http://schemas.microsoft.com/office/drawing/2015/9/8/chartex" xmlns:cx2="http://schemas.microsoft.com/office/drawing/2015/10/21/chartex" xmlns:cx3="http://schemas.microsoft.com/office/drawing/2016/5/9/chartex" xmlns:cx4="http://schemas.microsoft.com/office/drawing/2016/5/10/chartex" xmlns:cx5="http://schemas.microsoft.com/office/drawing/2016/5/11/chartex" xmlns:cx6="http://schemas.microsoft.com/office/drawing/2016/5/12/chartex" xmlns:cx7="http://schemas.microsoft.com/office/drawing/2016/5/13/chartex" xmlns:cx8="http://schemas.microsoft.com/office/drawing/2016/5/14/chartex" xmlns:mc="http://schemas.openxmlformats.org/markup-compatibility/2006" xmlns:aink="http://schemas.microsoft.com/office/drawing/2016/ink" xmlns:am3d="http://schemas.microsoft.com/office/drawing/2017/model3d" xmlns:o="urn:schemas-microsoft-com:office:office" xmlns:oel="http://schemas.microsoft.com/office/2019/extlst" xmlns:r="http://schemas.openxmlformats.org/officeDocument/2006/relationships" xmlns:m="http://schemas.openxmlformats.org/officeDocument/2006/math" xmlns:v="urn:schemas-microsoft-com:vml" xmlns:wp14="http://schemas.microsoft.com/office/word/2010/wordprocessingDrawing" xmlns:wp="http://schemas.openxmlformats.org/drawingml/2006/wordprocessingDrawing" xmlns:w10="urn:schemas-microsoft-com:office:word" xmlns:w="http://schemas.openxmlformats.org/wordprocessingml/2006/main" xmlns:w14="http://schemas.microsoft.com/office/word/2010/wordml" xmlns:w15="http://schemas.microsoft.com/office/word/2012/wordml" xmlns:w16cex="http://schemas.microsoft.com/office/word/2018/wordml/cex" xmlns:w16cid="http://schemas.microsoft.com/office/word/2016/wordml/cid" xmlns:w16="http://schemas.microsoft.com/office/word/2018/wordml" xmlns:w16du="http://schemas.microsoft.com/office/word/2023/wordml/word16du" xmlns:w16sdtdh="http://schemas.microsoft.com/office/word/2020/wordml/sdtdatahash" xmlns:w16se="http://schemas.microsoft.com/office/word/2015/wordml/symex" xmlns:wpg="http://schemas.microsoft.com/office/word/2010/wordprocessingGroup" xmlns:wpi="http://schemas.microsoft.com/office/word/2010/wordprocessingInk" xmlns:wne="http://schemas.microsoft.com/office/word/2006/wordml" xmlns:wps="http://schemas.microsoft.com/office/word/2010/wordprocessingShape" mc:Ignorable="w14 w15 w16se w16cid w16 w16cex w16sdtdh w16du wp14">
   <w:body>
     <w:p>
       <w:pPr>
@@ -3778,29 +3778,7 @@
                 <w:color w:val="0A0A0A"/>
                 <w:shd w:val="clear" w:color="auto" w:fill="FFFFFF"/>
               </w:rPr>
-              <w:t xml:space="preserve">Explain why </w:t>
-            </w:r>
-            <w:proofErr w:type="gramStart"/>
-            <w:r>
-              <w:rPr>
-                <w:rFonts w:ascii="GDSTransportWebsite" w:hAnsi="GDSTransportWebsite"/>
-                <w:b/>
-                <w:bCs/>
-                <w:color w:val="0A0A0A"/>
-                <w:shd w:val="clear" w:color="auto" w:fill="FFFFFF"/>
-              </w:rPr>
-              <w:t>not</w:t>
-            </w:r>
-            <w:proofErr w:type="gramEnd"/>
-            <w:r>
-              <w:rPr>
-                <w:rFonts w:ascii="GDSTransportWebsite" w:hAnsi="GDSTransportWebsite"/>
-                <w:b/>
-                <w:bCs/>
-                <w:color w:val="0A0A0A"/>
-                <w:shd w:val="clear" w:color="auto" w:fill="FFFFFF"/>
-              </w:rPr>
-              <w:t xml:space="preserve"> </w:t>
+              <w:t xml:space="preserve">Explain why not </w:t>
             </w:r>
           </w:p>
           <w:p>
@@ -3943,20 +3921,8 @@
                 <w:color w:val="0A0A0A"/>
                 <w:shd w:val="clear" w:color="auto" w:fill="FFFFFF"/>
               </w:rPr>
-              <w:t xml:space="preserve">Enter your preferred directions for </w:t>
-            </w:r>
-            <w:proofErr w:type="gramStart"/>
-            <w:r>
-              <w:rPr>
-                <w:rFonts w:ascii="GDSTransportWebsite" w:hAnsi="GDSTransportWebsite"/>
-                <w:b/>
-                <w:bCs/>
-                <w:color w:val="0A0A0A"/>
-                <w:shd w:val="clear" w:color="auto" w:fill="FFFFFF"/>
-              </w:rPr>
-              <w:t>disclosure</w:t>
-            </w:r>
-            <w:proofErr w:type="gramEnd"/>
+              <w:t>Enter your preferred directions for disclosure</w:t>
+            </w:r>
           </w:p>
           <w:p>
             <w:pPr>
@@ -5490,20 +5456,8 @@
                 <w:color w:val="0A0A0A"/>
                 <w:shd w:val="clear" w:color="auto" w:fill="FFFFFF"/>
               </w:rPr>
-              <w:t xml:space="preserve">Why you need this </w:t>
-            </w:r>
-            <w:proofErr w:type="gramStart"/>
-            <w:r>
-              <w:rPr>
-                <w:rFonts w:ascii="GDSTransportWebsite" w:hAnsi="GDSTransportWebsite"/>
-                <w:b/>
-                <w:bCs/>
-                <w:color w:val="0A0A0A"/>
-                <w:shd w:val="clear" w:color="auto" w:fill="FFFFFF"/>
-              </w:rPr>
-              <w:t>expert</w:t>
-            </w:r>
-            <w:proofErr w:type="gramEnd"/>
+              <w:t>Why you need this expert</w:t>
+            </w:r>
           </w:p>
           <w:p>
             <w:pPr>
@@ -8535,20 +8489,8 @@
                 <w:color w:val="0A0A0A"/>
                 <w:shd w:val="clear" w:color="auto" w:fill="FFFFFF"/>
               </w:rPr>
-              <w:t xml:space="preserve">Provide any other information that the judge may </w:t>
-            </w:r>
-            <w:proofErr w:type="gramStart"/>
-            <w:r>
-              <w:rPr>
-                <w:rFonts w:ascii="GDSTransportWebsite" w:hAnsi="GDSTransportWebsite"/>
-                <w:b/>
-                <w:bCs/>
-                <w:color w:val="0A0A0A"/>
-                <w:shd w:val="clear" w:color="auto" w:fill="FFFFFF"/>
-              </w:rPr>
-              <w:t>need</w:t>
-            </w:r>
-            <w:proofErr w:type="gramEnd"/>
+              <w:t>Provide any other information that the judge may need</w:t>
+            </w:r>
           </w:p>
           <w:p>
             <w:pPr>
@@ -8690,53 +8632,88 @@
                 <w:rFonts w:ascii="GDSTransportWebsite" w:hAnsi="GDSTransportWebsite"/>
                 <w:color w:val="0A0A0A"/>
               </w:rPr>
-              <w:t>The claimant believes that the facts in this claim form are true.</w:t>
-            </w:r>
-          </w:p>
-          <w:p>
-            <w:pPr>
-              <w:rPr>
-                <w:rFonts w:ascii="GDSTransportWebsite" w:hAnsi="GDSTransportWebsite"/>
-                <w:color w:val="0A0A0A"/>
-              </w:rPr>
-            </w:pPr>
-          </w:p>
-          <w:p>
-            <w:pPr>
-              <w:rPr>
-                <w:rFonts w:ascii="GDSTransportWebsite" w:hAnsi="GDSTransportWebsite"/>
-                <w:color w:val="0A0A0A"/>
-              </w:rPr>
-            </w:pPr>
-            <w:r>
-              <w:rPr>
-                <w:rFonts w:ascii="GDSTransportWebsite" w:hAnsi="GDSTransportWebsite"/>
-                <w:color w:val="0A0A0A"/>
-              </w:rPr>
-              <w:t>I am duly authorised by the claimant to sign this statement.</w:t>
-            </w:r>
-          </w:p>
-          <w:p>
-            <w:pPr>
-              <w:rPr>
-                <w:rFonts w:ascii="GDSTransportWebsite" w:hAnsi="GDSTransportWebsite"/>
-                <w:color w:val="0A0A0A"/>
-              </w:rPr>
-            </w:pPr>
-          </w:p>
-          <w:p>
-            <w:pPr>
-              <w:rPr>
-                <w:rFonts w:ascii="GDSTransportWebsite" w:hAnsi="GDSTransportWebsite"/>
-                <w:color w:val="0A0A0A"/>
-              </w:rPr>
-            </w:pPr>
-            <w:r>
-              <w:rPr>
-                <w:rFonts w:ascii="GDSTransportWebsite" w:hAnsi="GDSTransportWebsite"/>
-                <w:color w:val="0A0A0A"/>
-              </w:rPr>
-              <w:t>The claimant understands that proceedings for contempt of court may be brought against anyone who makes, or causes to be made, a false statement in a document verified by a statement of truth without an honest belief in its truth.</w:t>
+              <w:t>The defendant believes that the facts stated in the response are true</w:t>
+            </w:r>
+            <w:r>
+              <w:rPr>
+                <w:rFonts w:ascii="GDSTransportWebsite" w:hAnsi="GDSTransportWebsite"/>
+                <w:color w:val="0A0A0A"/>
+              </w:rPr>
+              <w:t>.</w:t>
+            </w:r>
+          </w:p>
+          <w:p>
+            <w:pPr>
+              <w:rPr>
+                <w:rFonts w:ascii="GDSTransportWebsite" w:hAnsi="GDSTransportWebsite"/>
+                <w:color w:val="0A0A0A"/>
+              </w:rPr>
+            </w:pPr>
+          </w:p>
+          <w:p>
+            <w:pPr>
+              <w:rPr>
+                <w:rFonts w:ascii="GDSTransportWebsite" w:hAnsi="GDSTransportWebsite"/>
+                <w:color w:val="0A0A0A"/>
+              </w:rPr>
+            </w:pPr>
+            <w:r>
+              <w:rPr>
+                <w:rFonts w:ascii="GDSTransportWebsite" w:hAnsi="GDSTransportWebsite"/>
+                <w:color w:val="0A0A0A"/>
+              </w:rPr>
+              <w:t xml:space="preserve">I am duly authorised by the </w:t>
+            </w:r>
+            <w:r>
+              <w:rPr>
+                <w:rFonts w:ascii="GDSTransportWebsite" w:hAnsi="GDSTransportWebsite"/>
+                <w:color w:val="0A0A0A"/>
+              </w:rPr>
+              <w:t>defendant</w:t>
+            </w:r>
+            <w:r>
+              <w:rPr>
+                <w:rFonts w:ascii="GDSTransportWebsite" w:hAnsi="GDSTransportWebsite"/>
+                <w:color w:val="0A0A0A"/>
+              </w:rPr>
+              <w:t xml:space="preserve"> to sign this statement.</w:t>
+            </w:r>
+          </w:p>
+          <w:p>
+            <w:pPr>
+              <w:rPr>
+                <w:rFonts w:ascii="GDSTransportWebsite" w:hAnsi="GDSTransportWebsite"/>
+                <w:color w:val="0A0A0A"/>
+              </w:rPr>
+            </w:pPr>
+          </w:p>
+          <w:p>
+            <w:pPr>
+              <w:rPr>
+                <w:rFonts w:ascii="GDSTransportWebsite" w:hAnsi="GDSTransportWebsite"/>
+                <w:color w:val="0A0A0A"/>
+              </w:rPr>
+            </w:pPr>
+            <w:r>
+              <w:rPr>
+                <w:rFonts w:ascii="GDSTransportWebsite" w:hAnsi="GDSTransportWebsite"/>
+                <w:color w:val="0A0A0A"/>
+              </w:rPr>
+              <w:t xml:space="preserve">The </w:t>
+            </w:r>
+            <w:r>
+              <w:rPr>
+                <w:rFonts w:ascii="GDSTransportWebsite" w:hAnsi="GDSTransportWebsite"/>
+                <w:color w:val="0A0A0A"/>
+              </w:rPr>
+              <w:t>defendant</w:t>
+            </w:r>
+            <w:r>
+              <w:rPr>
+                <w:rFonts w:ascii="GDSTransportWebsite" w:hAnsi="GDSTransportWebsite"/>
+                <w:color w:val="0A0A0A"/>
+              </w:rPr>
+              <w:t xml:space="preserve"> understands that proceedings for contempt of court may be brought against anyone who makes, or causes to be made, a false statement in a document verified by a statement of truth without an honest belief in its truth.</w:t>
             </w:r>
           </w:p>
           <w:p>
@@ -8938,7 +8915,7 @@
 </file>
 
 <file path=word/endnotes.xml><?xml version="1.0" encoding="utf-8"?>
-<w:endnotes xmlns:wpc="http://schemas.microsoft.com/office/word/2010/wordprocessingCanvas" xmlns:cx="http://schemas.microsoft.com/office/drawing/2014/chartex" xmlns:cx1="http://schemas.microsoft.com/office/drawing/2015/9/8/chartex" xmlns:cx2="http://schemas.microsoft.com/office/drawing/2015/10/21/chartex" xmlns:cx3="http://schemas.microsoft.com/office/drawing/2016/5/9/chartex" xmlns:cx4="http://schemas.microsoft.com/office/drawing/2016/5/10/chartex" xmlns:cx5="http://schemas.microsoft.com/office/drawing/2016/5/11/chartex" xmlns:cx6="http://schemas.microsoft.com/office/drawing/2016/5/12/chartex" xmlns:cx7="http://schemas.microsoft.com/office/drawing/2016/5/13/chartex" xmlns:cx8="http://schemas.microsoft.com/office/drawing/2016/5/14/chartex" xmlns:mc="http://schemas.openxmlformats.org/markup-compatibility/2006" xmlns:aink="http://schemas.microsoft.com/office/drawing/2016/ink" xmlns:am3d="http://schemas.microsoft.com/office/drawing/2017/model3d" xmlns:o="urn:schemas-microsoft-com:office:office" xmlns:oel="http://schemas.microsoft.com/office/2019/extlst" xmlns:r="http://schemas.openxmlformats.org/officeDocument/2006/relationships" xmlns:m="http://schemas.openxmlformats.org/officeDocument/2006/math" xmlns:v="urn:schemas-microsoft-com:vml" xmlns:wp14="http://schemas.microsoft.com/office/word/2010/wordprocessingDrawing" xmlns:wp="http://schemas.openxmlformats.org/drawingml/2006/wordprocessingDrawing" xmlns:w10="urn:schemas-microsoft-com:office:word" xmlns:w="http://schemas.openxmlformats.org/wordprocessingml/2006/main" xmlns:w14="http://schemas.microsoft.com/office/word/2010/wordml" xmlns:w15="http://schemas.microsoft.com/office/word/2012/wordml" xmlns:w16cex="http://schemas.microsoft.com/office/word/2018/wordml/cex" xmlns:w16cid="http://schemas.microsoft.com/office/word/2016/wordml/cid" xmlns:w16="http://schemas.microsoft.com/office/word/2018/wordml" xmlns:w16sdtdh="http://schemas.microsoft.com/office/word/2020/wordml/sdtdatahash" xmlns:w16se="http://schemas.microsoft.com/office/word/2015/wordml/symex" xmlns:wpg="http://schemas.microsoft.com/office/word/2010/wordprocessingGroup" xmlns:wpi="http://schemas.microsoft.com/office/word/2010/wordprocessingInk" xmlns:wne="http://schemas.microsoft.com/office/word/2006/wordml" xmlns:wps="http://schemas.microsoft.com/office/word/2010/wordprocessingShape" mc:Ignorable="w14 w15 w16se w16cid w16 w16cex w16sdtdh wp14">
+<w:endnotes xmlns:wpc="http://schemas.microsoft.com/office/word/2010/wordprocessingCanvas" xmlns:cx="http://schemas.microsoft.com/office/drawing/2014/chartex" xmlns:cx1="http://schemas.microsoft.com/office/drawing/2015/9/8/chartex" xmlns:cx2="http://schemas.microsoft.com/office/drawing/2015/10/21/chartex" xmlns:cx3="http://schemas.microsoft.com/office/drawing/2016/5/9/chartex" xmlns:cx4="http://schemas.microsoft.com/office/drawing/2016/5/10/chartex" xmlns:cx5="http://schemas.microsoft.com/office/drawing/2016/5/11/chartex" xmlns:cx6="http://schemas.microsoft.com/office/drawing/2016/5/12/chartex" xmlns:cx7="http://schemas.microsoft.com/office/drawing/2016/5/13/chartex" xmlns:cx8="http://schemas.microsoft.com/office/drawing/2016/5/14/chartex" xmlns:mc="http://schemas.openxmlformats.org/markup-compatibility/2006" xmlns:aink="http://schemas.microsoft.com/office/drawing/2016/ink" xmlns:am3d="http://schemas.microsoft.com/office/drawing/2017/model3d" xmlns:o="urn:schemas-microsoft-com:office:office" xmlns:oel="http://schemas.microsoft.com/office/2019/extlst" xmlns:r="http://schemas.openxmlformats.org/officeDocument/2006/relationships" xmlns:m="http://schemas.openxmlformats.org/officeDocument/2006/math" xmlns:v="urn:schemas-microsoft-com:vml" xmlns:wp14="http://schemas.microsoft.com/office/word/2010/wordprocessingDrawing" xmlns:wp="http://schemas.openxmlformats.org/drawingml/2006/wordprocessingDrawing" xmlns:w10="urn:schemas-microsoft-com:office:word" xmlns:w="http://schemas.openxmlformats.org/wordprocessingml/2006/main" xmlns:w14="http://schemas.microsoft.com/office/word/2010/wordml" xmlns:w15="http://schemas.microsoft.com/office/word/2012/wordml" xmlns:w16cex="http://schemas.microsoft.com/office/word/2018/wordml/cex" xmlns:w16cid="http://schemas.microsoft.com/office/word/2016/wordml/cid" xmlns:w16="http://schemas.microsoft.com/office/word/2018/wordml" xmlns:w16du="http://schemas.microsoft.com/office/word/2023/wordml/word16du" xmlns:w16sdtdh="http://schemas.microsoft.com/office/word/2020/wordml/sdtdatahash" xmlns:w16se="http://schemas.microsoft.com/office/word/2015/wordml/symex" xmlns:wpg="http://schemas.microsoft.com/office/word/2010/wordprocessingGroup" xmlns:wpi="http://schemas.microsoft.com/office/word/2010/wordprocessingInk" xmlns:wne="http://schemas.microsoft.com/office/word/2006/wordml" xmlns:wps="http://schemas.microsoft.com/office/word/2010/wordprocessingShape" mc:Ignorable="w14 w15 w16se w16cid w16 w16cex w16sdtdh w16du wp14">
   <w:endnote w:type="separator" w:id="-1">
     <w:p>
       <w:r>
@@ -8957,7 +8934,7 @@
 </file>
 
 <file path=word/footer1.xml><?xml version="1.0" encoding="utf-8"?>
-<w:ftr xmlns:wpc="http://schemas.microsoft.com/office/word/2010/wordprocessingCanvas" xmlns:cx="http://schemas.microsoft.com/office/drawing/2014/chartex" xmlns:cx1="http://schemas.microsoft.com/office/drawing/2015/9/8/chartex" xmlns:cx2="http://schemas.microsoft.com/office/drawing/2015/10/21/chartex" xmlns:cx3="http://schemas.microsoft.com/office/drawing/2016/5/9/chartex" xmlns:cx4="http://schemas.microsoft.com/office/drawing/2016/5/10/chartex" xmlns:cx5="http://schemas.microsoft.com/office/drawing/2016/5/11/chartex" xmlns:cx6="http://schemas.microsoft.com/office/drawing/2016/5/12/chartex" xmlns:cx7="http://schemas.microsoft.com/office/drawing/2016/5/13/chartex" xmlns:cx8="http://schemas.microsoft.com/office/drawing/2016/5/14/chartex" xmlns:mc="http://schemas.openxmlformats.org/markup-compatibility/2006" xmlns:aink="http://schemas.microsoft.com/office/drawing/2016/ink" xmlns:am3d="http://schemas.microsoft.com/office/drawing/2017/model3d" xmlns:o="urn:schemas-microsoft-com:office:office" xmlns:oel="http://schemas.microsoft.com/office/2019/extlst" xmlns:r="http://schemas.openxmlformats.org/officeDocument/2006/relationships" xmlns:m="http://schemas.openxmlformats.org/officeDocument/2006/math" xmlns:v="urn:schemas-microsoft-com:vml" xmlns:wp14="http://schemas.microsoft.com/office/word/2010/wordprocessingDrawing" xmlns:wp="http://schemas.openxmlformats.org/drawingml/2006/wordprocessingDrawing" xmlns:w10="urn:schemas-microsoft-com:office:word" xmlns:w="http://schemas.openxmlformats.org/wordprocessingml/2006/main" xmlns:w14="http://schemas.microsoft.com/office/word/2010/wordml" xmlns:w15="http://schemas.microsoft.com/office/word/2012/wordml" xmlns:w16cex="http://schemas.microsoft.com/office/word/2018/wordml/cex" xmlns:w16cid="http://schemas.microsoft.com/office/word/2016/wordml/cid" xmlns:w16="http://schemas.microsoft.com/office/word/2018/wordml" xmlns:w16sdtdh="http://schemas.microsoft.com/office/word/2020/wordml/sdtdatahash" xmlns:w16se="http://schemas.microsoft.com/office/word/2015/wordml/symex" xmlns:wpg="http://schemas.microsoft.com/office/word/2010/wordprocessingGroup" xmlns:wpi="http://schemas.microsoft.com/office/word/2010/wordprocessingInk" xmlns:wne="http://schemas.microsoft.com/office/word/2006/wordml" xmlns:wps="http://schemas.microsoft.com/office/word/2010/wordprocessingShape" mc:Ignorable="w14 w15 w16se w16cid w16 w16cex w16sdtdh wp14">
+<w:ftr xmlns:wpc="http://schemas.microsoft.com/office/word/2010/wordprocessingCanvas" xmlns:cx="http://schemas.microsoft.com/office/drawing/2014/chartex" xmlns:cx1="http://schemas.microsoft.com/office/drawing/2015/9/8/chartex" xmlns:cx2="http://schemas.microsoft.com/office/drawing/2015/10/21/chartex" xmlns:cx3="http://schemas.microsoft.com/office/drawing/2016/5/9/chartex" xmlns:cx4="http://schemas.microsoft.com/office/drawing/2016/5/10/chartex" xmlns:cx5="http://schemas.microsoft.com/office/drawing/2016/5/11/chartex" xmlns:cx6="http://schemas.microsoft.com/office/drawing/2016/5/12/chartex" xmlns:cx7="http://schemas.microsoft.com/office/drawing/2016/5/13/chartex" xmlns:cx8="http://schemas.microsoft.com/office/drawing/2016/5/14/chartex" xmlns:mc="http://schemas.openxmlformats.org/markup-compatibility/2006" xmlns:aink="http://schemas.microsoft.com/office/drawing/2016/ink" xmlns:am3d="http://schemas.microsoft.com/office/drawing/2017/model3d" xmlns:o="urn:schemas-microsoft-com:office:office" xmlns:oel="http://schemas.microsoft.com/office/2019/extlst" xmlns:r="http://schemas.openxmlformats.org/officeDocument/2006/relationships" xmlns:m="http://schemas.openxmlformats.org/officeDocument/2006/math" xmlns:v="urn:schemas-microsoft-com:vml" xmlns:wp14="http://schemas.microsoft.com/office/word/2010/wordprocessingDrawing" xmlns:wp="http://schemas.openxmlformats.org/drawingml/2006/wordprocessingDrawing" xmlns:w10="urn:schemas-microsoft-com:office:word" xmlns:w="http://schemas.openxmlformats.org/wordprocessingml/2006/main" xmlns:w14="http://schemas.microsoft.com/office/word/2010/wordml" xmlns:w15="http://schemas.microsoft.com/office/word/2012/wordml" xmlns:w16cex="http://schemas.microsoft.com/office/word/2018/wordml/cex" xmlns:w16cid="http://schemas.microsoft.com/office/word/2016/wordml/cid" xmlns:w16="http://schemas.microsoft.com/office/word/2018/wordml" xmlns:w16du="http://schemas.microsoft.com/office/word/2023/wordml/word16du" xmlns:w16sdtdh="http://schemas.microsoft.com/office/word/2020/wordml/sdtdatahash" xmlns:w16se="http://schemas.microsoft.com/office/word/2015/wordml/symex" xmlns:wpg="http://schemas.microsoft.com/office/word/2010/wordprocessingGroup" xmlns:wpi="http://schemas.microsoft.com/office/word/2010/wordprocessingInk" xmlns:wne="http://schemas.microsoft.com/office/word/2006/wordml" xmlns:wps="http://schemas.microsoft.com/office/word/2010/wordprocessingShape" mc:Ignorable="w14 w15 w16se w16cid w16 w16cex w16sdtdh w16du wp14">
   <w:p>
     <w:pPr>
       <w:pStyle w:val="Footer"/>
@@ -9085,7 +9062,7 @@
 </file>
 
 <file path=word/footer2.xml><?xml version="1.0" encoding="utf-8"?>
-<w:ftr xmlns:wpc="http://schemas.microsoft.com/office/word/2010/wordprocessingCanvas" xmlns:cx="http://schemas.microsoft.com/office/drawing/2014/chartex" xmlns:cx1="http://schemas.microsoft.com/office/drawing/2015/9/8/chartex" xmlns:cx2="http://schemas.microsoft.com/office/drawing/2015/10/21/chartex" xmlns:cx3="http://schemas.microsoft.com/office/drawing/2016/5/9/chartex" xmlns:cx4="http://schemas.microsoft.com/office/drawing/2016/5/10/chartex" xmlns:cx5="http://schemas.microsoft.com/office/drawing/2016/5/11/chartex" xmlns:cx6="http://schemas.microsoft.com/office/drawing/2016/5/12/chartex" xmlns:cx7="http://schemas.microsoft.com/office/drawing/2016/5/13/chartex" xmlns:cx8="http://schemas.microsoft.com/office/drawing/2016/5/14/chartex" xmlns:mc="http://schemas.openxmlformats.org/markup-compatibility/2006" xmlns:aink="http://schemas.microsoft.com/office/drawing/2016/ink" xmlns:am3d="http://schemas.microsoft.com/office/drawing/2017/model3d" xmlns:o="urn:schemas-microsoft-com:office:office" xmlns:oel="http://schemas.microsoft.com/office/2019/extlst" xmlns:r="http://schemas.openxmlformats.org/officeDocument/2006/relationships" xmlns:m="http://schemas.openxmlformats.org/officeDocument/2006/math" xmlns:v="urn:schemas-microsoft-com:vml" xmlns:wp14="http://schemas.microsoft.com/office/word/2010/wordprocessingDrawing" xmlns:wp="http://schemas.openxmlformats.org/drawingml/2006/wordprocessingDrawing" xmlns:w10="urn:schemas-microsoft-com:office:word" xmlns:w="http://schemas.openxmlformats.org/wordprocessingml/2006/main" xmlns:w14="http://schemas.microsoft.com/office/word/2010/wordml" xmlns:w15="http://schemas.microsoft.com/office/word/2012/wordml" xmlns:w16cex="http://schemas.microsoft.com/office/word/2018/wordml/cex" xmlns:w16cid="http://schemas.microsoft.com/office/word/2016/wordml/cid" xmlns:w16="http://schemas.microsoft.com/office/word/2018/wordml" xmlns:w16sdtdh="http://schemas.microsoft.com/office/word/2020/wordml/sdtdatahash" xmlns:w16se="http://schemas.microsoft.com/office/word/2015/wordml/symex" xmlns:wpg="http://schemas.microsoft.com/office/word/2010/wordprocessingGroup" xmlns:wpi="http://schemas.microsoft.com/office/word/2010/wordprocessingInk" xmlns:wne="http://schemas.microsoft.com/office/word/2006/wordml" xmlns:wps="http://schemas.microsoft.com/office/word/2010/wordprocessingShape" mc:Ignorable="w14 w15 w16se w16cid w16 w16cex w16sdtdh wp14">
+<w:ftr xmlns:wpc="http://schemas.microsoft.com/office/word/2010/wordprocessingCanvas" xmlns:cx="http://schemas.microsoft.com/office/drawing/2014/chartex" xmlns:cx1="http://schemas.microsoft.com/office/drawing/2015/9/8/chartex" xmlns:cx2="http://schemas.microsoft.com/office/drawing/2015/10/21/chartex" xmlns:cx3="http://schemas.microsoft.com/office/drawing/2016/5/9/chartex" xmlns:cx4="http://schemas.microsoft.com/office/drawing/2016/5/10/chartex" xmlns:cx5="http://schemas.microsoft.com/office/drawing/2016/5/11/chartex" xmlns:cx6="http://schemas.microsoft.com/office/drawing/2016/5/12/chartex" xmlns:cx7="http://schemas.microsoft.com/office/drawing/2016/5/13/chartex" xmlns:cx8="http://schemas.microsoft.com/office/drawing/2016/5/14/chartex" xmlns:mc="http://schemas.openxmlformats.org/markup-compatibility/2006" xmlns:aink="http://schemas.microsoft.com/office/drawing/2016/ink" xmlns:am3d="http://schemas.microsoft.com/office/drawing/2017/model3d" xmlns:o="urn:schemas-microsoft-com:office:office" xmlns:oel="http://schemas.microsoft.com/office/2019/extlst" xmlns:r="http://schemas.openxmlformats.org/officeDocument/2006/relationships" xmlns:m="http://schemas.openxmlformats.org/officeDocument/2006/math" xmlns:v="urn:schemas-microsoft-com:vml" xmlns:wp14="http://schemas.microsoft.com/office/word/2010/wordprocessingDrawing" xmlns:wp="http://schemas.openxmlformats.org/drawingml/2006/wordprocessingDrawing" xmlns:w10="urn:schemas-microsoft-com:office:word" xmlns:w="http://schemas.openxmlformats.org/wordprocessingml/2006/main" xmlns:w14="http://schemas.microsoft.com/office/word/2010/wordml" xmlns:w15="http://schemas.microsoft.com/office/word/2012/wordml" xmlns:w16cex="http://schemas.microsoft.com/office/word/2018/wordml/cex" xmlns:w16cid="http://schemas.microsoft.com/office/word/2016/wordml/cid" xmlns:w16="http://schemas.microsoft.com/office/word/2018/wordml" xmlns:w16du="http://schemas.microsoft.com/office/word/2023/wordml/word16du" xmlns:w16sdtdh="http://schemas.microsoft.com/office/word/2020/wordml/sdtdatahash" xmlns:w16se="http://schemas.microsoft.com/office/word/2015/wordml/symex" xmlns:wpg="http://schemas.microsoft.com/office/word/2010/wordprocessingGroup" xmlns:wpi="http://schemas.microsoft.com/office/word/2010/wordprocessingInk" xmlns:wne="http://schemas.microsoft.com/office/word/2006/wordml" xmlns:wps="http://schemas.microsoft.com/office/word/2010/wordprocessingShape" mc:Ignorable="w14 w15 w16se w16cid w16 w16cex w16sdtdh w16du wp14">
   <w:tbl>
     <w:tblPr>
       <w:tblStyle w:val="TableGrid"/>
@@ -9283,7 +9260,7 @@
 </file>
 
 <file path=word/footer3.xml><?xml version="1.0" encoding="utf-8"?>
-<w:ftr xmlns:wpc="http://schemas.microsoft.com/office/word/2010/wordprocessingCanvas" xmlns:cx="http://schemas.microsoft.com/office/drawing/2014/chartex" xmlns:cx1="http://schemas.microsoft.com/office/drawing/2015/9/8/chartex" xmlns:cx2="http://schemas.microsoft.com/office/drawing/2015/10/21/chartex" xmlns:cx3="http://schemas.microsoft.com/office/drawing/2016/5/9/chartex" xmlns:cx4="http://schemas.microsoft.com/office/drawing/2016/5/10/chartex" xmlns:cx5="http://schemas.microsoft.com/office/drawing/2016/5/11/chartex" xmlns:cx6="http://schemas.microsoft.com/office/drawing/2016/5/12/chartex" xmlns:cx7="http://schemas.microsoft.com/office/drawing/2016/5/13/chartex" xmlns:cx8="http://schemas.microsoft.com/office/drawing/2016/5/14/chartex" xmlns:mc="http://schemas.openxmlformats.org/markup-compatibility/2006" xmlns:aink="http://schemas.microsoft.com/office/drawing/2016/ink" xmlns:am3d="http://schemas.microsoft.com/office/drawing/2017/model3d" xmlns:o="urn:schemas-microsoft-com:office:office" xmlns:oel="http://schemas.microsoft.com/office/2019/extlst" xmlns:r="http://schemas.openxmlformats.org/officeDocument/2006/relationships" xmlns:m="http://schemas.openxmlformats.org/officeDocument/2006/math" xmlns:v="urn:schemas-microsoft-com:vml" xmlns:wp14="http://schemas.microsoft.com/office/word/2010/wordprocessingDrawing" xmlns:wp="http://schemas.openxmlformats.org/drawingml/2006/wordprocessingDrawing" xmlns:w10="urn:schemas-microsoft-com:office:word" xmlns:w="http://schemas.openxmlformats.org/wordprocessingml/2006/main" xmlns:w14="http://schemas.microsoft.com/office/word/2010/wordml" xmlns:w15="http://schemas.microsoft.com/office/word/2012/wordml" xmlns:w16cex="http://schemas.microsoft.com/office/word/2018/wordml/cex" xmlns:w16cid="http://schemas.microsoft.com/office/word/2016/wordml/cid" xmlns:w16="http://schemas.microsoft.com/office/word/2018/wordml" xmlns:w16sdtdh="http://schemas.microsoft.com/office/word/2020/wordml/sdtdatahash" xmlns:w16se="http://schemas.microsoft.com/office/word/2015/wordml/symex" xmlns:wpg="http://schemas.microsoft.com/office/word/2010/wordprocessingGroup" xmlns:wpi="http://schemas.microsoft.com/office/word/2010/wordprocessingInk" xmlns:wne="http://schemas.microsoft.com/office/word/2006/wordml" xmlns:wps="http://schemas.microsoft.com/office/word/2010/wordprocessingShape" mc:Ignorable="w14 w15 w16se w16cid w16 w16cex w16sdtdh wp14">
+<w:ftr xmlns:wpc="http://schemas.microsoft.com/office/word/2010/wordprocessingCanvas" xmlns:cx="http://schemas.microsoft.com/office/drawing/2014/chartex" xmlns:cx1="http://schemas.microsoft.com/office/drawing/2015/9/8/chartex" xmlns:cx2="http://schemas.microsoft.com/office/drawing/2015/10/21/chartex" xmlns:cx3="http://schemas.microsoft.com/office/drawing/2016/5/9/chartex" xmlns:cx4="http://schemas.microsoft.com/office/drawing/2016/5/10/chartex" xmlns:cx5="http://schemas.microsoft.com/office/drawing/2016/5/11/chartex" xmlns:cx6="http://schemas.microsoft.com/office/drawing/2016/5/12/chartex" xmlns:cx7="http://schemas.microsoft.com/office/drawing/2016/5/13/chartex" xmlns:cx8="http://schemas.microsoft.com/office/drawing/2016/5/14/chartex" xmlns:mc="http://schemas.openxmlformats.org/markup-compatibility/2006" xmlns:aink="http://schemas.microsoft.com/office/drawing/2016/ink" xmlns:am3d="http://schemas.microsoft.com/office/drawing/2017/model3d" xmlns:o="urn:schemas-microsoft-com:office:office" xmlns:oel="http://schemas.microsoft.com/office/2019/extlst" xmlns:r="http://schemas.openxmlformats.org/officeDocument/2006/relationships" xmlns:m="http://schemas.openxmlformats.org/officeDocument/2006/math" xmlns:v="urn:schemas-microsoft-com:vml" xmlns:wp14="http://schemas.microsoft.com/office/word/2010/wordprocessingDrawing" xmlns:wp="http://schemas.openxmlformats.org/drawingml/2006/wordprocessingDrawing" xmlns:w10="urn:schemas-microsoft-com:office:word" xmlns:w="http://schemas.openxmlformats.org/wordprocessingml/2006/main" xmlns:w14="http://schemas.microsoft.com/office/word/2010/wordml" xmlns:w15="http://schemas.microsoft.com/office/word/2012/wordml" xmlns:w16cex="http://schemas.microsoft.com/office/word/2018/wordml/cex" xmlns:w16cid="http://schemas.microsoft.com/office/word/2016/wordml/cid" xmlns:w16="http://schemas.microsoft.com/office/word/2018/wordml" xmlns:w16du="http://schemas.microsoft.com/office/word/2023/wordml/word16du" xmlns:w16sdtdh="http://schemas.microsoft.com/office/word/2020/wordml/sdtdatahash" xmlns:w16se="http://schemas.microsoft.com/office/word/2015/wordml/symex" xmlns:wpg="http://schemas.microsoft.com/office/word/2010/wordprocessingGroup" xmlns:wpi="http://schemas.microsoft.com/office/word/2010/wordprocessingInk" xmlns:wne="http://schemas.microsoft.com/office/word/2006/wordml" xmlns:wps="http://schemas.microsoft.com/office/word/2010/wordprocessingShape" mc:Ignorable="w14 w15 w16se w16cid w16 w16cex w16sdtdh w16du wp14">
   <w:p>
     <w:pPr>
       <w:pStyle w:val="Footer"/>
@@ -9411,7 +9388,7 @@
 </file>
 
 <file path=word/footnotes.xml><?xml version="1.0" encoding="utf-8"?>
-<w:footnotes xmlns:wpc="http://schemas.microsoft.com/office/word/2010/wordprocessingCanvas" xmlns:cx="http://schemas.microsoft.com/office/drawing/2014/chartex" xmlns:cx1="http://schemas.microsoft.com/office/drawing/2015/9/8/chartex" xmlns:cx2="http://schemas.microsoft.com/office/drawing/2015/10/21/chartex" xmlns:cx3="http://schemas.microsoft.com/office/drawing/2016/5/9/chartex" xmlns:cx4="http://schemas.microsoft.com/office/drawing/2016/5/10/chartex" xmlns:cx5="http://schemas.microsoft.com/office/drawing/2016/5/11/chartex" xmlns:cx6="http://schemas.microsoft.com/office/drawing/2016/5/12/chartex" xmlns:cx7="http://schemas.microsoft.com/office/drawing/2016/5/13/chartex" xmlns:cx8="http://schemas.microsoft.com/office/drawing/2016/5/14/chartex" xmlns:mc="http://schemas.openxmlformats.org/markup-compatibility/2006" xmlns:aink="http://schemas.microsoft.com/office/drawing/2016/ink" xmlns:am3d="http://schemas.microsoft.com/office/drawing/2017/model3d" xmlns:o="urn:schemas-microsoft-com:office:office" xmlns:oel="http://schemas.microsoft.com/office/2019/extlst" xmlns:r="http://schemas.openxmlformats.org/officeDocument/2006/relationships" xmlns:m="http://schemas.openxmlformats.org/officeDocument/2006/math" xmlns:v="urn:schemas-microsoft-com:vml" xmlns:wp14="http://schemas.microsoft.com/office/word/2010/wordprocessingDrawing" xmlns:wp="http://schemas.openxmlformats.org/drawingml/2006/wordprocessingDrawing" xmlns:w10="urn:schemas-microsoft-com:office:word" xmlns:w="http://schemas.openxmlformats.org/wordprocessingml/2006/main" xmlns:w14="http://schemas.microsoft.com/office/word/2010/wordml" xmlns:w15="http://schemas.microsoft.com/office/word/2012/wordml" xmlns:w16cex="http://schemas.microsoft.com/office/word/2018/wordml/cex" xmlns:w16cid="http://schemas.microsoft.com/office/word/2016/wordml/cid" xmlns:w16="http://schemas.microsoft.com/office/word/2018/wordml" xmlns:w16sdtdh="http://schemas.microsoft.com/office/word/2020/wordml/sdtdatahash" xmlns:w16se="http://schemas.microsoft.com/office/word/2015/wordml/symex" xmlns:wpg="http://schemas.microsoft.com/office/word/2010/wordprocessingGroup" xmlns:wpi="http://schemas.microsoft.com/office/word/2010/wordprocessingInk" xmlns:wne="http://schemas.microsoft.com/office/word/2006/wordml" xmlns:wps="http://schemas.microsoft.com/office/word/2010/wordprocessingShape" mc:Ignorable="w14 w15 w16se w16cid w16 w16cex w16sdtdh wp14">
+<w:footnotes xmlns:wpc="http://schemas.microsoft.com/office/word/2010/wordprocessingCanvas" xmlns:cx="http://schemas.microsoft.com/office/drawing/2014/chartex" xmlns:cx1="http://schemas.microsoft.com/office/drawing/2015/9/8/chartex" xmlns:cx2="http://schemas.microsoft.com/office/drawing/2015/10/21/chartex" xmlns:cx3="http://schemas.microsoft.com/office/drawing/2016/5/9/chartex" xmlns:cx4="http://schemas.microsoft.com/office/drawing/2016/5/10/chartex" xmlns:cx5="http://schemas.microsoft.com/office/drawing/2016/5/11/chartex" xmlns:cx6="http://schemas.microsoft.com/office/drawing/2016/5/12/chartex" xmlns:cx7="http://schemas.microsoft.com/office/drawing/2016/5/13/chartex" xmlns:cx8="http://schemas.microsoft.com/office/drawing/2016/5/14/chartex" xmlns:mc="http://schemas.openxmlformats.org/markup-compatibility/2006" xmlns:aink="http://schemas.microsoft.com/office/drawing/2016/ink" xmlns:am3d="http://schemas.microsoft.com/office/drawing/2017/model3d" xmlns:o="urn:schemas-microsoft-com:office:office" xmlns:oel="http://schemas.microsoft.com/office/2019/extlst" xmlns:r="http://schemas.openxmlformats.org/officeDocument/2006/relationships" xmlns:m="http://schemas.openxmlformats.org/officeDocument/2006/math" xmlns:v="urn:schemas-microsoft-com:vml" xmlns:wp14="http://schemas.microsoft.com/office/word/2010/wordprocessingDrawing" xmlns:wp="http://schemas.openxmlformats.org/drawingml/2006/wordprocessingDrawing" xmlns:w10="urn:schemas-microsoft-com:office:word" xmlns:w="http://schemas.openxmlformats.org/wordprocessingml/2006/main" xmlns:w14="http://schemas.microsoft.com/office/word/2010/wordml" xmlns:w15="http://schemas.microsoft.com/office/word/2012/wordml" xmlns:w16cex="http://schemas.microsoft.com/office/word/2018/wordml/cex" xmlns:w16cid="http://schemas.microsoft.com/office/word/2016/wordml/cid" xmlns:w16="http://schemas.microsoft.com/office/word/2018/wordml" xmlns:w16du="http://schemas.microsoft.com/office/word/2023/wordml/word16du" xmlns:w16sdtdh="http://schemas.microsoft.com/office/word/2020/wordml/sdtdatahash" xmlns:w16se="http://schemas.microsoft.com/office/word/2015/wordml/symex" xmlns:wpg="http://schemas.microsoft.com/office/word/2010/wordprocessingGroup" xmlns:wpi="http://schemas.microsoft.com/office/word/2010/wordprocessingInk" xmlns:wne="http://schemas.microsoft.com/office/word/2006/wordml" xmlns:wps="http://schemas.microsoft.com/office/word/2010/wordprocessingShape" mc:Ignorable="w14 w15 w16se w16cid w16 w16cex w16sdtdh w16du wp14">
   <w:footnote w:type="separator" w:id="-1">
     <w:p>
       <w:r>
@@ -9430,7 +9407,7 @@
 </file>
 
 <file path=word/numbering.xml><?xml version="1.0" encoding="utf-8"?>
-<w:numbering xmlns:wpc="http://schemas.microsoft.com/office/word/2010/wordprocessingCanvas" xmlns:cx="http://schemas.microsoft.com/office/drawing/2014/chartex" xmlns:cx1="http://schemas.microsoft.com/office/drawing/2015/9/8/chartex" xmlns:cx2="http://schemas.microsoft.com/office/drawing/2015/10/21/chartex" xmlns:cx3="http://schemas.microsoft.com/office/drawing/2016/5/9/chartex" xmlns:cx4="http://schemas.microsoft.com/office/drawing/2016/5/10/chartex" xmlns:cx5="http://schemas.microsoft.com/office/drawing/2016/5/11/chartex" xmlns:cx6="http://schemas.microsoft.com/office/drawing/2016/5/12/chartex" xmlns:cx7="http://schemas.microsoft.com/office/drawing/2016/5/13/chartex" xmlns:cx8="http://schemas.microsoft.com/office/drawing/2016/5/14/chartex" xmlns:mc="http://schemas.openxmlformats.org/markup-compatibility/2006" xmlns:aink="http://schemas.microsoft.com/office/drawing/2016/ink" xmlns:am3d="http://schemas.microsoft.com/office/drawing/2017/model3d" xmlns:o="urn:schemas-microsoft-com:office:office" xmlns:oel="http://schemas.microsoft.com/office/2019/extlst" xmlns:r="http://schemas.openxmlformats.org/officeDocument/2006/relationships" xmlns:m="http://schemas.openxmlformats.org/officeDocument/2006/math" xmlns:v="urn:schemas-microsoft-com:vml" xmlns:wp14="http://schemas.microsoft.com/office/word/2010/wordprocessingDrawing" xmlns:wp="http://schemas.openxmlformats.org/drawingml/2006/wordprocessingDrawing" xmlns:w10="urn:schemas-microsoft-com:office:word" xmlns:w="http://schemas.openxmlformats.org/wordprocessingml/2006/main" xmlns:w14="http://schemas.microsoft.com/office/word/2010/wordml" xmlns:w15="http://schemas.microsoft.com/office/word/2012/wordml" xmlns:w16cex="http://schemas.microsoft.com/office/word/2018/wordml/cex" xmlns:w16cid="http://schemas.microsoft.com/office/word/2016/wordml/cid" xmlns:w16="http://schemas.microsoft.com/office/word/2018/wordml" xmlns:w16sdtdh="http://schemas.microsoft.com/office/word/2020/wordml/sdtdatahash" xmlns:w16se="http://schemas.microsoft.com/office/word/2015/wordml/symex" xmlns:wpg="http://schemas.microsoft.com/office/word/2010/wordprocessingGroup" xmlns:wpi="http://schemas.microsoft.com/office/word/2010/wordprocessingInk" xmlns:wne="http://schemas.microsoft.com/office/word/2006/wordml" xmlns:wps="http://schemas.microsoft.com/office/word/2010/wordprocessingShape" mc:Ignorable="w14 w15 w16se w16cid w16 w16cex w16sdtdh wp14">
+<w:numbering xmlns:wpc="http://schemas.microsoft.com/office/word/2010/wordprocessingCanvas" xmlns:cx="http://schemas.microsoft.com/office/drawing/2014/chartex" xmlns:cx1="http://schemas.microsoft.com/office/drawing/2015/9/8/chartex" xmlns:cx2="http://schemas.microsoft.com/office/drawing/2015/10/21/chartex" xmlns:cx3="http://schemas.microsoft.com/office/drawing/2016/5/9/chartex" xmlns:cx4="http://schemas.microsoft.com/office/drawing/2016/5/10/chartex" xmlns:cx5="http://schemas.microsoft.com/office/drawing/2016/5/11/chartex" xmlns:cx6="http://schemas.microsoft.com/office/drawing/2016/5/12/chartex" xmlns:cx7="http://schemas.microsoft.com/office/drawing/2016/5/13/chartex" xmlns:cx8="http://schemas.microsoft.com/office/drawing/2016/5/14/chartex" xmlns:mc="http://schemas.openxmlformats.org/markup-compatibility/2006" xmlns:aink="http://schemas.microsoft.com/office/drawing/2016/ink" xmlns:am3d="http://schemas.microsoft.com/office/drawing/2017/model3d" xmlns:o="urn:schemas-microsoft-com:office:office" xmlns:oel="http://schemas.microsoft.com/office/2019/extlst" xmlns:r="http://schemas.openxmlformats.org/officeDocument/2006/relationships" xmlns:m="http://schemas.openxmlformats.org/officeDocument/2006/math" xmlns:v="urn:schemas-microsoft-com:vml" xmlns:wp14="http://schemas.microsoft.com/office/word/2010/wordprocessingDrawing" xmlns:wp="http://schemas.openxmlformats.org/drawingml/2006/wordprocessingDrawing" xmlns:w10="urn:schemas-microsoft-com:office:word" xmlns:w="http://schemas.openxmlformats.org/wordprocessingml/2006/main" xmlns:w14="http://schemas.microsoft.com/office/word/2010/wordml" xmlns:w15="http://schemas.microsoft.com/office/word/2012/wordml" xmlns:w16cex="http://schemas.microsoft.com/office/word/2018/wordml/cex" xmlns:w16cid="http://schemas.microsoft.com/office/word/2016/wordml/cid" xmlns:w16="http://schemas.microsoft.com/office/word/2018/wordml" xmlns:w16du="http://schemas.microsoft.com/office/word/2023/wordml/word16du" xmlns:w16sdtdh="http://schemas.microsoft.com/office/word/2020/wordml/sdtdatahash" xmlns:w16se="http://schemas.microsoft.com/office/word/2015/wordml/symex" xmlns:wpg="http://schemas.microsoft.com/office/word/2010/wordprocessingGroup" xmlns:wpi="http://schemas.microsoft.com/office/word/2010/wordprocessingInk" xmlns:wne="http://schemas.microsoft.com/office/word/2006/wordml" xmlns:wps="http://schemas.microsoft.com/office/word/2010/wordprocessingShape" mc:Ignorable="w14 w15 w16se w16cid w16 w16cex w16sdtdh w16du wp14">
   <w:abstractNum w:abstractNumId="0" w15:restartNumberingAfterBreak="0">
     <w:nsid w:val="17DE59AC"/>
     <w:multiLevelType w:val="hybridMultilevel"/>
@@ -9654,7 +9631,7 @@
 </file>
 
 <file path=word/styles.xml><?xml version="1.0" encoding="utf-8"?>
-<w:styles xmlns:mc="http://schemas.openxmlformats.org/markup-compatibility/2006" xmlns:r="http://schemas.openxmlformats.org/officeDocument/2006/relationships" xmlns:w="http://schemas.openxmlformats.org/wordprocessingml/2006/main" xmlns:w14="http://schemas.microsoft.com/office/word/2010/wordml" xmlns:w15="http://schemas.microsoft.com/office/word/2012/wordml" xmlns:w16cex="http://schemas.microsoft.com/office/word/2018/wordml/cex" xmlns:w16cid="http://schemas.microsoft.com/office/word/2016/wordml/cid" xmlns:w16="http://schemas.microsoft.com/office/word/2018/wordml" xmlns:w16sdtdh="http://schemas.microsoft.com/office/word/2020/wordml/sdtdatahash" xmlns:w16se="http://schemas.microsoft.com/office/word/2015/wordml/symex" mc:Ignorable="w14 w15 w16se w16cid w16 w16cex w16sdtdh">
+<w:styles xmlns:mc="http://schemas.openxmlformats.org/markup-compatibility/2006" xmlns:r="http://schemas.openxmlformats.org/officeDocument/2006/relationships" xmlns:w="http://schemas.openxmlformats.org/wordprocessingml/2006/main" xmlns:w14="http://schemas.microsoft.com/office/word/2010/wordml" xmlns:w15="http://schemas.microsoft.com/office/word/2012/wordml" xmlns:w16cex="http://schemas.microsoft.com/office/word/2018/wordml/cex" xmlns:w16cid="http://schemas.microsoft.com/office/word/2016/wordml/cid" xmlns:w16="http://schemas.microsoft.com/office/word/2018/wordml" xmlns:w16du="http://schemas.microsoft.com/office/word/2023/wordml/word16du" xmlns:w16sdtdh="http://schemas.microsoft.com/office/word/2020/wordml/sdtdatahash" xmlns:w16se="http://schemas.microsoft.com/office/word/2015/wordml/symex" mc:Ignorable="w14 w15 w16se w16cid w16 w16cex w16sdtdh w16du">
   <w:docDefaults>
     <w:rPrDefault>
       <w:rPr>
@@ -11246,7 +11223,22 @@
 </file>
 
 <file path=customXml/itemProps1.xml><?xml version="1.0" encoding="utf-8"?>
-<ds:datastoreItem xmlns:ds="http://schemas.openxmlformats.org/officeDocument/2006/customXml" ds:itemID="{10B2970C-C386-4A2E-911A-B8E1B38E0B4F}"/>
+<ds:datastoreItem xmlns:ds="http://schemas.openxmlformats.org/officeDocument/2006/customXml" ds:itemID="{10B2970C-C386-4A2E-911A-B8E1B38E0B4F}">
+  <ds:schemaRefs>
+    <ds:schemaRef ds:uri="http://schemas.microsoft.com/office/2006/metadata/contentType"/>
+    <ds:schemaRef ds:uri="http://schemas.microsoft.com/office/2006/metadata/properties/metaAttributes"/>
+    <ds:schemaRef ds:uri="http://www.w3.org/2001/XMLSchema"/>
+    <ds:schemaRef ds:uri="http://schemas.microsoft.com/office/2006/metadata/properties"/>
+    <ds:schemaRef ds:uri="f336f4fe-8719-4ea2-b5d6-29b3a580aeb4"/>
+    <ds:schemaRef ds:uri="b57b892a-dd61-4bba-b372-a8d93da2c7e6"/>
+    <ds:schemaRef ds:uri="http://schemas.microsoft.com/office/2006/documentManagement/types"/>
+    <ds:schemaRef ds:uri="http://schemas.microsoft.com/office/infopath/2007/PartnerControls"/>
+    <ds:schemaRef ds:uri="http://schemas.openxmlformats.org/package/2006/metadata/core-properties"/>
+    <ds:schemaRef ds:uri="http://purl.org/dc/elements/1.1/"/>
+    <ds:schemaRef ds:uri="http://purl.org/dc/terms/"/>
+    <ds:schemaRef ds:uri="http://schemas.microsoft.com/internal/obd"/>
+  </ds:schemaRefs>
+</ds:datastoreItem>
 </file>
 
 <file path=customXml/itemProps2.xml><?xml version="1.0" encoding="utf-8"?>

</xml_diff>